<commit_message>
[V1U:AT-83873] Grid documentation updates for css class property in grid config.
</commit_message>
<xml_diff>
--- a/docs/development/Sage300SDK_GridJsonConfiguration.docx
+++ b/docs/development/Sage300SDK_GridJsonConfiguration.docx
@@ -1,6 +1,6 @@
 
 <file path=word/document.xml><?xml version="1.0" encoding="utf-8"?>
-<w:document xmlns:wpc="http://schemas.microsoft.com/office/word/2010/wordprocessingCanvas" xmlns:cx="http://schemas.microsoft.com/office/drawing/2014/chartex" xmlns:cx1="http://schemas.microsoft.com/office/drawing/2015/9/8/chartex" xmlns:cx2="http://schemas.microsoft.com/office/drawing/2015/10/21/chartex" xmlns:cx3="http://schemas.microsoft.com/office/drawing/2016/5/9/chartex" xmlns:cx4="http://schemas.microsoft.com/office/drawing/2016/5/10/chartex" xmlns:cx5="http://schemas.microsoft.com/office/drawing/2016/5/11/chartex" xmlns:cx6="http://schemas.microsoft.com/office/drawing/2016/5/12/chartex" xmlns:cx7="http://schemas.microsoft.com/office/drawing/2016/5/13/chartex" xmlns:cx8="http://schemas.microsoft.com/office/drawing/2016/5/14/chartex" xmlns:mc="http://schemas.openxmlformats.org/markup-compatibility/2006" xmlns:aink="http://schemas.microsoft.com/office/drawing/2016/ink" xmlns:am3d="http://schemas.microsoft.com/office/drawing/2017/model3d" xmlns:o="urn:schemas-microsoft-com:office:office" xmlns:oel="http://schemas.microsoft.com/office/2019/extlst" xmlns:r="http://schemas.openxmlformats.org/officeDocument/2006/relationships" xmlns:m="http://schemas.openxmlformats.org/officeDocument/2006/math" xmlns:v="urn:schemas-microsoft-com:vml" xmlns:wp14="http://schemas.microsoft.com/office/word/2010/wordprocessingDrawing" xmlns:wp="http://schemas.openxmlformats.org/drawingml/2006/wordprocessingDrawing" xmlns:w10="urn:schemas-microsoft-com:office:word" xmlns:w="http://schemas.openxmlformats.org/wordprocessingml/2006/main" xmlns:w14="http://schemas.microsoft.com/office/word/2010/wordml" xmlns:w15="http://schemas.microsoft.com/office/word/2012/wordml" xmlns:w16cex="http://schemas.microsoft.com/office/word/2018/wordml/cex" xmlns:w16cid="http://schemas.microsoft.com/office/word/2016/wordml/cid" xmlns:w16="http://schemas.microsoft.com/office/word/2018/wordml" xmlns:w16sdtdh="http://schemas.microsoft.com/office/word/2020/wordml/sdtdatahash" xmlns:w16se="http://schemas.microsoft.com/office/word/2015/wordml/symex" xmlns:wpg="http://schemas.microsoft.com/office/word/2010/wordprocessingGroup" xmlns:wpi="http://schemas.microsoft.com/office/word/2010/wordprocessingInk" xmlns:wne="http://schemas.microsoft.com/office/word/2006/wordml" xmlns:wps="http://schemas.microsoft.com/office/word/2010/wordprocessingShape" mc:Ignorable="w14 w15 w16se w16cid w16 w16cex w16sdtdh wp14">
+<w:document xmlns:wpc="http://schemas.microsoft.com/office/word/2010/wordprocessingCanvas" xmlns:cx="http://schemas.microsoft.com/office/drawing/2014/chartex" xmlns:cx1="http://schemas.microsoft.com/office/drawing/2015/9/8/chartex" xmlns:cx2="http://schemas.microsoft.com/office/drawing/2015/10/21/chartex" xmlns:cx3="http://schemas.microsoft.com/office/drawing/2016/5/9/chartex" xmlns:cx4="http://schemas.microsoft.com/office/drawing/2016/5/10/chartex" xmlns:cx5="http://schemas.microsoft.com/office/drawing/2016/5/11/chartex" xmlns:cx6="http://schemas.microsoft.com/office/drawing/2016/5/12/chartex" xmlns:cx7="http://schemas.microsoft.com/office/drawing/2016/5/13/chartex" xmlns:cx8="http://schemas.microsoft.com/office/drawing/2016/5/14/chartex" xmlns:mc="http://schemas.openxmlformats.org/markup-compatibility/2006" xmlns:aink="http://schemas.microsoft.com/office/drawing/2016/ink" xmlns:am3d="http://schemas.microsoft.com/office/drawing/2017/model3d" xmlns:o="urn:schemas-microsoft-com:office:office" xmlns:oel="http://schemas.microsoft.com/office/2019/extlst" xmlns:r="http://schemas.openxmlformats.org/officeDocument/2006/relationships" xmlns:m="http://schemas.openxmlformats.org/officeDocument/2006/math" xmlns:v="urn:schemas-microsoft-com:vml" xmlns:wp14="http://schemas.microsoft.com/office/word/2010/wordprocessingDrawing" xmlns:wp="http://schemas.openxmlformats.org/drawingml/2006/wordprocessingDrawing" xmlns:w10="urn:schemas-microsoft-com:office:word" xmlns:w="http://schemas.openxmlformats.org/wordprocessingml/2006/main" xmlns:w14="http://schemas.microsoft.com/office/word/2010/wordml" xmlns:w15="http://schemas.microsoft.com/office/word/2012/wordml" xmlns:w16cex="http://schemas.microsoft.com/office/word/2018/wordml/cex" xmlns:w16cid="http://schemas.microsoft.com/office/word/2016/wordml/cid" xmlns:w16="http://schemas.microsoft.com/office/word/2018/wordml" xmlns:w16du="http://schemas.microsoft.com/office/word/2023/wordml/word16du" xmlns:w16sdtdh="http://schemas.microsoft.com/office/word/2020/wordml/sdtdatahash" xmlns:w16se="http://schemas.microsoft.com/office/word/2015/wordml/symex" xmlns:wpg="http://schemas.microsoft.com/office/word/2010/wordprocessingGroup" xmlns:wpi="http://schemas.microsoft.com/office/word/2010/wordprocessingInk" xmlns:wne="http://schemas.microsoft.com/office/word/2006/wordml" xmlns:wps="http://schemas.microsoft.com/office/word/2010/wordprocessingShape" mc:Ignorable="w14 w15 w16se w16cid w16 w16cex w16sdtdh wp14">
   <w:body>
     <w:p>
       <w:pPr>
@@ -6792,7 +6792,7 @@
           <w:szCs w:val="19"/>
           <w:lang w:val="en-US"/>
         </w:rPr>
-        <w:t xml:space="preserve"> Kendo data type. This is a calculated field and programmer </w:t>
+        <w:t xml:space="preserve"> Kendo data type. This is a calculated field and programmer doesn't need to set </w:t>
       </w:r>
       <w:proofErr w:type="gramStart"/>
       <w:r>
@@ -6803,19 +6803,9 @@
           <w:szCs w:val="19"/>
           <w:lang w:val="en-US"/>
         </w:rPr>
-        <w:t>doesn't</w:t>
+        <w:t>it</w:t>
       </w:r>
       <w:proofErr w:type="gramEnd"/>
-      <w:r>
-        <w:rPr>
-          <w:rFonts w:ascii="Consolas" w:hAnsi="Consolas" w:cs="Consolas"/>
-          <w:color w:val="008000"/>
-          <w:sz w:val="19"/>
-          <w:szCs w:val="19"/>
-          <w:lang w:val="en-US"/>
-        </w:rPr>
-        <w:t xml:space="preserve"> need to set it</w:t>
-      </w:r>
     </w:p>
     <w:p>
       <w:pPr>
@@ -7829,7 +7819,51 @@
           <w:szCs w:val="19"/>
           <w:lang w:val="en-US"/>
         </w:rPr>
-        <w:t xml:space="preserve"> IEnumerable&lt;CustomSelectList&gt; </w:t>
+        <w:t xml:space="preserve"> </w:t>
+      </w:r>
+      <w:proofErr w:type="spellStart"/>
+      <w:r>
+        <w:rPr>
+          <w:rFonts w:ascii="Consolas" w:hAnsi="Consolas" w:cs="Consolas"/>
+          <w:color w:val="000000"/>
+          <w:sz w:val="19"/>
+          <w:szCs w:val="19"/>
+          <w:lang w:val="en-US"/>
+        </w:rPr>
+        <w:t>IEnumerable</w:t>
+      </w:r>
+      <w:proofErr w:type="spellEnd"/>
+      <w:r>
+        <w:rPr>
+          <w:rFonts w:ascii="Consolas" w:hAnsi="Consolas" w:cs="Consolas"/>
+          <w:color w:val="000000"/>
+          <w:sz w:val="19"/>
+          <w:szCs w:val="19"/>
+          <w:lang w:val="en-US"/>
+        </w:rPr>
+        <w:t>&lt;</w:t>
+      </w:r>
+      <w:proofErr w:type="spellStart"/>
+      <w:r>
+        <w:rPr>
+          <w:rFonts w:ascii="Consolas" w:hAnsi="Consolas" w:cs="Consolas"/>
+          <w:color w:val="000000"/>
+          <w:sz w:val="19"/>
+          <w:szCs w:val="19"/>
+          <w:lang w:val="en-US"/>
+        </w:rPr>
+        <w:t>CustomSelectList</w:t>
+      </w:r>
+      <w:proofErr w:type="spellEnd"/>
+      <w:r>
+        <w:rPr>
+          <w:rFonts w:ascii="Consolas" w:hAnsi="Consolas" w:cs="Consolas"/>
+          <w:color w:val="000000"/>
+          <w:sz w:val="19"/>
+          <w:szCs w:val="19"/>
+          <w:lang w:val="en-US"/>
+        </w:rPr>
+        <w:t xml:space="preserve">&gt; </w:t>
       </w:r>
       <w:proofErr w:type="spellStart"/>
       <w:r>
@@ -8379,9 +8413,9 @@
           <w:szCs w:val="19"/>
           <w:lang w:val="en-US"/>
         </w:rPr>
-        <w:t xml:space="preserve"> //todo: set controller, </w:t>
-      </w:r>
-      <w:proofErr w:type="gramStart"/>
+        <w:t xml:space="preserve"> //</w:t>
+      </w:r>
+      <w:proofErr w:type="spellStart"/>
       <w:r>
         <w:rPr>
           <w:rFonts w:ascii="Consolas" w:hAnsi="Consolas" w:cs="Consolas"/>
@@ -8390,9 +8424,9 @@
           <w:szCs w:val="19"/>
           <w:lang w:val="en-US"/>
         </w:rPr>
-        <w:t>action</w:t>
-      </w:r>
-      <w:proofErr w:type="gramEnd"/>
+        <w:t>todo</w:t>
+      </w:r>
+      <w:proofErr w:type="spellEnd"/>
       <w:r>
         <w:rPr>
           <w:rFonts w:ascii="Consolas" w:hAnsi="Consolas" w:cs="Consolas"/>
@@ -8401,7 +8435,7 @@
           <w:szCs w:val="19"/>
           <w:lang w:val="en-US"/>
         </w:rPr>
-        <w:t xml:space="preserve"> and area</w:t>
+        <w:t>: set controller, action and area</w:t>
       </w:r>
     </w:p>
     <w:p>
@@ -9129,7 +9163,29 @@
           <w:szCs w:val="19"/>
           <w:lang w:val="en-US"/>
         </w:rPr>
-        <w:t xml:space="preserve"> IEnumerable&lt;</w:t>
+        <w:t xml:space="preserve"> </w:t>
+      </w:r>
+      <w:proofErr w:type="spellStart"/>
+      <w:r>
+        <w:rPr>
+          <w:rFonts w:ascii="Consolas" w:hAnsi="Consolas" w:cs="Consolas"/>
+          <w:color w:val="000000"/>
+          <w:sz w:val="19"/>
+          <w:szCs w:val="19"/>
+          <w:lang w:val="en-US"/>
+        </w:rPr>
+        <w:t>IEnumerable</w:t>
+      </w:r>
+      <w:proofErr w:type="spellEnd"/>
+      <w:r>
+        <w:rPr>
+          <w:rFonts w:ascii="Consolas" w:hAnsi="Consolas" w:cs="Consolas"/>
+          <w:color w:val="000000"/>
+          <w:sz w:val="19"/>
+          <w:szCs w:val="19"/>
+          <w:lang w:val="en-US"/>
+        </w:rPr>
+        <w:t>&lt;</w:t>
       </w:r>
       <w:proofErr w:type="spellStart"/>
       <w:r>
@@ -14464,7 +14520,7 @@
           <w:szCs w:val="19"/>
           <w:lang w:val="en-US"/>
         </w:rPr>
-        <w:t xml:space="preserve"> IEnumerable&lt;</w:t>
+        <w:t xml:space="preserve"> </w:t>
       </w:r>
       <w:proofErr w:type="spellStart"/>
       <w:r>
@@ -14475,6 +14531,28 @@
           <w:szCs w:val="19"/>
           <w:lang w:val="en-US"/>
         </w:rPr>
+        <w:t>IEnumerable</w:t>
+      </w:r>
+      <w:proofErr w:type="spellEnd"/>
+      <w:r>
+        <w:rPr>
+          <w:rFonts w:ascii="Consolas" w:hAnsi="Consolas" w:cs="Consolas"/>
+          <w:color w:val="000000"/>
+          <w:sz w:val="19"/>
+          <w:szCs w:val="19"/>
+          <w:lang w:val="en-US"/>
+        </w:rPr>
+        <w:t>&lt;</w:t>
+      </w:r>
+      <w:proofErr w:type="spellStart"/>
+      <w:r>
+        <w:rPr>
+          <w:rFonts w:ascii="Consolas" w:hAnsi="Consolas" w:cs="Consolas"/>
+          <w:color w:val="000000"/>
+          <w:sz w:val="19"/>
+          <w:szCs w:val="19"/>
+          <w:lang w:val="en-US"/>
+        </w:rPr>
         <w:t>IDictionary</w:t>
       </w:r>
       <w:proofErr w:type="spellEnd"/>
@@ -14549,2052 +14627,6 @@
           <w:lang w:val="en-US"/>
         </w:rPr>
         <w:t xml:space="preserve"> </w:t>
-      </w:r>
-      <w:proofErr w:type="gramStart"/>
-      <w:r>
-        <w:rPr>
-          <w:rFonts w:ascii="Consolas" w:hAnsi="Consolas" w:cs="Consolas"/>
-          <w:color w:val="000000"/>
-          <w:sz w:val="19"/>
-          <w:szCs w:val="19"/>
-          <w:lang w:val="en-US"/>
-        </w:rPr>
-        <w:t xml:space="preserve">{ </w:t>
-      </w:r>
-      <w:r>
-        <w:rPr>
-          <w:rFonts w:ascii="Consolas" w:hAnsi="Consolas" w:cs="Consolas"/>
-          <w:color w:val="0000FF"/>
-          <w:sz w:val="19"/>
-          <w:szCs w:val="19"/>
-          <w:lang w:val="en-US"/>
-        </w:rPr>
-        <w:t>get</w:t>
-      </w:r>
-      <w:proofErr w:type="gramEnd"/>
-      <w:r>
-        <w:rPr>
-          <w:rFonts w:ascii="Consolas" w:hAnsi="Consolas" w:cs="Consolas"/>
-          <w:color w:val="000000"/>
-          <w:sz w:val="19"/>
-          <w:szCs w:val="19"/>
-          <w:lang w:val="en-US"/>
-        </w:rPr>
-        <w:t xml:space="preserve">; </w:t>
-      </w:r>
-      <w:r>
-        <w:rPr>
-          <w:rFonts w:ascii="Consolas" w:hAnsi="Consolas" w:cs="Consolas"/>
-          <w:color w:val="0000FF"/>
-          <w:sz w:val="19"/>
-          <w:szCs w:val="19"/>
-          <w:lang w:val="en-US"/>
-        </w:rPr>
-        <w:t>set</w:t>
-      </w:r>
-      <w:r>
-        <w:rPr>
-          <w:rFonts w:ascii="Consolas" w:hAnsi="Consolas" w:cs="Consolas"/>
-          <w:color w:val="000000"/>
-          <w:sz w:val="19"/>
-          <w:szCs w:val="19"/>
-          <w:lang w:val="en-US"/>
-        </w:rPr>
-        <w:t>; }</w:t>
-      </w:r>
-    </w:p>
-    <w:p>
-      <w:pPr>
-        <w:autoSpaceDE w:val="0"/>
-        <w:autoSpaceDN w:val="0"/>
-        <w:adjustRightInd w:val="0"/>
-        <w:spacing w:line="240" w:lineRule="auto"/>
-        <w:rPr>
-          <w:rFonts w:ascii="Consolas" w:hAnsi="Consolas" w:cs="Consolas"/>
-          <w:color w:val="000000"/>
-          <w:sz w:val="19"/>
-          <w:szCs w:val="19"/>
-          <w:lang w:val="en-US"/>
-        </w:rPr>
-      </w:pPr>
-    </w:p>
-    <w:p>
-      <w:pPr>
-        <w:autoSpaceDE w:val="0"/>
-        <w:autoSpaceDN w:val="0"/>
-        <w:adjustRightInd w:val="0"/>
-        <w:spacing w:line="240" w:lineRule="auto"/>
-        <w:rPr>
-          <w:rFonts w:ascii="Consolas" w:hAnsi="Consolas" w:cs="Consolas"/>
-          <w:color w:val="000000"/>
-          <w:sz w:val="19"/>
-          <w:szCs w:val="19"/>
-          <w:lang w:val="en-US"/>
-        </w:rPr>
-      </w:pPr>
-      <w:r>
-        <w:rPr>
-          <w:rFonts w:ascii="Consolas" w:hAnsi="Consolas" w:cs="Consolas"/>
-          <w:color w:val="000000"/>
-          <w:sz w:val="19"/>
-          <w:szCs w:val="19"/>
-          <w:lang w:val="en-US"/>
-        </w:rPr>
-        <w:t xml:space="preserve">    }</w:t>
-      </w:r>
-    </w:p>
-    <w:p>
-      <w:pPr>
-        <w:autoSpaceDE w:val="0"/>
-        <w:autoSpaceDN w:val="0"/>
-        <w:adjustRightInd w:val="0"/>
-        <w:spacing w:line="240" w:lineRule="auto"/>
-        <w:rPr>
-          <w:rFonts w:ascii="Consolas" w:hAnsi="Consolas" w:cs="Consolas"/>
-          <w:color w:val="000000"/>
-          <w:sz w:val="19"/>
-          <w:szCs w:val="19"/>
-          <w:lang w:val="en-US"/>
-        </w:rPr>
-      </w:pPr>
-    </w:p>
-    <w:p>
-      <w:pPr>
-        <w:autoSpaceDE w:val="0"/>
-        <w:autoSpaceDN w:val="0"/>
-        <w:adjustRightInd w:val="0"/>
-        <w:spacing w:line="240" w:lineRule="auto"/>
-        <w:rPr>
-          <w:rFonts w:ascii="Consolas" w:hAnsi="Consolas" w:cs="Consolas"/>
-          <w:color w:val="000000"/>
-          <w:sz w:val="19"/>
-          <w:szCs w:val="19"/>
-          <w:lang w:val="en-US"/>
-        </w:rPr>
-      </w:pPr>
-      <w:r>
-        <w:rPr>
-          <w:rFonts w:ascii="Consolas" w:hAnsi="Consolas" w:cs="Consolas"/>
-          <w:color w:val="000000"/>
-          <w:sz w:val="19"/>
-          <w:szCs w:val="19"/>
-          <w:lang w:val="en-US"/>
-        </w:rPr>
-        <w:t xml:space="preserve">    </w:t>
-      </w:r>
-      <w:r>
-        <w:rPr>
-          <w:rFonts w:ascii="Consolas" w:hAnsi="Consolas" w:cs="Consolas"/>
-          <w:color w:val="808080"/>
-          <w:sz w:val="19"/>
-          <w:szCs w:val="19"/>
-          <w:lang w:val="en-US"/>
-        </w:rPr>
-        <w:t>///</w:t>
-      </w:r>
-      <w:r>
-        <w:rPr>
-          <w:rFonts w:ascii="Consolas" w:hAnsi="Consolas" w:cs="Consolas"/>
-          <w:color w:val="008000"/>
-          <w:sz w:val="19"/>
-          <w:szCs w:val="19"/>
-          <w:lang w:val="en-US"/>
-        </w:rPr>
-        <w:t xml:space="preserve"> </w:t>
-      </w:r>
-      <w:r>
-        <w:rPr>
-          <w:rFonts w:ascii="Consolas" w:hAnsi="Consolas" w:cs="Consolas"/>
-          <w:color w:val="808080"/>
-          <w:sz w:val="19"/>
-          <w:szCs w:val="19"/>
-          <w:lang w:val="en-US"/>
-        </w:rPr>
-        <w:t>&lt;summary&gt;</w:t>
-      </w:r>
-    </w:p>
-    <w:p>
-      <w:pPr>
-        <w:autoSpaceDE w:val="0"/>
-        <w:autoSpaceDN w:val="0"/>
-        <w:adjustRightInd w:val="0"/>
-        <w:spacing w:line="240" w:lineRule="auto"/>
-        <w:rPr>
-          <w:rFonts w:ascii="Consolas" w:hAnsi="Consolas" w:cs="Consolas"/>
-          <w:color w:val="000000"/>
-          <w:sz w:val="19"/>
-          <w:szCs w:val="19"/>
-          <w:lang w:val="en-US"/>
-        </w:rPr>
-      </w:pPr>
-      <w:r>
-        <w:rPr>
-          <w:rFonts w:ascii="Consolas" w:hAnsi="Consolas" w:cs="Consolas"/>
-          <w:color w:val="000000"/>
-          <w:sz w:val="19"/>
-          <w:szCs w:val="19"/>
-          <w:lang w:val="en-US"/>
-        </w:rPr>
-        <w:t xml:space="preserve">    </w:t>
-      </w:r>
-      <w:r>
-        <w:rPr>
-          <w:rFonts w:ascii="Consolas" w:hAnsi="Consolas" w:cs="Consolas"/>
-          <w:color w:val="808080"/>
-          <w:sz w:val="19"/>
-          <w:szCs w:val="19"/>
-          <w:lang w:val="en-US"/>
-        </w:rPr>
-        <w:t>///</w:t>
-      </w:r>
-      <w:r>
-        <w:rPr>
-          <w:rFonts w:ascii="Consolas" w:hAnsi="Consolas" w:cs="Consolas"/>
-          <w:color w:val="008000"/>
-          <w:sz w:val="19"/>
-          <w:szCs w:val="19"/>
-          <w:lang w:val="en-US"/>
-        </w:rPr>
-        <w:t xml:space="preserve"> Finder definition</w:t>
-      </w:r>
-    </w:p>
-    <w:p>
-      <w:pPr>
-        <w:autoSpaceDE w:val="0"/>
-        <w:autoSpaceDN w:val="0"/>
-        <w:adjustRightInd w:val="0"/>
-        <w:spacing w:line="240" w:lineRule="auto"/>
-        <w:rPr>
-          <w:rFonts w:ascii="Consolas" w:hAnsi="Consolas" w:cs="Consolas"/>
-          <w:color w:val="000000"/>
-          <w:sz w:val="19"/>
-          <w:szCs w:val="19"/>
-          <w:lang w:val="en-US"/>
-        </w:rPr>
-      </w:pPr>
-      <w:r>
-        <w:rPr>
-          <w:rFonts w:ascii="Consolas" w:hAnsi="Consolas" w:cs="Consolas"/>
-          <w:color w:val="000000"/>
-          <w:sz w:val="19"/>
-          <w:szCs w:val="19"/>
-          <w:lang w:val="en-US"/>
-        </w:rPr>
-        <w:t xml:space="preserve">    </w:t>
-      </w:r>
-      <w:r>
-        <w:rPr>
-          <w:rFonts w:ascii="Consolas" w:hAnsi="Consolas" w:cs="Consolas"/>
-          <w:color w:val="808080"/>
-          <w:sz w:val="19"/>
-          <w:szCs w:val="19"/>
-          <w:lang w:val="en-US"/>
-        </w:rPr>
-        <w:t>///</w:t>
-      </w:r>
-      <w:r>
-        <w:rPr>
-          <w:rFonts w:ascii="Consolas" w:hAnsi="Consolas" w:cs="Consolas"/>
-          <w:color w:val="008000"/>
-          <w:sz w:val="19"/>
-          <w:szCs w:val="19"/>
-          <w:lang w:val="en-US"/>
-        </w:rPr>
-        <w:t xml:space="preserve"> </w:t>
-      </w:r>
-      <w:r>
-        <w:rPr>
-          <w:rFonts w:ascii="Consolas" w:hAnsi="Consolas" w:cs="Consolas"/>
-          <w:color w:val="808080"/>
-          <w:sz w:val="19"/>
-          <w:szCs w:val="19"/>
-          <w:lang w:val="en-US"/>
-        </w:rPr>
-        <w:t>&lt;/summary&gt;</w:t>
-      </w:r>
-    </w:p>
-    <w:p>
-      <w:pPr>
-        <w:autoSpaceDE w:val="0"/>
-        <w:autoSpaceDN w:val="0"/>
-        <w:adjustRightInd w:val="0"/>
-        <w:spacing w:line="240" w:lineRule="auto"/>
-        <w:rPr>
-          <w:rFonts w:ascii="Consolas" w:hAnsi="Consolas" w:cs="Consolas"/>
-          <w:color w:val="000000"/>
-          <w:sz w:val="19"/>
-          <w:szCs w:val="19"/>
-          <w:lang w:val="en-US"/>
-        </w:rPr>
-      </w:pPr>
-      <w:r>
-        <w:rPr>
-          <w:rFonts w:ascii="Consolas" w:hAnsi="Consolas" w:cs="Consolas"/>
-          <w:color w:val="000000"/>
-          <w:sz w:val="19"/>
-          <w:szCs w:val="19"/>
-          <w:lang w:val="en-US"/>
-        </w:rPr>
-        <w:t xml:space="preserve">    </w:t>
-      </w:r>
-      <w:r>
-        <w:rPr>
-          <w:rFonts w:ascii="Consolas" w:hAnsi="Consolas" w:cs="Consolas"/>
-          <w:color w:val="0000FF"/>
-          <w:sz w:val="19"/>
-          <w:szCs w:val="19"/>
-          <w:lang w:val="en-US"/>
-        </w:rPr>
-        <w:t>public</w:t>
-      </w:r>
-      <w:r>
-        <w:rPr>
-          <w:rFonts w:ascii="Consolas" w:hAnsi="Consolas" w:cs="Consolas"/>
-          <w:color w:val="000000"/>
-          <w:sz w:val="19"/>
-          <w:szCs w:val="19"/>
-          <w:lang w:val="en-US"/>
-        </w:rPr>
-        <w:t xml:space="preserve"> </w:t>
-      </w:r>
-      <w:r>
-        <w:rPr>
-          <w:rFonts w:ascii="Consolas" w:hAnsi="Consolas" w:cs="Consolas"/>
-          <w:color w:val="0000FF"/>
-          <w:sz w:val="19"/>
-          <w:szCs w:val="19"/>
-          <w:lang w:val="en-US"/>
-        </w:rPr>
-        <w:t>class</w:t>
-      </w:r>
-      <w:r>
-        <w:rPr>
-          <w:rFonts w:ascii="Consolas" w:hAnsi="Consolas" w:cs="Consolas"/>
-          <w:color w:val="000000"/>
-          <w:sz w:val="19"/>
-          <w:szCs w:val="19"/>
-          <w:lang w:val="en-US"/>
-        </w:rPr>
-        <w:t xml:space="preserve"> </w:t>
-      </w:r>
-      <w:proofErr w:type="spellStart"/>
-      <w:r>
-        <w:rPr>
-          <w:rFonts w:ascii="Consolas" w:hAnsi="Consolas" w:cs="Consolas"/>
-          <w:color w:val="2B91AF"/>
-          <w:sz w:val="19"/>
-          <w:szCs w:val="19"/>
-          <w:lang w:val="en-US"/>
-        </w:rPr>
-        <w:t>FinderDefinition</w:t>
-      </w:r>
-      <w:proofErr w:type="spellEnd"/>
-    </w:p>
-    <w:p>
-      <w:pPr>
-        <w:autoSpaceDE w:val="0"/>
-        <w:autoSpaceDN w:val="0"/>
-        <w:adjustRightInd w:val="0"/>
-        <w:spacing w:line="240" w:lineRule="auto"/>
-        <w:rPr>
-          <w:rFonts w:ascii="Consolas" w:hAnsi="Consolas" w:cs="Consolas"/>
-          <w:color w:val="000000"/>
-          <w:sz w:val="19"/>
-          <w:szCs w:val="19"/>
-          <w:lang w:val="en-US"/>
-        </w:rPr>
-      </w:pPr>
-      <w:r>
-        <w:rPr>
-          <w:rFonts w:ascii="Consolas" w:hAnsi="Consolas" w:cs="Consolas"/>
-          <w:color w:val="000000"/>
-          <w:sz w:val="19"/>
-          <w:szCs w:val="19"/>
-          <w:lang w:val="en-US"/>
-        </w:rPr>
-        <w:t xml:space="preserve">    {</w:t>
-      </w:r>
-    </w:p>
-    <w:p>
-      <w:pPr>
-        <w:autoSpaceDE w:val="0"/>
-        <w:autoSpaceDN w:val="0"/>
-        <w:adjustRightInd w:val="0"/>
-        <w:spacing w:line="240" w:lineRule="auto"/>
-        <w:rPr>
-          <w:rFonts w:ascii="Consolas" w:hAnsi="Consolas" w:cs="Consolas"/>
-          <w:color w:val="000000"/>
-          <w:sz w:val="19"/>
-          <w:szCs w:val="19"/>
-          <w:lang w:val="en-US"/>
-        </w:rPr>
-      </w:pPr>
-      <w:r>
-        <w:rPr>
-          <w:rFonts w:ascii="Consolas" w:hAnsi="Consolas" w:cs="Consolas"/>
-          <w:color w:val="000000"/>
-          <w:sz w:val="19"/>
-          <w:szCs w:val="19"/>
-          <w:lang w:val="en-US"/>
-        </w:rPr>
-        <w:t xml:space="preserve">        </w:t>
-      </w:r>
-      <w:r>
-        <w:rPr>
-          <w:rFonts w:ascii="Consolas" w:hAnsi="Consolas" w:cs="Consolas"/>
-          <w:color w:val="808080"/>
-          <w:sz w:val="19"/>
-          <w:szCs w:val="19"/>
-          <w:lang w:val="en-US"/>
-        </w:rPr>
-        <w:t>///</w:t>
-      </w:r>
-      <w:r>
-        <w:rPr>
-          <w:rFonts w:ascii="Consolas" w:hAnsi="Consolas" w:cs="Consolas"/>
-          <w:color w:val="008000"/>
-          <w:sz w:val="19"/>
-          <w:szCs w:val="19"/>
-          <w:lang w:val="en-US"/>
-        </w:rPr>
-        <w:t xml:space="preserve"> </w:t>
-      </w:r>
-      <w:r>
-        <w:rPr>
-          <w:rFonts w:ascii="Consolas" w:hAnsi="Consolas" w:cs="Consolas"/>
-          <w:color w:val="808080"/>
-          <w:sz w:val="19"/>
-          <w:szCs w:val="19"/>
-          <w:lang w:val="en-US"/>
-        </w:rPr>
-        <w:t>&lt;summary&gt;</w:t>
-      </w:r>
-    </w:p>
-    <w:p>
-      <w:pPr>
-        <w:autoSpaceDE w:val="0"/>
-        <w:autoSpaceDN w:val="0"/>
-        <w:adjustRightInd w:val="0"/>
-        <w:spacing w:line="240" w:lineRule="auto"/>
-        <w:rPr>
-          <w:rFonts w:ascii="Consolas" w:hAnsi="Consolas" w:cs="Consolas"/>
-          <w:color w:val="000000"/>
-          <w:sz w:val="19"/>
-          <w:szCs w:val="19"/>
-          <w:lang w:val="en-US"/>
-        </w:rPr>
-      </w:pPr>
-      <w:r>
-        <w:rPr>
-          <w:rFonts w:ascii="Consolas" w:hAnsi="Consolas" w:cs="Consolas"/>
-          <w:color w:val="000000"/>
-          <w:sz w:val="19"/>
-          <w:szCs w:val="19"/>
-          <w:lang w:val="en-US"/>
-        </w:rPr>
-        <w:t xml:space="preserve">        </w:t>
-      </w:r>
-      <w:r>
-        <w:rPr>
-          <w:rFonts w:ascii="Consolas" w:hAnsi="Consolas" w:cs="Consolas"/>
-          <w:color w:val="808080"/>
-          <w:sz w:val="19"/>
-          <w:szCs w:val="19"/>
-          <w:lang w:val="en-US"/>
-        </w:rPr>
-        <w:t>///</w:t>
-      </w:r>
-      <w:r>
-        <w:rPr>
-          <w:rFonts w:ascii="Consolas" w:hAnsi="Consolas" w:cs="Consolas"/>
-          <w:color w:val="008000"/>
-          <w:sz w:val="19"/>
-          <w:szCs w:val="19"/>
-          <w:lang w:val="en-US"/>
-        </w:rPr>
-        <w:t xml:space="preserve"> View ID</w:t>
-      </w:r>
-    </w:p>
-    <w:p>
-      <w:pPr>
-        <w:autoSpaceDE w:val="0"/>
-        <w:autoSpaceDN w:val="0"/>
-        <w:adjustRightInd w:val="0"/>
-        <w:spacing w:line="240" w:lineRule="auto"/>
-        <w:rPr>
-          <w:rFonts w:ascii="Consolas" w:hAnsi="Consolas" w:cs="Consolas"/>
-          <w:color w:val="000000"/>
-          <w:sz w:val="19"/>
-          <w:szCs w:val="19"/>
-          <w:lang w:val="en-US"/>
-        </w:rPr>
-      </w:pPr>
-      <w:r>
-        <w:rPr>
-          <w:rFonts w:ascii="Consolas" w:hAnsi="Consolas" w:cs="Consolas"/>
-          <w:color w:val="000000"/>
-          <w:sz w:val="19"/>
-          <w:szCs w:val="19"/>
-          <w:lang w:val="en-US"/>
-        </w:rPr>
-        <w:t xml:space="preserve">        </w:t>
-      </w:r>
-      <w:r>
-        <w:rPr>
-          <w:rFonts w:ascii="Consolas" w:hAnsi="Consolas" w:cs="Consolas"/>
-          <w:color w:val="808080"/>
-          <w:sz w:val="19"/>
-          <w:szCs w:val="19"/>
-          <w:lang w:val="en-US"/>
-        </w:rPr>
-        <w:t>///</w:t>
-      </w:r>
-      <w:r>
-        <w:rPr>
-          <w:rFonts w:ascii="Consolas" w:hAnsi="Consolas" w:cs="Consolas"/>
-          <w:color w:val="008000"/>
-          <w:sz w:val="19"/>
-          <w:szCs w:val="19"/>
-          <w:lang w:val="en-US"/>
-        </w:rPr>
-        <w:t xml:space="preserve"> </w:t>
-      </w:r>
-      <w:r>
-        <w:rPr>
-          <w:rFonts w:ascii="Consolas" w:hAnsi="Consolas" w:cs="Consolas"/>
-          <w:color w:val="808080"/>
-          <w:sz w:val="19"/>
-          <w:szCs w:val="19"/>
-          <w:lang w:val="en-US"/>
-        </w:rPr>
-        <w:t>&lt;/summary&gt;</w:t>
-      </w:r>
-    </w:p>
-    <w:p>
-      <w:pPr>
-        <w:autoSpaceDE w:val="0"/>
-        <w:autoSpaceDN w:val="0"/>
-        <w:adjustRightInd w:val="0"/>
-        <w:spacing w:line="240" w:lineRule="auto"/>
-        <w:rPr>
-          <w:rFonts w:ascii="Consolas" w:hAnsi="Consolas" w:cs="Consolas"/>
-          <w:color w:val="000000"/>
-          <w:sz w:val="19"/>
-          <w:szCs w:val="19"/>
-          <w:lang w:val="en-US"/>
-        </w:rPr>
-      </w:pPr>
-      <w:r>
-        <w:rPr>
-          <w:rFonts w:ascii="Consolas" w:hAnsi="Consolas" w:cs="Consolas"/>
-          <w:color w:val="000000"/>
-          <w:sz w:val="19"/>
-          <w:szCs w:val="19"/>
-          <w:lang w:val="en-US"/>
-        </w:rPr>
-        <w:t xml:space="preserve">        </w:t>
-      </w:r>
-      <w:r>
-        <w:rPr>
-          <w:rFonts w:ascii="Consolas" w:hAnsi="Consolas" w:cs="Consolas"/>
-          <w:color w:val="0000FF"/>
-          <w:sz w:val="19"/>
-          <w:szCs w:val="19"/>
-          <w:lang w:val="en-US"/>
-        </w:rPr>
-        <w:t>public</w:t>
-      </w:r>
-      <w:r>
-        <w:rPr>
-          <w:rFonts w:ascii="Consolas" w:hAnsi="Consolas" w:cs="Consolas"/>
-          <w:color w:val="000000"/>
-          <w:sz w:val="19"/>
-          <w:szCs w:val="19"/>
-          <w:lang w:val="en-US"/>
-        </w:rPr>
-        <w:t xml:space="preserve"> </w:t>
-      </w:r>
-      <w:r>
-        <w:rPr>
-          <w:rFonts w:ascii="Consolas" w:hAnsi="Consolas" w:cs="Consolas"/>
-          <w:color w:val="0000FF"/>
-          <w:sz w:val="19"/>
-          <w:szCs w:val="19"/>
-          <w:lang w:val="en-US"/>
-        </w:rPr>
-        <w:t>string</w:t>
-      </w:r>
-      <w:r>
-        <w:rPr>
-          <w:rFonts w:ascii="Consolas" w:hAnsi="Consolas" w:cs="Consolas"/>
-          <w:color w:val="000000"/>
-          <w:sz w:val="19"/>
-          <w:szCs w:val="19"/>
-          <w:lang w:val="en-US"/>
-        </w:rPr>
-        <w:t xml:space="preserve"> ViewID </w:t>
-      </w:r>
-      <w:proofErr w:type="gramStart"/>
-      <w:r>
-        <w:rPr>
-          <w:rFonts w:ascii="Consolas" w:hAnsi="Consolas" w:cs="Consolas"/>
-          <w:color w:val="000000"/>
-          <w:sz w:val="19"/>
-          <w:szCs w:val="19"/>
-          <w:lang w:val="en-US"/>
-        </w:rPr>
-        <w:t xml:space="preserve">{ </w:t>
-      </w:r>
-      <w:r>
-        <w:rPr>
-          <w:rFonts w:ascii="Consolas" w:hAnsi="Consolas" w:cs="Consolas"/>
-          <w:color w:val="0000FF"/>
-          <w:sz w:val="19"/>
-          <w:szCs w:val="19"/>
-          <w:lang w:val="en-US"/>
-        </w:rPr>
-        <w:t>get</w:t>
-      </w:r>
-      <w:proofErr w:type="gramEnd"/>
-      <w:r>
-        <w:rPr>
-          <w:rFonts w:ascii="Consolas" w:hAnsi="Consolas" w:cs="Consolas"/>
-          <w:color w:val="000000"/>
-          <w:sz w:val="19"/>
-          <w:szCs w:val="19"/>
-          <w:lang w:val="en-US"/>
-        </w:rPr>
-        <w:t xml:space="preserve">; </w:t>
-      </w:r>
-      <w:r>
-        <w:rPr>
-          <w:rFonts w:ascii="Consolas" w:hAnsi="Consolas" w:cs="Consolas"/>
-          <w:color w:val="0000FF"/>
-          <w:sz w:val="19"/>
-          <w:szCs w:val="19"/>
-          <w:lang w:val="en-US"/>
-        </w:rPr>
-        <w:t>set</w:t>
-      </w:r>
-      <w:r>
-        <w:rPr>
-          <w:rFonts w:ascii="Consolas" w:hAnsi="Consolas" w:cs="Consolas"/>
-          <w:color w:val="000000"/>
-          <w:sz w:val="19"/>
-          <w:szCs w:val="19"/>
-          <w:lang w:val="en-US"/>
-        </w:rPr>
-        <w:t>; }</w:t>
-      </w:r>
-    </w:p>
-    <w:p>
-      <w:pPr>
-        <w:autoSpaceDE w:val="0"/>
-        <w:autoSpaceDN w:val="0"/>
-        <w:adjustRightInd w:val="0"/>
-        <w:spacing w:line="240" w:lineRule="auto"/>
-        <w:rPr>
-          <w:rFonts w:ascii="Consolas" w:hAnsi="Consolas" w:cs="Consolas"/>
-          <w:color w:val="000000"/>
-          <w:sz w:val="19"/>
-          <w:szCs w:val="19"/>
-          <w:lang w:val="en-US"/>
-        </w:rPr>
-      </w:pPr>
-      <w:r>
-        <w:rPr>
-          <w:rFonts w:ascii="Consolas" w:hAnsi="Consolas" w:cs="Consolas"/>
-          <w:color w:val="000000"/>
-          <w:sz w:val="19"/>
-          <w:szCs w:val="19"/>
-          <w:lang w:val="en-US"/>
-        </w:rPr>
-        <w:t xml:space="preserve">        </w:t>
-      </w:r>
-      <w:r>
-        <w:rPr>
-          <w:rFonts w:ascii="Consolas" w:hAnsi="Consolas" w:cs="Consolas"/>
-          <w:color w:val="808080"/>
-          <w:sz w:val="19"/>
-          <w:szCs w:val="19"/>
-          <w:lang w:val="en-US"/>
-        </w:rPr>
-        <w:t>///</w:t>
-      </w:r>
-      <w:r>
-        <w:rPr>
-          <w:rFonts w:ascii="Consolas" w:hAnsi="Consolas" w:cs="Consolas"/>
-          <w:color w:val="008000"/>
-          <w:sz w:val="19"/>
-          <w:szCs w:val="19"/>
-          <w:lang w:val="en-US"/>
-        </w:rPr>
-        <w:t xml:space="preserve"> </w:t>
-      </w:r>
-      <w:r>
-        <w:rPr>
-          <w:rFonts w:ascii="Consolas" w:hAnsi="Consolas" w:cs="Consolas"/>
-          <w:color w:val="808080"/>
-          <w:sz w:val="19"/>
-          <w:szCs w:val="19"/>
-          <w:lang w:val="en-US"/>
-        </w:rPr>
-        <w:t>&lt;summary&gt;</w:t>
-      </w:r>
-    </w:p>
-    <w:p>
-      <w:pPr>
-        <w:autoSpaceDE w:val="0"/>
-        <w:autoSpaceDN w:val="0"/>
-        <w:adjustRightInd w:val="0"/>
-        <w:spacing w:line="240" w:lineRule="auto"/>
-        <w:rPr>
-          <w:rFonts w:ascii="Consolas" w:hAnsi="Consolas" w:cs="Consolas"/>
-          <w:color w:val="000000"/>
-          <w:sz w:val="19"/>
-          <w:szCs w:val="19"/>
-          <w:lang w:val="en-US"/>
-        </w:rPr>
-      </w:pPr>
-      <w:r>
-        <w:rPr>
-          <w:rFonts w:ascii="Consolas" w:hAnsi="Consolas" w:cs="Consolas"/>
-          <w:color w:val="000000"/>
-          <w:sz w:val="19"/>
-          <w:szCs w:val="19"/>
-          <w:lang w:val="en-US"/>
-        </w:rPr>
-        <w:t xml:space="preserve">        </w:t>
-      </w:r>
-      <w:r>
-        <w:rPr>
-          <w:rFonts w:ascii="Consolas" w:hAnsi="Consolas" w:cs="Consolas"/>
-          <w:color w:val="808080"/>
-          <w:sz w:val="19"/>
-          <w:szCs w:val="19"/>
-          <w:lang w:val="en-US"/>
-        </w:rPr>
-        <w:t>///</w:t>
-      </w:r>
-      <w:r>
-        <w:rPr>
-          <w:rFonts w:ascii="Consolas" w:hAnsi="Consolas" w:cs="Consolas"/>
-          <w:color w:val="008000"/>
-          <w:sz w:val="19"/>
-          <w:szCs w:val="19"/>
-          <w:lang w:val="en-US"/>
-        </w:rPr>
-        <w:t xml:space="preserve"> ViewOrder, default 0</w:t>
-      </w:r>
-    </w:p>
-    <w:p>
-      <w:pPr>
-        <w:autoSpaceDE w:val="0"/>
-        <w:autoSpaceDN w:val="0"/>
-        <w:adjustRightInd w:val="0"/>
-        <w:spacing w:line="240" w:lineRule="auto"/>
-        <w:rPr>
-          <w:rFonts w:ascii="Consolas" w:hAnsi="Consolas" w:cs="Consolas"/>
-          <w:color w:val="000000"/>
-          <w:sz w:val="19"/>
-          <w:szCs w:val="19"/>
-          <w:lang w:val="en-US"/>
-        </w:rPr>
-      </w:pPr>
-      <w:r>
-        <w:rPr>
-          <w:rFonts w:ascii="Consolas" w:hAnsi="Consolas" w:cs="Consolas"/>
-          <w:color w:val="000000"/>
-          <w:sz w:val="19"/>
-          <w:szCs w:val="19"/>
-          <w:lang w:val="en-US"/>
-        </w:rPr>
-        <w:t xml:space="preserve">        </w:t>
-      </w:r>
-      <w:r>
-        <w:rPr>
-          <w:rFonts w:ascii="Consolas" w:hAnsi="Consolas" w:cs="Consolas"/>
-          <w:color w:val="808080"/>
-          <w:sz w:val="19"/>
-          <w:szCs w:val="19"/>
-          <w:lang w:val="en-US"/>
-        </w:rPr>
-        <w:t>///</w:t>
-      </w:r>
-      <w:r>
-        <w:rPr>
-          <w:rFonts w:ascii="Consolas" w:hAnsi="Consolas" w:cs="Consolas"/>
-          <w:color w:val="008000"/>
-          <w:sz w:val="19"/>
-          <w:szCs w:val="19"/>
-          <w:lang w:val="en-US"/>
-        </w:rPr>
-        <w:t xml:space="preserve"> </w:t>
-      </w:r>
-      <w:r>
-        <w:rPr>
-          <w:rFonts w:ascii="Consolas" w:hAnsi="Consolas" w:cs="Consolas"/>
-          <w:color w:val="808080"/>
-          <w:sz w:val="19"/>
-          <w:szCs w:val="19"/>
-          <w:lang w:val="en-US"/>
-        </w:rPr>
-        <w:t>&lt;/summary&gt;</w:t>
-      </w:r>
-    </w:p>
-    <w:p>
-      <w:pPr>
-        <w:autoSpaceDE w:val="0"/>
-        <w:autoSpaceDN w:val="0"/>
-        <w:adjustRightInd w:val="0"/>
-        <w:spacing w:line="240" w:lineRule="auto"/>
-        <w:rPr>
-          <w:rFonts w:ascii="Consolas" w:hAnsi="Consolas" w:cs="Consolas"/>
-          <w:color w:val="000000"/>
-          <w:sz w:val="19"/>
-          <w:szCs w:val="19"/>
-          <w:lang w:val="en-US"/>
-        </w:rPr>
-      </w:pPr>
-      <w:r>
-        <w:rPr>
-          <w:rFonts w:ascii="Consolas" w:hAnsi="Consolas" w:cs="Consolas"/>
-          <w:color w:val="000000"/>
-          <w:sz w:val="19"/>
-          <w:szCs w:val="19"/>
-          <w:lang w:val="en-US"/>
-        </w:rPr>
-        <w:t xml:space="preserve">        </w:t>
-      </w:r>
-      <w:r>
-        <w:rPr>
-          <w:rFonts w:ascii="Consolas" w:hAnsi="Consolas" w:cs="Consolas"/>
-          <w:color w:val="0000FF"/>
-          <w:sz w:val="19"/>
-          <w:szCs w:val="19"/>
-          <w:lang w:val="en-US"/>
-        </w:rPr>
-        <w:t>public</w:t>
-      </w:r>
-      <w:r>
-        <w:rPr>
-          <w:rFonts w:ascii="Consolas" w:hAnsi="Consolas" w:cs="Consolas"/>
-          <w:color w:val="000000"/>
-          <w:sz w:val="19"/>
-          <w:szCs w:val="19"/>
-          <w:lang w:val="en-US"/>
-        </w:rPr>
-        <w:t xml:space="preserve"> </w:t>
-      </w:r>
-      <w:r>
-        <w:rPr>
-          <w:rFonts w:ascii="Consolas" w:hAnsi="Consolas" w:cs="Consolas"/>
-          <w:color w:val="0000FF"/>
-          <w:sz w:val="19"/>
-          <w:szCs w:val="19"/>
-          <w:lang w:val="en-US"/>
-        </w:rPr>
-        <w:t>int</w:t>
-      </w:r>
-      <w:r>
-        <w:rPr>
-          <w:rFonts w:ascii="Consolas" w:hAnsi="Consolas" w:cs="Consolas"/>
-          <w:color w:val="000000"/>
-          <w:sz w:val="19"/>
-          <w:szCs w:val="19"/>
-          <w:lang w:val="en-US"/>
-        </w:rPr>
-        <w:t xml:space="preserve"> ViewOrder </w:t>
-      </w:r>
-      <w:proofErr w:type="gramStart"/>
-      <w:r>
-        <w:rPr>
-          <w:rFonts w:ascii="Consolas" w:hAnsi="Consolas" w:cs="Consolas"/>
-          <w:color w:val="000000"/>
-          <w:sz w:val="19"/>
-          <w:szCs w:val="19"/>
-          <w:lang w:val="en-US"/>
-        </w:rPr>
-        <w:t xml:space="preserve">{ </w:t>
-      </w:r>
-      <w:r>
-        <w:rPr>
-          <w:rFonts w:ascii="Consolas" w:hAnsi="Consolas" w:cs="Consolas"/>
-          <w:color w:val="0000FF"/>
-          <w:sz w:val="19"/>
-          <w:szCs w:val="19"/>
-          <w:lang w:val="en-US"/>
-        </w:rPr>
-        <w:t>get</w:t>
-      </w:r>
-      <w:proofErr w:type="gramEnd"/>
-      <w:r>
-        <w:rPr>
-          <w:rFonts w:ascii="Consolas" w:hAnsi="Consolas" w:cs="Consolas"/>
-          <w:color w:val="000000"/>
-          <w:sz w:val="19"/>
-          <w:szCs w:val="19"/>
-          <w:lang w:val="en-US"/>
-        </w:rPr>
-        <w:t xml:space="preserve">; </w:t>
-      </w:r>
-      <w:r>
-        <w:rPr>
-          <w:rFonts w:ascii="Consolas" w:hAnsi="Consolas" w:cs="Consolas"/>
-          <w:color w:val="0000FF"/>
-          <w:sz w:val="19"/>
-          <w:szCs w:val="19"/>
-          <w:lang w:val="en-US"/>
-        </w:rPr>
-        <w:t>set</w:t>
-      </w:r>
-      <w:r>
-        <w:rPr>
-          <w:rFonts w:ascii="Consolas" w:hAnsi="Consolas" w:cs="Consolas"/>
-          <w:color w:val="000000"/>
-          <w:sz w:val="19"/>
-          <w:szCs w:val="19"/>
-          <w:lang w:val="en-US"/>
-        </w:rPr>
-        <w:t>; } = 0;</w:t>
-      </w:r>
-    </w:p>
-    <w:p>
-      <w:pPr>
-        <w:autoSpaceDE w:val="0"/>
-        <w:autoSpaceDN w:val="0"/>
-        <w:adjustRightInd w:val="0"/>
-        <w:spacing w:line="240" w:lineRule="auto"/>
-        <w:rPr>
-          <w:rFonts w:ascii="Consolas" w:hAnsi="Consolas" w:cs="Consolas"/>
-          <w:color w:val="000000"/>
-          <w:sz w:val="19"/>
-          <w:szCs w:val="19"/>
-          <w:lang w:val="en-US"/>
-        </w:rPr>
-      </w:pPr>
-      <w:r>
-        <w:rPr>
-          <w:rFonts w:ascii="Consolas" w:hAnsi="Consolas" w:cs="Consolas"/>
-          <w:color w:val="000000"/>
-          <w:sz w:val="19"/>
-          <w:szCs w:val="19"/>
-          <w:lang w:val="en-US"/>
-        </w:rPr>
-        <w:t xml:space="preserve">        </w:t>
-      </w:r>
-      <w:r>
-        <w:rPr>
-          <w:rFonts w:ascii="Consolas" w:hAnsi="Consolas" w:cs="Consolas"/>
-          <w:color w:val="808080"/>
-          <w:sz w:val="19"/>
-          <w:szCs w:val="19"/>
-          <w:lang w:val="en-US"/>
-        </w:rPr>
-        <w:t>///</w:t>
-      </w:r>
-      <w:r>
-        <w:rPr>
-          <w:rFonts w:ascii="Consolas" w:hAnsi="Consolas" w:cs="Consolas"/>
-          <w:color w:val="008000"/>
-          <w:sz w:val="19"/>
-          <w:szCs w:val="19"/>
-          <w:lang w:val="en-US"/>
-        </w:rPr>
-        <w:t xml:space="preserve"> </w:t>
-      </w:r>
-      <w:r>
-        <w:rPr>
-          <w:rFonts w:ascii="Consolas" w:hAnsi="Consolas" w:cs="Consolas"/>
-          <w:color w:val="808080"/>
-          <w:sz w:val="19"/>
-          <w:szCs w:val="19"/>
-          <w:lang w:val="en-US"/>
-        </w:rPr>
-        <w:t>&lt;summary&gt;</w:t>
-      </w:r>
-    </w:p>
-    <w:p>
-      <w:pPr>
-        <w:autoSpaceDE w:val="0"/>
-        <w:autoSpaceDN w:val="0"/>
-        <w:adjustRightInd w:val="0"/>
-        <w:spacing w:line="240" w:lineRule="auto"/>
-        <w:rPr>
-          <w:rFonts w:ascii="Consolas" w:hAnsi="Consolas" w:cs="Consolas"/>
-          <w:color w:val="000000"/>
-          <w:sz w:val="19"/>
-          <w:szCs w:val="19"/>
-          <w:lang w:val="en-US"/>
-        </w:rPr>
-      </w:pPr>
-      <w:r>
-        <w:rPr>
-          <w:rFonts w:ascii="Consolas" w:hAnsi="Consolas" w:cs="Consolas"/>
-          <w:color w:val="000000"/>
-          <w:sz w:val="19"/>
-          <w:szCs w:val="19"/>
-          <w:lang w:val="en-US"/>
-        </w:rPr>
-        <w:t xml:space="preserve">        </w:t>
-      </w:r>
-      <w:r>
-        <w:rPr>
-          <w:rFonts w:ascii="Consolas" w:hAnsi="Consolas" w:cs="Consolas"/>
-          <w:color w:val="808080"/>
-          <w:sz w:val="19"/>
-          <w:szCs w:val="19"/>
-          <w:lang w:val="en-US"/>
-        </w:rPr>
-        <w:t>///</w:t>
-      </w:r>
-      <w:r>
-        <w:rPr>
-          <w:rFonts w:ascii="Consolas" w:hAnsi="Consolas" w:cs="Consolas"/>
-          <w:color w:val="008000"/>
-          <w:sz w:val="19"/>
-          <w:szCs w:val="19"/>
-          <w:lang w:val="en-US"/>
-        </w:rPr>
-        <w:t xml:space="preserve"> Display filed names in UI grid</w:t>
-      </w:r>
-    </w:p>
-    <w:p>
-      <w:pPr>
-        <w:autoSpaceDE w:val="0"/>
-        <w:autoSpaceDN w:val="0"/>
-        <w:adjustRightInd w:val="0"/>
-        <w:spacing w:line="240" w:lineRule="auto"/>
-        <w:rPr>
-          <w:rFonts w:ascii="Consolas" w:hAnsi="Consolas" w:cs="Consolas"/>
-          <w:color w:val="000000"/>
-          <w:sz w:val="19"/>
-          <w:szCs w:val="19"/>
-          <w:lang w:val="en-US"/>
-        </w:rPr>
-      </w:pPr>
-      <w:r>
-        <w:rPr>
-          <w:rFonts w:ascii="Consolas" w:hAnsi="Consolas" w:cs="Consolas"/>
-          <w:color w:val="000000"/>
-          <w:sz w:val="19"/>
-          <w:szCs w:val="19"/>
-          <w:lang w:val="en-US"/>
-        </w:rPr>
-        <w:t xml:space="preserve">        </w:t>
-      </w:r>
-      <w:r>
-        <w:rPr>
-          <w:rFonts w:ascii="Consolas" w:hAnsi="Consolas" w:cs="Consolas"/>
-          <w:color w:val="808080"/>
-          <w:sz w:val="19"/>
-          <w:szCs w:val="19"/>
-          <w:lang w:val="en-US"/>
-        </w:rPr>
-        <w:t>///</w:t>
-      </w:r>
-      <w:r>
-        <w:rPr>
-          <w:rFonts w:ascii="Consolas" w:hAnsi="Consolas" w:cs="Consolas"/>
-          <w:color w:val="008000"/>
-          <w:sz w:val="19"/>
-          <w:szCs w:val="19"/>
-          <w:lang w:val="en-US"/>
-        </w:rPr>
-        <w:t xml:space="preserve"> </w:t>
-      </w:r>
-      <w:r>
-        <w:rPr>
-          <w:rFonts w:ascii="Consolas" w:hAnsi="Consolas" w:cs="Consolas"/>
-          <w:color w:val="808080"/>
-          <w:sz w:val="19"/>
-          <w:szCs w:val="19"/>
-          <w:lang w:val="en-US"/>
-        </w:rPr>
-        <w:t>&lt;/summary&gt;</w:t>
-      </w:r>
-    </w:p>
-    <w:p>
-      <w:pPr>
-        <w:autoSpaceDE w:val="0"/>
-        <w:autoSpaceDN w:val="0"/>
-        <w:adjustRightInd w:val="0"/>
-        <w:spacing w:line="240" w:lineRule="auto"/>
-        <w:rPr>
-          <w:rFonts w:ascii="Consolas" w:hAnsi="Consolas" w:cs="Consolas"/>
-          <w:color w:val="000000"/>
-          <w:sz w:val="19"/>
-          <w:szCs w:val="19"/>
-          <w:lang w:val="en-US"/>
-        </w:rPr>
-      </w:pPr>
-      <w:r>
-        <w:rPr>
-          <w:rFonts w:ascii="Consolas" w:hAnsi="Consolas" w:cs="Consolas"/>
-          <w:color w:val="000000"/>
-          <w:sz w:val="19"/>
-          <w:szCs w:val="19"/>
-          <w:lang w:val="en-US"/>
-        </w:rPr>
-        <w:t xml:space="preserve">        </w:t>
-      </w:r>
-      <w:r>
-        <w:rPr>
-          <w:rFonts w:ascii="Consolas" w:hAnsi="Consolas" w:cs="Consolas"/>
-          <w:color w:val="0000FF"/>
-          <w:sz w:val="19"/>
-          <w:szCs w:val="19"/>
-          <w:lang w:val="en-US"/>
-        </w:rPr>
-        <w:t>public</w:t>
-      </w:r>
-      <w:r>
-        <w:rPr>
-          <w:rFonts w:ascii="Consolas" w:hAnsi="Consolas" w:cs="Consolas"/>
-          <w:color w:val="000000"/>
-          <w:sz w:val="19"/>
-          <w:szCs w:val="19"/>
-          <w:lang w:val="en-US"/>
-        </w:rPr>
-        <w:t xml:space="preserve"> </w:t>
-      </w:r>
-      <w:proofErr w:type="gramStart"/>
-      <w:r>
-        <w:rPr>
-          <w:rFonts w:ascii="Consolas" w:hAnsi="Consolas" w:cs="Consolas"/>
-          <w:color w:val="0000FF"/>
-          <w:sz w:val="19"/>
-          <w:szCs w:val="19"/>
-          <w:lang w:val="en-US"/>
-        </w:rPr>
-        <w:t>string</w:t>
-      </w:r>
-      <w:r>
-        <w:rPr>
-          <w:rFonts w:ascii="Consolas" w:hAnsi="Consolas" w:cs="Consolas"/>
-          <w:color w:val="000000"/>
-          <w:sz w:val="19"/>
-          <w:szCs w:val="19"/>
-          <w:lang w:val="en-US"/>
-        </w:rPr>
-        <w:t>[</w:t>
-      </w:r>
-      <w:proofErr w:type="gramEnd"/>
-      <w:r>
-        <w:rPr>
-          <w:rFonts w:ascii="Consolas" w:hAnsi="Consolas" w:cs="Consolas"/>
-          <w:color w:val="000000"/>
-          <w:sz w:val="19"/>
-          <w:szCs w:val="19"/>
-          <w:lang w:val="en-US"/>
-        </w:rPr>
-        <w:t xml:space="preserve">] DisplayFieldNames { </w:t>
-      </w:r>
-      <w:r>
-        <w:rPr>
-          <w:rFonts w:ascii="Consolas" w:hAnsi="Consolas" w:cs="Consolas"/>
-          <w:color w:val="0000FF"/>
-          <w:sz w:val="19"/>
-          <w:szCs w:val="19"/>
-          <w:lang w:val="en-US"/>
-        </w:rPr>
-        <w:t>get</w:t>
-      </w:r>
-      <w:r>
-        <w:rPr>
-          <w:rFonts w:ascii="Consolas" w:hAnsi="Consolas" w:cs="Consolas"/>
-          <w:color w:val="000000"/>
-          <w:sz w:val="19"/>
-          <w:szCs w:val="19"/>
-          <w:lang w:val="en-US"/>
-        </w:rPr>
-        <w:t xml:space="preserve">; </w:t>
-      </w:r>
-      <w:r>
-        <w:rPr>
-          <w:rFonts w:ascii="Consolas" w:hAnsi="Consolas" w:cs="Consolas"/>
-          <w:color w:val="0000FF"/>
-          <w:sz w:val="19"/>
-          <w:szCs w:val="19"/>
-          <w:lang w:val="en-US"/>
-        </w:rPr>
-        <w:t>set</w:t>
-      </w:r>
-      <w:r>
-        <w:rPr>
-          <w:rFonts w:ascii="Consolas" w:hAnsi="Consolas" w:cs="Consolas"/>
-          <w:color w:val="000000"/>
-          <w:sz w:val="19"/>
-          <w:szCs w:val="19"/>
-          <w:lang w:val="en-US"/>
-        </w:rPr>
-        <w:t>; }</w:t>
-      </w:r>
-    </w:p>
-    <w:p>
-      <w:pPr>
-        <w:autoSpaceDE w:val="0"/>
-        <w:autoSpaceDN w:val="0"/>
-        <w:adjustRightInd w:val="0"/>
-        <w:spacing w:line="240" w:lineRule="auto"/>
-        <w:rPr>
-          <w:rFonts w:ascii="Consolas" w:hAnsi="Consolas" w:cs="Consolas"/>
-          <w:color w:val="000000"/>
-          <w:sz w:val="19"/>
-          <w:szCs w:val="19"/>
-          <w:lang w:val="en-US"/>
-        </w:rPr>
-      </w:pPr>
-    </w:p>
-    <w:p>
-      <w:pPr>
-        <w:autoSpaceDE w:val="0"/>
-        <w:autoSpaceDN w:val="0"/>
-        <w:adjustRightInd w:val="0"/>
-        <w:spacing w:line="240" w:lineRule="auto"/>
-        <w:rPr>
-          <w:rFonts w:ascii="Consolas" w:hAnsi="Consolas" w:cs="Consolas"/>
-          <w:color w:val="000000"/>
-          <w:sz w:val="19"/>
-          <w:szCs w:val="19"/>
-          <w:lang w:val="en-US"/>
-        </w:rPr>
-      </w:pPr>
-      <w:r>
-        <w:rPr>
-          <w:rFonts w:ascii="Consolas" w:hAnsi="Consolas" w:cs="Consolas"/>
-          <w:color w:val="000000"/>
-          <w:sz w:val="19"/>
-          <w:szCs w:val="19"/>
-          <w:lang w:val="en-US"/>
-        </w:rPr>
-        <w:t xml:space="preserve">        </w:t>
-      </w:r>
-      <w:r>
-        <w:rPr>
-          <w:rFonts w:ascii="Consolas" w:hAnsi="Consolas" w:cs="Consolas"/>
-          <w:color w:val="808080"/>
-          <w:sz w:val="19"/>
-          <w:szCs w:val="19"/>
-          <w:lang w:val="en-US"/>
-        </w:rPr>
-        <w:t>///</w:t>
-      </w:r>
-      <w:r>
-        <w:rPr>
-          <w:rFonts w:ascii="Consolas" w:hAnsi="Consolas" w:cs="Consolas"/>
-          <w:color w:val="008000"/>
-          <w:sz w:val="19"/>
-          <w:szCs w:val="19"/>
-          <w:lang w:val="en-US"/>
-        </w:rPr>
-        <w:t xml:space="preserve"> </w:t>
-      </w:r>
-      <w:r>
-        <w:rPr>
-          <w:rFonts w:ascii="Consolas" w:hAnsi="Consolas" w:cs="Consolas"/>
-          <w:color w:val="808080"/>
-          <w:sz w:val="19"/>
-          <w:szCs w:val="19"/>
-          <w:lang w:val="en-US"/>
-        </w:rPr>
-        <w:t>&lt;summary&gt;</w:t>
-      </w:r>
-    </w:p>
-    <w:p>
-      <w:pPr>
-        <w:autoSpaceDE w:val="0"/>
-        <w:autoSpaceDN w:val="0"/>
-        <w:adjustRightInd w:val="0"/>
-        <w:spacing w:line="240" w:lineRule="auto"/>
-        <w:rPr>
-          <w:rFonts w:ascii="Consolas" w:hAnsi="Consolas" w:cs="Consolas"/>
-          <w:color w:val="000000"/>
-          <w:sz w:val="19"/>
-          <w:szCs w:val="19"/>
-          <w:lang w:val="en-US"/>
-        </w:rPr>
-      </w:pPr>
-      <w:r>
-        <w:rPr>
-          <w:rFonts w:ascii="Consolas" w:hAnsi="Consolas" w:cs="Consolas"/>
-          <w:color w:val="000000"/>
-          <w:sz w:val="19"/>
-          <w:szCs w:val="19"/>
-          <w:lang w:val="en-US"/>
-        </w:rPr>
-        <w:t xml:space="preserve">        </w:t>
-      </w:r>
-      <w:r>
-        <w:rPr>
-          <w:rFonts w:ascii="Consolas" w:hAnsi="Consolas" w:cs="Consolas"/>
-          <w:color w:val="808080"/>
-          <w:sz w:val="19"/>
-          <w:szCs w:val="19"/>
-          <w:lang w:val="en-US"/>
-        </w:rPr>
-        <w:t>///</w:t>
-      </w:r>
-      <w:r>
-        <w:rPr>
-          <w:rFonts w:ascii="Consolas" w:hAnsi="Consolas" w:cs="Consolas"/>
-          <w:color w:val="008000"/>
-          <w:sz w:val="19"/>
-          <w:szCs w:val="19"/>
-          <w:lang w:val="en-US"/>
-        </w:rPr>
-        <w:t xml:space="preserve"> Finder select return </w:t>
-      </w:r>
-      <w:proofErr w:type="spellStart"/>
-      <w:r>
-        <w:rPr>
-          <w:rFonts w:ascii="Consolas" w:hAnsi="Consolas" w:cs="Consolas"/>
-          <w:color w:val="008000"/>
-          <w:sz w:val="19"/>
-          <w:szCs w:val="19"/>
-          <w:lang w:val="en-US"/>
-        </w:rPr>
-        <w:t>fileds</w:t>
-      </w:r>
-      <w:proofErr w:type="spellEnd"/>
-      <w:r>
-        <w:rPr>
-          <w:rFonts w:ascii="Consolas" w:hAnsi="Consolas" w:cs="Consolas"/>
-          <w:color w:val="008000"/>
-          <w:sz w:val="19"/>
-          <w:szCs w:val="19"/>
-          <w:lang w:val="en-US"/>
-        </w:rPr>
-        <w:t xml:space="preserve"> name in UI grid</w:t>
-      </w:r>
-    </w:p>
-    <w:p>
-      <w:pPr>
-        <w:autoSpaceDE w:val="0"/>
-        <w:autoSpaceDN w:val="0"/>
-        <w:adjustRightInd w:val="0"/>
-        <w:spacing w:line="240" w:lineRule="auto"/>
-        <w:rPr>
-          <w:rFonts w:ascii="Consolas" w:hAnsi="Consolas" w:cs="Consolas"/>
-          <w:color w:val="000000"/>
-          <w:sz w:val="19"/>
-          <w:szCs w:val="19"/>
-          <w:lang w:val="en-US"/>
-        </w:rPr>
-      </w:pPr>
-      <w:r>
-        <w:rPr>
-          <w:rFonts w:ascii="Consolas" w:hAnsi="Consolas" w:cs="Consolas"/>
-          <w:color w:val="000000"/>
-          <w:sz w:val="19"/>
-          <w:szCs w:val="19"/>
-          <w:lang w:val="en-US"/>
-        </w:rPr>
-        <w:t xml:space="preserve">        </w:t>
-      </w:r>
-      <w:r>
-        <w:rPr>
-          <w:rFonts w:ascii="Consolas" w:hAnsi="Consolas" w:cs="Consolas"/>
-          <w:color w:val="808080"/>
-          <w:sz w:val="19"/>
-          <w:szCs w:val="19"/>
-          <w:lang w:val="en-US"/>
-        </w:rPr>
-        <w:t>///</w:t>
-      </w:r>
-      <w:r>
-        <w:rPr>
-          <w:rFonts w:ascii="Consolas" w:hAnsi="Consolas" w:cs="Consolas"/>
-          <w:color w:val="008000"/>
-          <w:sz w:val="19"/>
-          <w:szCs w:val="19"/>
-          <w:lang w:val="en-US"/>
-        </w:rPr>
-        <w:t xml:space="preserve"> </w:t>
-      </w:r>
-      <w:r>
-        <w:rPr>
-          <w:rFonts w:ascii="Consolas" w:hAnsi="Consolas" w:cs="Consolas"/>
-          <w:color w:val="808080"/>
-          <w:sz w:val="19"/>
-          <w:szCs w:val="19"/>
-          <w:lang w:val="en-US"/>
-        </w:rPr>
-        <w:t>&lt;/summary&gt;</w:t>
-      </w:r>
-    </w:p>
-    <w:p>
-      <w:pPr>
-        <w:autoSpaceDE w:val="0"/>
-        <w:autoSpaceDN w:val="0"/>
-        <w:adjustRightInd w:val="0"/>
-        <w:spacing w:line="240" w:lineRule="auto"/>
-        <w:rPr>
-          <w:rFonts w:ascii="Consolas" w:hAnsi="Consolas" w:cs="Consolas"/>
-          <w:color w:val="000000"/>
-          <w:sz w:val="19"/>
-          <w:szCs w:val="19"/>
-          <w:lang w:val="en-US"/>
-        </w:rPr>
-      </w:pPr>
-      <w:r>
-        <w:rPr>
-          <w:rFonts w:ascii="Consolas" w:hAnsi="Consolas" w:cs="Consolas"/>
-          <w:color w:val="000000"/>
-          <w:sz w:val="19"/>
-          <w:szCs w:val="19"/>
-          <w:lang w:val="en-US"/>
-        </w:rPr>
-        <w:t xml:space="preserve">        </w:t>
-      </w:r>
-      <w:r>
-        <w:rPr>
-          <w:rFonts w:ascii="Consolas" w:hAnsi="Consolas" w:cs="Consolas"/>
-          <w:color w:val="0000FF"/>
-          <w:sz w:val="19"/>
-          <w:szCs w:val="19"/>
-          <w:lang w:val="en-US"/>
-        </w:rPr>
-        <w:t>public</w:t>
-      </w:r>
-      <w:r>
-        <w:rPr>
-          <w:rFonts w:ascii="Consolas" w:hAnsi="Consolas" w:cs="Consolas"/>
-          <w:color w:val="000000"/>
-          <w:sz w:val="19"/>
-          <w:szCs w:val="19"/>
-          <w:lang w:val="en-US"/>
-        </w:rPr>
-        <w:t xml:space="preserve"> </w:t>
-      </w:r>
-      <w:proofErr w:type="gramStart"/>
-      <w:r>
-        <w:rPr>
-          <w:rFonts w:ascii="Consolas" w:hAnsi="Consolas" w:cs="Consolas"/>
-          <w:color w:val="0000FF"/>
-          <w:sz w:val="19"/>
-          <w:szCs w:val="19"/>
-          <w:lang w:val="en-US"/>
-        </w:rPr>
-        <w:t>string</w:t>
-      </w:r>
-      <w:r>
-        <w:rPr>
-          <w:rFonts w:ascii="Consolas" w:hAnsi="Consolas" w:cs="Consolas"/>
-          <w:color w:val="000000"/>
-          <w:sz w:val="19"/>
-          <w:szCs w:val="19"/>
-          <w:lang w:val="en-US"/>
-        </w:rPr>
-        <w:t>[</w:t>
-      </w:r>
-      <w:proofErr w:type="gramEnd"/>
-      <w:r>
-        <w:rPr>
-          <w:rFonts w:ascii="Consolas" w:hAnsi="Consolas" w:cs="Consolas"/>
-          <w:color w:val="000000"/>
-          <w:sz w:val="19"/>
-          <w:szCs w:val="19"/>
-          <w:lang w:val="en-US"/>
-        </w:rPr>
-        <w:t xml:space="preserve">] ReturnFieldNames { </w:t>
-      </w:r>
-      <w:r>
-        <w:rPr>
-          <w:rFonts w:ascii="Consolas" w:hAnsi="Consolas" w:cs="Consolas"/>
-          <w:color w:val="0000FF"/>
-          <w:sz w:val="19"/>
-          <w:szCs w:val="19"/>
-          <w:lang w:val="en-US"/>
-        </w:rPr>
-        <w:t>get</w:t>
-      </w:r>
-      <w:r>
-        <w:rPr>
-          <w:rFonts w:ascii="Consolas" w:hAnsi="Consolas" w:cs="Consolas"/>
-          <w:color w:val="000000"/>
-          <w:sz w:val="19"/>
-          <w:szCs w:val="19"/>
-          <w:lang w:val="en-US"/>
-        </w:rPr>
-        <w:t xml:space="preserve">; </w:t>
-      </w:r>
-      <w:r>
-        <w:rPr>
-          <w:rFonts w:ascii="Consolas" w:hAnsi="Consolas" w:cs="Consolas"/>
-          <w:color w:val="0000FF"/>
-          <w:sz w:val="19"/>
-          <w:szCs w:val="19"/>
-          <w:lang w:val="en-US"/>
-        </w:rPr>
-        <w:t>set</w:t>
-      </w:r>
-      <w:r>
-        <w:rPr>
-          <w:rFonts w:ascii="Consolas" w:hAnsi="Consolas" w:cs="Consolas"/>
-          <w:color w:val="000000"/>
-          <w:sz w:val="19"/>
-          <w:szCs w:val="19"/>
-          <w:lang w:val="en-US"/>
-        </w:rPr>
-        <w:t>; }</w:t>
-      </w:r>
-    </w:p>
-    <w:p>
-      <w:pPr>
-        <w:autoSpaceDE w:val="0"/>
-        <w:autoSpaceDN w:val="0"/>
-        <w:adjustRightInd w:val="0"/>
-        <w:spacing w:line="240" w:lineRule="auto"/>
-        <w:rPr>
-          <w:rFonts w:ascii="Consolas" w:hAnsi="Consolas" w:cs="Consolas"/>
-          <w:color w:val="000000"/>
-          <w:sz w:val="19"/>
-          <w:szCs w:val="19"/>
-          <w:lang w:val="en-US"/>
-        </w:rPr>
-      </w:pPr>
-    </w:p>
-    <w:p>
-      <w:pPr>
-        <w:autoSpaceDE w:val="0"/>
-        <w:autoSpaceDN w:val="0"/>
-        <w:adjustRightInd w:val="0"/>
-        <w:spacing w:line="240" w:lineRule="auto"/>
-        <w:rPr>
-          <w:rFonts w:ascii="Consolas" w:hAnsi="Consolas" w:cs="Consolas"/>
-          <w:color w:val="000000"/>
-          <w:sz w:val="19"/>
-          <w:szCs w:val="19"/>
-          <w:lang w:val="en-US"/>
-        </w:rPr>
-      </w:pPr>
-      <w:r>
-        <w:rPr>
-          <w:rFonts w:ascii="Consolas" w:hAnsi="Consolas" w:cs="Consolas"/>
-          <w:color w:val="000000"/>
-          <w:sz w:val="19"/>
-          <w:szCs w:val="19"/>
-          <w:lang w:val="en-US"/>
-        </w:rPr>
-        <w:t xml:space="preserve">        </w:t>
-      </w:r>
-      <w:r>
-        <w:rPr>
-          <w:rFonts w:ascii="Consolas" w:hAnsi="Consolas" w:cs="Consolas"/>
-          <w:color w:val="808080"/>
-          <w:sz w:val="19"/>
-          <w:szCs w:val="19"/>
-          <w:lang w:val="en-US"/>
-        </w:rPr>
-        <w:t>///</w:t>
-      </w:r>
-      <w:r>
-        <w:rPr>
-          <w:rFonts w:ascii="Consolas" w:hAnsi="Consolas" w:cs="Consolas"/>
-          <w:color w:val="008000"/>
-          <w:sz w:val="19"/>
-          <w:szCs w:val="19"/>
-          <w:lang w:val="en-US"/>
-        </w:rPr>
-        <w:t xml:space="preserve"> </w:t>
-      </w:r>
-      <w:r>
-        <w:rPr>
-          <w:rFonts w:ascii="Consolas" w:hAnsi="Consolas" w:cs="Consolas"/>
-          <w:color w:val="808080"/>
-          <w:sz w:val="19"/>
-          <w:szCs w:val="19"/>
-          <w:lang w:val="en-US"/>
-        </w:rPr>
-        <w:t>&lt;summary&gt;</w:t>
-      </w:r>
-    </w:p>
-    <w:p>
-      <w:pPr>
-        <w:autoSpaceDE w:val="0"/>
-        <w:autoSpaceDN w:val="0"/>
-        <w:adjustRightInd w:val="0"/>
-        <w:spacing w:line="240" w:lineRule="auto"/>
-        <w:rPr>
-          <w:rFonts w:ascii="Consolas" w:hAnsi="Consolas" w:cs="Consolas"/>
-          <w:color w:val="000000"/>
-          <w:sz w:val="19"/>
-          <w:szCs w:val="19"/>
-          <w:lang w:val="en-US"/>
-        </w:rPr>
-      </w:pPr>
-      <w:r>
-        <w:rPr>
-          <w:rFonts w:ascii="Consolas" w:hAnsi="Consolas" w:cs="Consolas"/>
-          <w:color w:val="000000"/>
-          <w:sz w:val="19"/>
-          <w:szCs w:val="19"/>
-          <w:lang w:val="en-US"/>
-        </w:rPr>
-        <w:t xml:space="preserve">        </w:t>
-      </w:r>
-      <w:r>
-        <w:rPr>
-          <w:rFonts w:ascii="Consolas" w:hAnsi="Consolas" w:cs="Consolas"/>
-          <w:color w:val="808080"/>
-          <w:sz w:val="19"/>
-          <w:szCs w:val="19"/>
-          <w:lang w:val="en-US"/>
-        </w:rPr>
-        <w:t>///</w:t>
-      </w:r>
-      <w:r>
-        <w:rPr>
-          <w:rFonts w:ascii="Consolas" w:hAnsi="Consolas" w:cs="Consolas"/>
-          <w:color w:val="008000"/>
-          <w:sz w:val="19"/>
-          <w:szCs w:val="19"/>
-          <w:lang w:val="en-US"/>
-        </w:rPr>
-        <w:t xml:space="preserve"> Grid fields name for finder keys, used set filter and </w:t>
-      </w:r>
-      <w:proofErr w:type="spellStart"/>
-      <w:r>
-        <w:rPr>
-          <w:rFonts w:ascii="Consolas" w:hAnsi="Consolas" w:cs="Consolas"/>
-          <w:color w:val="008000"/>
-          <w:sz w:val="19"/>
-          <w:szCs w:val="19"/>
-          <w:lang w:val="en-US"/>
-        </w:rPr>
-        <w:t>initKeyValues</w:t>
-      </w:r>
-      <w:proofErr w:type="spellEnd"/>
-    </w:p>
-    <w:p>
-      <w:pPr>
-        <w:autoSpaceDE w:val="0"/>
-        <w:autoSpaceDN w:val="0"/>
-        <w:adjustRightInd w:val="0"/>
-        <w:spacing w:line="240" w:lineRule="auto"/>
-        <w:rPr>
-          <w:rFonts w:ascii="Consolas" w:hAnsi="Consolas" w:cs="Consolas"/>
-          <w:color w:val="000000"/>
-          <w:sz w:val="19"/>
-          <w:szCs w:val="19"/>
-          <w:lang w:val="en-US"/>
-        </w:rPr>
-      </w:pPr>
-      <w:r>
-        <w:rPr>
-          <w:rFonts w:ascii="Consolas" w:hAnsi="Consolas" w:cs="Consolas"/>
-          <w:color w:val="000000"/>
-          <w:sz w:val="19"/>
-          <w:szCs w:val="19"/>
-          <w:lang w:val="en-US"/>
-        </w:rPr>
-        <w:t xml:space="preserve">        </w:t>
-      </w:r>
-      <w:r>
-        <w:rPr>
-          <w:rFonts w:ascii="Consolas" w:hAnsi="Consolas" w:cs="Consolas"/>
-          <w:color w:val="808080"/>
-          <w:sz w:val="19"/>
-          <w:szCs w:val="19"/>
-          <w:lang w:val="en-US"/>
-        </w:rPr>
-        <w:t>///</w:t>
-      </w:r>
-      <w:r>
-        <w:rPr>
-          <w:rFonts w:ascii="Consolas" w:hAnsi="Consolas" w:cs="Consolas"/>
-          <w:color w:val="008000"/>
-          <w:sz w:val="19"/>
-          <w:szCs w:val="19"/>
-          <w:lang w:val="en-US"/>
-        </w:rPr>
-        <w:t xml:space="preserve"> </w:t>
-      </w:r>
-      <w:r>
-        <w:rPr>
-          <w:rFonts w:ascii="Consolas" w:hAnsi="Consolas" w:cs="Consolas"/>
-          <w:color w:val="808080"/>
-          <w:sz w:val="19"/>
-          <w:szCs w:val="19"/>
-          <w:lang w:val="en-US"/>
-        </w:rPr>
-        <w:t>&lt;/summary&gt;</w:t>
-      </w:r>
-    </w:p>
-    <w:p>
-      <w:pPr>
-        <w:autoSpaceDE w:val="0"/>
-        <w:autoSpaceDN w:val="0"/>
-        <w:adjustRightInd w:val="0"/>
-        <w:spacing w:line="240" w:lineRule="auto"/>
-        <w:rPr>
-          <w:rFonts w:ascii="Consolas" w:hAnsi="Consolas" w:cs="Consolas"/>
-          <w:color w:val="000000"/>
-          <w:sz w:val="19"/>
-          <w:szCs w:val="19"/>
-          <w:lang w:val="en-US"/>
-        </w:rPr>
-      </w:pPr>
-      <w:r>
-        <w:rPr>
-          <w:rFonts w:ascii="Consolas" w:hAnsi="Consolas" w:cs="Consolas"/>
-          <w:color w:val="000000"/>
-          <w:sz w:val="19"/>
-          <w:szCs w:val="19"/>
-          <w:lang w:val="en-US"/>
-        </w:rPr>
-        <w:t xml:space="preserve">        </w:t>
-      </w:r>
-      <w:r>
-        <w:rPr>
-          <w:rFonts w:ascii="Consolas" w:hAnsi="Consolas" w:cs="Consolas"/>
-          <w:color w:val="0000FF"/>
-          <w:sz w:val="19"/>
-          <w:szCs w:val="19"/>
-          <w:lang w:val="en-US"/>
-        </w:rPr>
-        <w:t>public</w:t>
-      </w:r>
-      <w:r>
-        <w:rPr>
-          <w:rFonts w:ascii="Consolas" w:hAnsi="Consolas" w:cs="Consolas"/>
-          <w:color w:val="000000"/>
-          <w:sz w:val="19"/>
-          <w:szCs w:val="19"/>
-          <w:lang w:val="en-US"/>
-        </w:rPr>
-        <w:t xml:space="preserve"> </w:t>
-      </w:r>
-      <w:proofErr w:type="gramStart"/>
-      <w:r>
-        <w:rPr>
-          <w:rFonts w:ascii="Consolas" w:hAnsi="Consolas" w:cs="Consolas"/>
-          <w:color w:val="0000FF"/>
-          <w:sz w:val="19"/>
-          <w:szCs w:val="19"/>
-          <w:lang w:val="en-US"/>
-        </w:rPr>
-        <w:t>string</w:t>
-      </w:r>
-      <w:r>
-        <w:rPr>
-          <w:rFonts w:ascii="Consolas" w:hAnsi="Consolas" w:cs="Consolas"/>
-          <w:color w:val="000000"/>
-          <w:sz w:val="19"/>
-          <w:szCs w:val="19"/>
-          <w:lang w:val="en-US"/>
-        </w:rPr>
-        <w:t>[</w:t>
-      </w:r>
-      <w:proofErr w:type="gramEnd"/>
-      <w:r>
-        <w:rPr>
-          <w:rFonts w:ascii="Consolas" w:hAnsi="Consolas" w:cs="Consolas"/>
-          <w:color w:val="000000"/>
-          <w:sz w:val="19"/>
-          <w:szCs w:val="19"/>
-          <w:lang w:val="en-US"/>
-        </w:rPr>
-        <w:t xml:space="preserve">] </w:t>
-      </w:r>
-      <w:proofErr w:type="spellStart"/>
-      <w:r>
-        <w:rPr>
-          <w:rFonts w:ascii="Consolas" w:hAnsi="Consolas" w:cs="Consolas"/>
-          <w:color w:val="000000"/>
-          <w:sz w:val="19"/>
-          <w:szCs w:val="19"/>
-          <w:lang w:val="en-US"/>
-        </w:rPr>
-        <w:t>InitKeyFieldNames</w:t>
-      </w:r>
-      <w:proofErr w:type="spellEnd"/>
-      <w:r>
-        <w:rPr>
-          <w:rFonts w:ascii="Consolas" w:hAnsi="Consolas" w:cs="Consolas"/>
-          <w:color w:val="000000"/>
-          <w:sz w:val="19"/>
-          <w:szCs w:val="19"/>
-          <w:lang w:val="en-US"/>
-        </w:rPr>
-        <w:t xml:space="preserve"> { </w:t>
-      </w:r>
-      <w:r>
-        <w:rPr>
-          <w:rFonts w:ascii="Consolas" w:hAnsi="Consolas" w:cs="Consolas"/>
-          <w:color w:val="0000FF"/>
-          <w:sz w:val="19"/>
-          <w:szCs w:val="19"/>
-          <w:lang w:val="en-US"/>
-        </w:rPr>
-        <w:t>get</w:t>
-      </w:r>
-      <w:r>
-        <w:rPr>
-          <w:rFonts w:ascii="Consolas" w:hAnsi="Consolas" w:cs="Consolas"/>
-          <w:color w:val="000000"/>
-          <w:sz w:val="19"/>
-          <w:szCs w:val="19"/>
-          <w:lang w:val="en-US"/>
-        </w:rPr>
-        <w:t xml:space="preserve">; </w:t>
-      </w:r>
-      <w:r>
-        <w:rPr>
-          <w:rFonts w:ascii="Consolas" w:hAnsi="Consolas" w:cs="Consolas"/>
-          <w:color w:val="0000FF"/>
-          <w:sz w:val="19"/>
-          <w:szCs w:val="19"/>
-          <w:lang w:val="en-US"/>
-        </w:rPr>
-        <w:t>set</w:t>
-      </w:r>
-      <w:r>
-        <w:rPr>
-          <w:rFonts w:ascii="Consolas" w:hAnsi="Consolas" w:cs="Consolas"/>
-          <w:color w:val="000000"/>
-          <w:sz w:val="19"/>
-          <w:szCs w:val="19"/>
-          <w:lang w:val="en-US"/>
-        </w:rPr>
-        <w:t>; }</w:t>
-      </w:r>
-    </w:p>
-    <w:p>
-      <w:pPr>
-        <w:autoSpaceDE w:val="0"/>
-        <w:autoSpaceDN w:val="0"/>
-        <w:adjustRightInd w:val="0"/>
-        <w:spacing w:line="240" w:lineRule="auto"/>
-        <w:rPr>
-          <w:rFonts w:ascii="Consolas" w:hAnsi="Consolas" w:cs="Consolas"/>
-          <w:color w:val="000000"/>
-          <w:sz w:val="19"/>
-          <w:szCs w:val="19"/>
-          <w:lang w:val="en-US"/>
-        </w:rPr>
-      </w:pPr>
-    </w:p>
-    <w:p>
-      <w:pPr>
-        <w:autoSpaceDE w:val="0"/>
-        <w:autoSpaceDN w:val="0"/>
-        <w:adjustRightInd w:val="0"/>
-        <w:spacing w:line="240" w:lineRule="auto"/>
-        <w:rPr>
-          <w:rFonts w:ascii="Consolas" w:hAnsi="Consolas" w:cs="Consolas"/>
-          <w:color w:val="000000"/>
-          <w:sz w:val="19"/>
-          <w:szCs w:val="19"/>
-          <w:lang w:val="en-US"/>
-        </w:rPr>
-      </w:pPr>
-      <w:r>
-        <w:rPr>
-          <w:rFonts w:ascii="Consolas" w:hAnsi="Consolas" w:cs="Consolas"/>
-          <w:color w:val="000000"/>
-          <w:sz w:val="19"/>
-          <w:szCs w:val="19"/>
-          <w:lang w:val="en-US"/>
-        </w:rPr>
-        <w:t xml:space="preserve">        </w:t>
-      </w:r>
-      <w:r>
-        <w:rPr>
-          <w:rFonts w:ascii="Consolas" w:hAnsi="Consolas" w:cs="Consolas"/>
-          <w:color w:val="808080"/>
-          <w:sz w:val="19"/>
-          <w:szCs w:val="19"/>
-          <w:lang w:val="en-US"/>
-        </w:rPr>
-        <w:t>///</w:t>
-      </w:r>
-      <w:r>
-        <w:rPr>
-          <w:rFonts w:ascii="Consolas" w:hAnsi="Consolas" w:cs="Consolas"/>
-          <w:color w:val="008000"/>
-          <w:sz w:val="19"/>
-          <w:szCs w:val="19"/>
-          <w:lang w:val="en-US"/>
-        </w:rPr>
-        <w:t xml:space="preserve"> </w:t>
-      </w:r>
-      <w:r>
-        <w:rPr>
-          <w:rFonts w:ascii="Consolas" w:hAnsi="Consolas" w:cs="Consolas"/>
-          <w:color w:val="808080"/>
-          <w:sz w:val="19"/>
-          <w:szCs w:val="19"/>
-          <w:lang w:val="en-US"/>
-        </w:rPr>
-        <w:t>&lt;summary&gt;</w:t>
-      </w:r>
-    </w:p>
-    <w:p>
-      <w:pPr>
-        <w:autoSpaceDE w:val="0"/>
-        <w:autoSpaceDN w:val="0"/>
-        <w:adjustRightInd w:val="0"/>
-        <w:spacing w:line="240" w:lineRule="auto"/>
-        <w:rPr>
-          <w:rFonts w:ascii="Consolas" w:hAnsi="Consolas" w:cs="Consolas"/>
-          <w:color w:val="000000"/>
-          <w:sz w:val="19"/>
-          <w:szCs w:val="19"/>
-          <w:lang w:val="en-US"/>
-        </w:rPr>
-      </w:pPr>
-      <w:r>
-        <w:rPr>
-          <w:rFonts w:ascii="Consolas" w:hAnsi="Consolas" w:cs="Consolas"/>
-          <w:color w:val="000000"/>
-          <w:sz w:val="19"/>
-          <w:szCs w:val="19"/>
-          <w:lang w:val="en-US"/>
-        </w:rPr>
-        <w:lastRenderedPageBreak/>
-        <w:t xml:space="preserve">        </w:t>
-      </w:r>
-      <w:r>
-        <w:rPr>
-          <w:rFonts w:ascii="Consolas" w:hAnsi="Consolas" w:cs="Consolas"/>
-          <w:color w:val="808080"/>
-          <w:sz w:val="19"/>
-          <w:szCs w:val="19"/>
-          <w:lang w:val="en-US"/>
-        </w:rPr>
-        <w:t>///</w:t>
-      </w:r>
-      <w:r>
-        <w:rPr>
-          <w:rFonts w:ascii="Consolas" w:hAnsi="Consolas" w:cs="Consolas"/>
-          <w:color w:val="008000"/>
-          <w:sz w:val="19"/>
-          <w:szCs w:val="19"/>
-          <w:lang w:val="en-US"/>
-        </w:rPr>
-        <w:t xml:space="preserve"> Filter for the finder. A complete browse filter is created in conjunction of the column filter </w:t>
-      </w:r>
-    </w:p>
-    <w:p>
-      <w:pPr>
-        <w:autoSpaceDE w:val="0"/>
-        <w:autoSpaceDN w:val="0"/>
-        <w:adjustRightInd w:val="0"/>
-        <w:spacing w:line="240" w:lineRule="auto"/>
-        <w:rPr>
-          <w:rFonts w:ascii="Consolas" w:hAnsi="Consolas" w:cs="Consolas"/>
-          <w:color w:val="000000"/>
-          <w:sz w:val="19"/>
-          <w:szCs w:val="19"/>
-          <w:lang w:val="en-US"/>
-        </w:rPr>
-      </w:pPr>
-      <w:r>
-        <w:rPr>
-          <w:rFonts w:ascii="Consolas" w:hAnsi="Consolas" w:cs="Consolas"/>
-          <w:color w:val="000000"/>
-          <w:sz w:val="19"/>
-          <w:szCs w:val="19"/>
-          <w:lang w:val="en-US"/>
-        </w:rPr>
-        <w:t xml:space="preserve">        </w:t>
-      </w:r>
-      <w:r>
-        <w:rPr>
-          <w:rFonts w:ascii="Consolas" w:hAnsi="Consolas" w:cs="Consolas"/>
-          <w:color w:val="808080"/>
-          <w:sz w:val="19"/>
-          <w:szCs w:val="19"/>
-          <w:lang w:val="en-US"/>
-        </w:rPr>
-        <w:t>///</w:t>
-      </w:r>
-      <w:r>
-        <w:rPr>
-          <w:rFonts w:ascii="Consolas" w:hAnsi="Consolas" w:cs="Consolas"/>
-          <w:color w:val="008000"/>
-          <w:sz w:val="19"/>
-          <w:szCs w:val="19"/>
-          <w:lang w:val="en-US"/>
-        </w:rPr>
-        <w:t xml:space="preserve"> </w:t>
-      </w:r>
-      <w:r>
-        <w:rPr>
-          <w:rFonts w:ascii="Consolas" w:hAnsi="Consolas" w:cs="Consolas"/>
-          <w:color w:val="808080"/>
-          <w:sz w:val="19"/>
-          <w:szCs w:val="19"/>
-          <w:lang w:val="en-US"/>
-        </w:rPr>
-        <w:t>&lt;/summary&gt;</w:t>
-      </w:r>
-    </w:p>
-    <w:p>
-      <w:pPr>
-        <w:autoSpaceDE w:val="0"/>
-        <w:autoSpaceDN w:val="0"/>
-        <w:adjustRightInd w:val="0"/>
-        <w:spacing w:line="240" w:lineRule="auto"/>
-        <w:rPr>
-          <w:rFonts w:ascii="Consolas" w:hAnsi="Consolas" w:cs="Consolas"/>
-          <w:color w:val="000000"/>
-          <w:sz w:val="19"/>
-          <w:szCs w:val="19"/>
-          <w:lang w:val="en-US"/>
-        </w:rPr>
-      </w:pPr>
-      <w:r>
-        <w:rPr>
-          <w:rFonts w:ascii="Consolas" w:hAnsi="Consolas" w:cs="Consolas"/>
-          <w:color w:val="000000"/>
-          <w:sz w:val="19"/>
-          <w:szCs w:val="19"/>
-          <w:lang w:val="en-US"/>
-        </w:rPr>
-        <w:t xml:space="preserve">        </w:t>
-      </w:r>
-      <w:r>
-        <w:rPr>
-          <w:rFonts w:ascii="Consolas" w:hAnsi="Consolas" w:cs="Consolas"/>
-          <w:color w:val="0000FF"/>
-          <w:sz w:val="19"/>
-          <w:szCs w:val="19"/>
-          <w:lang w:val="en-US"/>
-        </w:rPr>
-        <w:t>public</w:t>
-      </w:r>
-      <w:r>
-        <w:rPr>
-          <w:rFonts w:ascii="Consolas" w:hAnsi="Consolas" w:cs="Consolas"/>
-          <w:color w:val="000000"/>
-          <w:sz w:val="19"/>
-          <w:szCs w:val="19"/>
-          <w:lang w:val="en-US"/>
-        </w:rPr>
-        <w:t xml:space="preserve"> </w:t>
-      </w:r>
-      <w:r>
-        <w:rPr>
-          <w:rFonts w:ascii="Consolas" w:hAnsi="Consolas" w:cs="Consolas"/>
-          <w:color w:val="0000FF"/>
-          <w:sz w:val="19"/>
-          <w:szCs w:val="19"/>
-          <w:lang w:val="en-US"/>
-        </w:rPr>
-        <w:t>string</w:t>
-      </w:r>
-      <w:r>
-        <w:rPr>
-          <w:rFonts w:ascii="Consolas" w:hAnsi="Consolas" w:cs="Consolas"/>
-          <w:color w:val="000000"/>
-          <w:sz w:val="19"/>
-          <w:szCs w:val="19"/>
-          <w:lang w:val="en-US"/>
-        </w:rPr>
-        <w:t xml:space="preserve"> Filter </w:t>
       </w:r>
       <w:proofErr w:type="gramStart"/>
       <w:r>
@@ -16752,6 +14784,2396 @@
           <w:szCs w:val="19"/>
           <w:lang w:val="en-US"/>
         </w:rPr>
+        <w:t xml:space="preserve"> Get and </w:t>
+      </w:r>
+      <w:proofErr w:type="gramStart"/>
+      <w:r>
+        <w:rPr>
+          <w:rFonts w:ascii="Consolas" w:hAnsi="Consolas" w:cs="Consolas"/>
+          <w:color w:val="008000"/>
+          <w:sz w:val="19"/>
+          <w:szCs w:val="19"/>
+          <w:lang w:val="en-US"/>
+        </w:rPr>
+        <w:t>Set</w:t>
+      </w:r>
+      <w:proofErr w:type="gramEnd"/>
+      <w:r>
+        <w:rPr>
+          <w:rFonts w:ascii="Consolas" w:hAnsi="Consolas" w:cs="Consolas"/>
+          <w:color w:val="008000"/>
+          <w:sz w:val="19"/>
+          <w:szCs w:val="19"/>
+          <w:lang w:val="en-US"/>
+        </w:rPr>
+        <w:t xml:space="preserve"> </w:t>
+      </w:r>
+      <w:proofErr w:type="spellStart"/>
+      <w:r>
+        <w:rPr>
+          <w:rFonts w:ascii="Consolas" w:hAnsi="Consolas" w:cs="Consolas"/>
+          <w:color w:val="008000"/>
+          <w:sz w:val="19"/>
+          <w:szCs w:val="19"/>
+          <w:lang w:val="en-US"/>
+        </w:rPr>
+        <w:t>css</w:t>
+      </w:r>
+      <w:proofErr w:type="spellEnd"/>
+      <w:r>
+        <w:rPr>
+          <w:rFonts w:ascii="Consolas" w:hAnsi="Consolas" w:cs="Consolas"/>
+          <w:color w:val="008000"/>
+          <w:sz w:val="19"/>
+          <w:szCs w:val="19"/>
+          <w:lang w:val="en-US"/>
+        </w:rPr>
+        <w:t xml:space="preserve"> class for the grid</w:t>
+      </w:r>
+    </w:p>
+    <w:p>
+      <w:pPr>
+        <w:autoSpaceDE w:val="0"/>
+        <w:autoSpaceDN w:val="0"/>
+        <w:adjustRightInd w:val="0"/>
+        <w:spacing w:line="240" w:lineRule="auto"/>
+        <w:rPr>
+          <w:rFonts w:ascii="Consolas" w:hAnsi="Consolas" w:cs="Consolas"/>
+          <w:color w:val="000000"/>
+          <w:sz w:val="19"/>
+          <w:szCs w:val="19"/>
+          <w:lang w:val="en-US"/>
+        </w:rPr>
+      </w:pPr>
+      <w:r>
+        <w:rPr>
+          <w:rFonts w:ascii="Consolas" w:hAnsi="Consolas" w:cs="Consolas"/>
+          <w:color w:val="000000"/>
+          <w:sz w:val="19"/>
+          <w:szCs w:val="19"/>
+          <w:lang w:val="en-US"/>
+        </w:rPr>
+        <w:t xml:space="preserve">        </w:t>
+      </w:r>
+      <w:r>
+        <w:rPr>
+          <w:rFonts w:ascii="Consolas" w:hAnsi="Consolas" w:cs="Consolas"/>
+          <w:color w:val="808080"/>
+          <w:sz w:val="19"/>
+          <w:szCs w:val="19"/>
+          <w:lang w:val="en-US"/>
+        </w:rPr>
+        <w:t>///</w:t>
+      </w:r>
+      <w:r>
+        <w:rPr>
+          <w:rFonts w:ascii="Consolas" w:hAnsi="Consolas" w:cs="Consolas"/>
+          <w:color w:val="008000"/>
+          <w:sz w:val="19"/>
+          <w:szCs w:val="19"/>
+          <w:lang w:val="en-US"/>
+        </w:rPr>
+        <w:t xml:space="preserve"> </w:t>
+      </w:r>
+      <w:r>
+        <w:rPr>
+          <w:rFonts w:ascii="Consolas" w:hAnsi="Consolas" w:cs="Consolas"/>
+          <w:color w:val="808080"/>
+          <w:sz w:val="19"/>
+          <w:szCs w:val="19"/>
+          <w:lang w:val="en-US"/>
+        </w:rPr>
+        <w:t>&lt;/summary&gt;</w:t>
+      </w:r>
+    </w:p>
+    <w:p>
+      <w:pPr>
+        <w:autoSpaceDE w:val="0"/>
+        <w:autoSpaceDN w:val="0"/>
+        <w:adjustRightInd w:val="0"/>
+        <w:spacing w:line="240" w:lineRule="auto"/>
+        <w:rPr>
+          <w:rFonts w:ascii="Consolas" w:hAnsi="Consolas" w:cs="Consolas"/>
+          <w:color w:val="000000"/>
+          <w:sz w:val="19"/>
+          <w:szCs w:val="19"/>
+          <w:lang w:val="en-US"/>
+        </w:rPr>
+      </w:pPr>
+      <w:r>
+        <w:rPr>
+          <w:rFonts w:ascii="Consolas" w:hAnsi="Consolas" w:cs="Consolas"/>
+          <w:color w:val="000000"/>
+          <w:sz w:val="19"/>
+          <w:szCs w:val="19"/>
+          <w:lang w:val="en-US"/>
+        </w:rPr>
+        <w:t xml:space="preserve">        </w:t>
+      </w:r>
+      <w:r>
+        <w:rPr>
+          <w:rFonts w:ascii="Consolas" w:hAnsi="Consolas" w:cs="Consolas"/>
+          <w:color w:val="0000FF"/>
+          <w:sz w:val="19"/>
+          <w:szCs w:val="19"/>
+          <w:lang w:val="en-US"/>
+        </w:rPr>
+        <w:t>public</w:t>
+      </w:r>
+      <w:r>
+        <w:rPr>
+          <w:rFonts w:ascii="Consolas" w:hAnsi="Consolas" w:cs="Consolas"/>
+          <w:color w:val="000000"/>
+          <w:sz w:val="19"/>
+          <w:szCs w:val="19"/>
+          <w:lang w:val="en-US"/>
+        </w:rPr>
+        <w:t xml:space="preserve"> </w:t>
+      </w:r>
+      <w:r>
+        <w:rPr>
+          <w:rFonts w:ascii="Consolas" w:hAnsi="Consolas" w:cs="Consolas"/>
+          <w:color w:val="0000FF"/>
+          <w:sz w:val="19"/>
+          <w:szCs w:val="19"/>
+          <w:lang w:val="en-US"/>
+        </w:rPr>
+        <w:t>string</w:t>
+      </w:r>
+      <w:r>
+        <w:rPr>
+          <w:rFonts w:ascii="Consolas" w:hAnsi="Consolas" w:cs="Consolas"/>
+          <w:color w:val="000000"/>
+          <w:sz w:val="19"/>
+          <w:szCs w:val="19"/>
+          <w:lang w:val="en-US"/>
+        </w:rPr>
+        <w:t xml:space="preserve"> </w:t>
+      </w:r>
+      <w:proofErr w:type="spellStart"/>
+      <w:r>
+        <w:rPr>
+          <w:rFonts w:ascii="Consolas" w:hAnsi="Consolas" w:cs="Consolas"/>
+          <w:color w:val="000000"/>
+          <w:sz w:val="19"/>
+          <w:szCs w:val="19"/>
+          <w:lang w:val="en-US"/>
+        </w:rPr>
+        <w:t>CssClass</w:t>
+      </w:r>
+      <w:proofErr w:type="spellEnd"/>
+      <w:r>
+        <w:rPr>
+          <w:rFonts w:ascii="Consolas" w:hAnsi="Consolas" w:cs="Consolas"/>
+          <w:color w:val="000000"/>
+          <w:sz w:val="19"/>
+          <w:szCs w:val="19"/>
+          <w:lang w:val="en-US"/>
+        </w:rPr>
+        <w:t xml:space="preserve"> </w:t>
+      </w:r>
+      <w:proofErr w:type="gramStart"/>
+      <w:r>
+        <w:rPr>
+          <w:rFonts w:ascii="Consolas" w:hAnsi="Consolas" w:cs="Consolas"/>
+          <w:color w:val="000000"/>
+          <w:sz w:val="19"/>
+          <w:szCs w:val="19"/>
+          <w:lang w:val="en-US"/>
+        </w:rPr>
+        <w:t xml:space="preserve">{ </w:t>
+      </w:r>
+      <w:r>
+        <w:rPr>
+          <w:rFonts w:ascii="Consolas" w:hAnsi="Consolas" w:cs="Consolas"/>
+          <w:color w:val="0000FF"/>
+          <w:sz w:val="19"/>
+          <w:szCs w:val="19"/>
+          <w:lang w:val="en-US"/>
+        </w:rPr>
+        <w:t>get</w:t>
+      </w:r>
+      <w:proofErr w:type="gramEnd"/>
+      <w:r>
+        <w:rPr>
+          <w:rFonts w:ascii="Consolas" w:hAnsi="Consolas" w:cs="Consolas"/>
+          <w:color w:val="000000"/>
+          <w:sz w:val="19"/>
+          <w:szCs w:val="19"/>
+          <w:lang w:val="en-US"/>
+        </w:rPr>
+        <w:t xml:space="preserve">; </w:t>
+      </w:r>
+      <w:r>
+        <w:rPr>
+          <w:rFonts w:ascii="Consolas" w:hAnsi="Consolas" w:cs="Consolas"/>
+          <w:color w:val="0000FF"/>
+          <w:sz w:val="19"/>
+          <w:szCs w:val="19"/>
+          <w:lang w:val="en-US"/>
+        </w:rPr>
+        <w:t>set</w:t>
+      </w:r>
+      <w:r>
+        <w:rPr>
+          <w:rFonts w:ascii="Consolas" w:hAnsi="Consolas" w:cs="Consolas"/>
+          <w:color w:val="000000"/>
+          <w:sz w:val="19"/>
+          <w:szCs w:val="19"/>
+          <w:lang w:val="en-US"/>
+        </w:rPr>
+        <w:t>; }</w:t>
+      </w:r>
+    </w:p>
+    <w:p>
+      <w:pPr>
+        <w:autoSpaceDE w:val="0"/>
+        <w:autoSpaceDN w:val="0"/>
+        <w:adjustRightInd w:val="0"/>
+        <w:spacing w:line="240" w:lineRule="auto"/>
+        <w:rPr>
+          <w:rFonts w:ascii="Consolas" w:hAnsi="Consolas" w:cs="Consolas"/>
+          <w:color w:val="000000"/>
+          <w:sz w:val="19"/>
+          <w:szCs w:val="19"/>
+          <w:lang w:val="en-US"/>
+        </w:rPr>
+      </w:pPr>
+    </w:p>
+    <w:p>
+      <w:pPr>
+        <w:autoSpaceDE w:val="0"/>
+        <w:autoSpaceDN w:val="0"/>
+        <w:adjustRightInd w:val="0"/>
+        <w:spacing w:line="240" w:lineRule="auto"/>
+        <w:rPr>
+          <w:rFonts w:ascii="Consolas" w:hAnsi="Consolas" w:cs="Consolas"/>
+          <w:color w:val="000000"/>
+          <w:sz w:val="19"/>
+          <w:szCs w:val="19"/>
+          <w:lang w:val="en-US"/>
+        </w:rPr>
+      </w:pPr>
+      <w:r>
+        <w:rPr>
+          <w:rFonts w:ascii="Consolas" w:hAnsi="Consolas" w:cs="Consolas"/>
+          <w:color w:val="000000"/>
+          <w:sz w:val="19"/>
+          <w:szCs w:val="19"/>
+          <w:lang w:val="en-US"/>
+        </w:rPr>
+        <w:t xml:space="preserve">    }</w:t>
+      </w:r>
+    </w:p>
+    <w:p>
+      <w:pPr>
+        <w:autoSpaceDE w:val="0"/>
+        <w:autoSpaceDN w:val="0"/>
+        <w:adjustRightInd w:val="0"/>
+        <w:spacing w:line="240" w:lineRule="auto"/>
+        <w:rPr>
+          <w:rFonts w:ascii="Consolas" w:hAnsi="Consolas" w:cs="Consolas"/>
+          <w:color w:val="000000"/>
+          <w:sz w:val="19"/>
+          <w:szCs w:val="19"/>
+          <w:lang w:val="en-US"/>
+        </w:rPr>
+      </w:pPr>
+    </w:p>
+    <w:p>
+      <w:pPr>
+        <w:autoSpaceDE w:val="0"/>
+        <w:autoSpaceDN w:val="0"/>
+        <w:adjustRightInd w:val="0"/>
+        <w:spacing w:line="240" w:lineRule="auto"/>
+        <w:rPr>
+          <w:rFonts w:ascii="Consolas" w:hAnsi="Consolas" w:cs="Consolas"/>
+          <w:color w:val="000000"/>
+          <w:sz w:val="19"/>
+          <w:szCs w:val="19"/>
+          <w:lang w:val="en-US"/>
+        </w:rPr>
+      </w:pPr>
+      <w:r>
+        <w:rPr>
+          <w:rFonts w:ascii="Consolas" w:hAnsi="Consolas" w:cs="Consolas"/>
+          <w:color w:val="000000"/>
+          <w:sz w:val="19"/>
+          <w:szCs w:val="19"/>
+          <w:lang w:val="en-US"/>
+        </w:rPr>
+        <w:t xml:space="preserve">    </w:t>
+      </w:r>
+      <w:r>
+        <w:rPr>
+          <w:rFonts w:ascii="Consolas" w:hAnsi="Consolas" w:cs="Consolas"/>
+          <w:color w:val="808080"/>
+          <w:sz w:val="19"/>
+          <w:szCs w:val="19"/>
+          <w:lang w:val="en-US"/>
+        </w:rPr>
+        <w:t>///</w:t>
+      </w:r>
+      <w:r>
+        <w:rPr>
+          <w:rFonts w:ascii="Consolas" w:hAnsi="Consolas" w:cs="Consolas"/>
+          <w:color w:val="008000"/>
+          <w:sz w:val="19"/>
+          <w:szCs w:val="19"/>
+          <w:lang w:val="en-US"/>
+        </w:rPr>
+        <w:t xml:space="preserve"> </w:t>
+      </w:r>
+      <w:r>
+        <w:rPr>
+          <w:rFonts w:ascii="Consolas" w:hAnsi="Consolas" w:cs="Consolas"/>
+          <w:color w:val="808080"/>
+          <w:sz w:val="19"/>
+          <w:szCs w:val="19"/>
+          <w:lang w:val="en-US"/>
+        </w:rPr>
+        <w:t>&lt;summary&gt;</w:t>
+      </w:r>
+    </w:p>
+    <w:p>
+      <w:pPr>
+        <w:autoSpaceDE w:val="0"/>
+        <w:autoSpaceDN w:val="0"/>
+        <w:adjustRightInd w:val="0"/>
+        <w:spacing w:line="240" w:lineRule="auto"/>
+        <w:rPr>
+          <w:rFonts w:ascii="Consolas" w:hAnsi="Consolas" w:cs="Consolas"/>
+          <w:color w:val="000000"/>
+          <w:sz w:val="19"/>
+          <w:szCs w:val="19"/>
+          <w:lang w:val="en-US"/>
+        </w:rPr>
+      </w:pPr>
+      <w:r>
+        <w:rPr>
+          <w:rFonts w:ascii="Consolas" w:hAnsi="Consolas" w:cs="Consolas"/>
+          <w:color w:val="000000"/>
+          <w:sz w:val="19"/>
+          <w:szCs w:val="19"/>
+          <w:lang w:val="en-US"/>
+        </w:rPr>
+        <w:t xml:space="preserve">    </w:t>
+      </w:r>
+      <w:r>
+        <w:rPr>
+          <w:rFonts w:ascii="Consolas" w:hAnsi="Consolas" w:cs="Consolas"/>
+          <w:color w:val="808080"/>
+          <w:sz w:val="19"/>
+          <w:szCs w:val="19"/>
+          <w:lang w:val="en-US"/>
+        </w:rPr>
+        <w:t>///</w:t>
+      </w:r>
+      <w:r>
+        <w:rPr>
+          <w:rFonts w:ascii="Consolas" w:hAnsi="Consolas" w:cs="Consolas"/>
+          <w:color w:val="008000"/>
+          <w:sz w:val="19"/>
+          <w:szCs w:val="19"/>
+          <w:lang w:val="en-US"/>
+        </w:rPr>
+        <w:t xml:space="preserve"> Finder definition</w:t>
+      </w:r>
+    </w:p>
+    <w:p>
+      <w:pPr>
+        <w:autoSpaceDE w:val="0"/>
+        <w:autoSpaceDN w:val="0"/>
+        <w:adjustRightInd w:val="0"/>
+        <w:spacing w:line="240" w:lineRule="auto"/>
+        <w:rPr>
+          <w:rFonts w:ascii="Consolas" w:hAnsi="Consolas" w:cs="Consolas"/>
+          <w:color w:val="000000"/>
+          <w:sz w:val="19"/>
+          <w:szCs w:val="19"/>
+          <w:lang w:val="en-US"/>
+        </w:rPr>
+      </w:pPr>
+      <w:r>
+        <w:rPr>
+          <w:rFonts w:ascii="Consolas" w:hAnsi="Consolas" w:cs="Consolas"/>
+          <w:color w:val="000000"/>
+          <w:sz w:val="19"/>
+          <w:szCs w:val="19"/>
+          <w:lang w:val="en-US"/>
+        </w:rPr>
+        <w:t xml:space="preserve">    </w:t>
+      </w:r>
+      <w:r>
+        <w:rPr>
+          <w:rFonts w:ascii="Consolas" w:hAnsi="Consolas" w:cs="Consolas"/>
+          <w:color w:val="808080"/>
+          <w:sz w:val="19"/>
+          <w:szCs w:val="19"/>
+          <w:lang w:val="en-US"/>
+        </w:rPr>
+        <w:t>///</w:t>
+      </w:r>
+      <w:r>
+        <w:rPr>
+          <w:rFonts w:ascii="Consolas" w:hAnsi="Consolas" w:cs="Consolas"/>
+          <w:color w:val="008000"/>
+          <w:sz w:val="19"/>
+          <w:szCs w:val="19"/>
+          <w:lang w:val="en-US"/>
+        </w:rPr>
+        <w:t xml:space="preserve"> </w:t>
+      </w:r>
+      <w:r>
+        <w:rPr>
+          <w:rFonts w:ascii="Consolas" w:hAnsi="Consolas" w:cs="Consolas"/>
+          <w:color w:val="808080"/>
+          <w:sz w:val="19"/>
+          <w:szCs w:val="19"/>
+          <w:lang w:val="en-US"/>
+        </w:rPr>
+        <w:t>&lt;/summary&gt;</w:t>
+      </w:r>
+    </w:p>
+    <w:p>
+      <w:pPr>
+        <w:autoSpaceDE w:val="0"/>
+        <w:autoSpaceDN w:val="0"/>
+        <w:adjustRightInd w:val="0"/>
+        <w:spacing w:line="240" w:lineRule="auto"/>
+        <w:rPr>
+          <w:rFonts w:ascii="Consolas" w:hAnsi="Consolas" w:cs="Consolas"/>
+          <w:color w:val="000000"/>
+          <w:sz w:val="19"/>
+          <w:szCs w:val="19"/>
+          <w:lang w:val="en-US"/>
+        </w:rPr>
+      </w:pPr>
+      <w:r>
+        <w:rPr>
+          <w:rFonts w:ascii="Consolas" w:hAnsi="Consolas" w:cs="Consolas"/>
+          <w:color w:val="000000"/>
+          <w:sz w:val="19"/>
+          <w:szCs w:val="19"/>
+          <w:lang w:val="en-US"/>
+        </w:rPr>
+        <w:t xml:space="preserve">    </w:t>
+      </w:r>
+      <w:r>
+        <w:rPr>
+          <w:rFonts w:ascii="Consolas" w:hAnsi="Consolas" w:cs="Consolas"/>
+          <w:color w:val="0000FF"/>
+          <w:sz w:val="19"/>
+          <w:szCs w:val="19"/>
+          <w:lang w:val="en-US"/>
+        </w:rPr>
+        <w:t>public</w:t>
+      </w:r>
+      <w:r>
+        <w:rPr>
+          <w:rFonts w:ascii="Consolas" w:hAnsi="Consolas" w:cs="Consolas"/>
+          <w:color w:val="000000"/>
+          <w:sz w:val="19"/>
+          <w:szCs w:val="19"/>
+          <w:lang w:val="en-US"/>
+        </w:rPr>
+        <w:t xml:space="preserve"> </w:t>
+      </w:r>
+      <w:r>
+        <w:rPr>
+          <w:rFonts w:ascii="Consolas" w:hAnsi="Consolas" w:cs="Consolas"/>
+          <w:color w:val="0000FF"/>
+          <w:sz w:val="19"/>
+          <w:szCs w:val="19"/>
+          <w:lang w:val="en-US"/>
+        </w:rPr>
+        <w:t>class</w:t>
+      </w:r>
+      <w:r>
+        <w:rPr>
+          <w:rFonts w:ascii="Consolas" w:hAnsi="Consolas" w:cs="Consolas"/>
+          <w:color w:val="000000"/>
+          <w:sz w:val="19"/>
+          <w:szCs w:val="19"/>
+          <w:lang w:val="en-US"/>
+        </w:rPr>
+        <w:t xml:space="preserve"> </w:t>
+      </w:r>
+      <w:proofErr w:type="spellStart"/>
+      <w:r>
+        <w:rPr>
+          <w:rFonts w:ascii="Consolas" w:hAnsi="Consolas" w:cs="Consolas"/>
+          <w:color w:val="2B91AF"/>
+          <w:sz w:val="19"/>
+          <w:szCs w:val="19"/>
+          <w:lang w:val="en-US"/>
+        </w:rPr>
+        <w:t>FinderDefinition</w:t>
+      </w:r>
+      <w:proofErr w:type="spellEnd"/>
+    </w:p>
+    <w:p>
+      <w:pPr>
+        <w:autoSpaceDE w:val="0"/>
+        <w:autoSpaceDN w:val="0"/>
+        <w:adjustRightInd w:val="0"/>
+        <w:spacing w:line="240" w:lineRule="auto"/>
+        <w:rPr>
+          <w:rFonts w:ascii="Consolas" w:hAnsi="Consolas" w:cs="Consolas"/>
+          <w:color w:val="000000"/>
+          <w:sz w:val="19"/>
+          <w:szCs w:val="19"/>
+          <w:lang w:val="en-US"/>
+        </w:rPr>
+      </w:pPr>
+      <w:r>
+        <w:rPr>
+          <w:rFonts w:ascii="Consolas" w:hAnsi="Consolas" w:cs="Consolas"/>
+          <w:color w:val="000000"/>
+          <w:sz w:val="19"/>
+          <w:szCs w:val="19"/>
+          <w:lang w:val="en-US"/>
+        </w:rPr>
+        <w:t xml:space="preserve">    {</w:t>
+      </w:r>
+    </w:p>
+    <w:p>
+      <w:pPr>
+        <w:autoSpaceDE w:val="0"/>
+        <w:autoSpaceDN w:val="0"/>
+        <w:adjustRightInd w:val="0"/>
+        <w:spacing w:line="240" w:lineRule="auto"/>
+        <w:rPr>
+          <w:rFonts w:ascii="Consolas" w:hAnsi="Consolas" w:cs="Consolas"/>
+          <w:color w:val="000000"/>
+          <w:sz w:val="19"/>
+          <w:szCs w:val="19"/>
+          <w:lang w:val="en-US"/>
+        </w:rPr>
+      </w:pPr>
+      <w:r>
+        <w:rPr>
+          <w:rFonts w:ascii="Consolas" w:hAnsi="Consolas" w:cs="Consolas"/>
+          <w:color w:val="000000"/>
+          <w:sz w:val="19"/>
+          <w:szCs w:val="19"/>
+          <w:lang w:val="en-US"/>
+        </w:rPr>
+        <w:t xml:space="preserve">        </w:t>
+      </w:r>
+      <w:r>
+        <w:rPr>
+          <w:rFonts w:ascii="Consolas" w:hAnsi="Consolas" w:cs="Consolas"/>
+          <w:color w:val="808080"/>
+          <w:sz w:val="19"/>
+          <w:szCs w:val="19"/>
+          <w:lang w:val="en-US"/>
+        </w:rPr>
+        <w:t>///</w:t>
+      </w:r>
+      <w:r>
+        <w:rPr>
+          <w:rFonts w:ascii="Consolas" w:hAnsi="Consolas" w:cs="Consolas"/>
+          <w:color w:val="008000"/>
+          <w:sz w:val="19"/>
+          <w:szCs w:val="19"/>
+          <w:lang w:val="en-US"/>
+        </w:rPr>
+        <w:t xml:space="preserve"> </w:t>
+      </w:r>
+      <w:r>
+        <w:rPr>
+          <w:rFonts w:ascii="Consolas" w:hAnsi="Consolas" w:cs="Consolas"/>
+          <w:color w:val="808080"/>
+          <w:sz w:val="19"/>
+          <w:szCs w:val="19"/>
+          <w:lang w:val="en-US"/>
+        </w:rPr>
+        <w:t>&lt;summary&gt;</w:t>
+      </w:r>
+    </w:p>
+    <w:p>
+      <w:pPr>
+        <w:autoSpaceDE w:val="0"/>
+        <w:autoSpaceDN w:val="0"/>
+        <w:adjustRightInd w:val="0"/>
+        <w:spacing w:line="240" w:lineRule="auto"/>
+        <w:rPr>
+          <w:rFonts w:ascii="Consolas" w:hAnsi="Consolas" w:cs="Consolas"/>
+          <w:color w:val="000000"/>
+          <w:sz w:val="19"/>
+          <w:szCs w:val="19"/>
+          <w:lang w:val="en-US"/>
+        </w:rPr>
+      </w:pPr>
+      <w:r>
+        <w:rPr>
+          <w:rFonts w:ascii="Consolas" w:hAnsi="Consolas" w:cs="Consolas"/>
+          <w:color w:val="000000"/>
+          <w:sz w:val="19"/>
+          <w:szCs w:val="19"/>
+          <w:lang w:val="en-US"/>
+        </w:rPr>
+        <w:t xml:space="preserve">        </w:t>
+      </w:r>
+      <w:r>
+        <w:rPr>
+          <w:rFonts w:ascii="Consolas" w:hAnsi="Consolas" w:cs="Consolas"/>
+          <w:color w:val="808080"/>
+          <w:sz w:val="19"/>
+          <w:szCs w:val="19"/>
+          <w:lang w:val="en-US"/>
+        </w:rPr>
+        <w:t>///</w:t>
+      </w:r>
+      <w:r>
+        <w:rPr>
+          <w:rFonts w:ascii="Consolas" w:hAnsi="Consolas" w:cs="Consolas"/>
+          <w:color w:val="008000"/>
+          <w:sz w:val="19"/>
+          <w:szCs w:val="19"/>
+          <w:lang w:val="en-US"/>
+        </w:rPr>
+        <w:t xml:space="preserve"> View ID</w:t>
+      </w:r>
+    </w:p>
+    <w:p>
+      <w:pPr>
+        <w:autoSpaceDE w:val="0"/>
+        <w:autoSpaceDN w:val="0"/>
+        <w:adjustRightInd w:val="0"/>
+        <w:spacing w:line="240" w:lineRule="auto"/>
+        <w:rPr>
+          <w:rFonts w:ascii="Consolas" w:hAnsi="Consolas" w:cs="Consolas"/>
+          <w:color w:val="000000"/>
+          <w:sz w:val="19"/>
+          <w:szCs w:val="19"/>
+          <w:lang w:val="en-US"/>
+        </w:rPr>
+      </w:pPr>
+      <w:r>
+        <w:rPr>
+          <w:rFonts w:ascii="Consolas" w:hAnsi="Consolas" w:cs="Consolas"/>
+          <w:color w:val="000000"/>
+          <w:sz w:val="19"/>
+          <w:szCs w:val="19"/>
+          <w:lang w:val="en-US"/>
+        </w:rPr>
+        <w:t xml:space="preserve">        </w:t>
+      </w:r>
+      <w:r>
+        <w:rPr>
+          <w:rFonts w:ascii="Consolas" w:hAnsi="Consolas" w:cs="Consolas"/>
+          <w:color w:val="808080"/>
+          <w:sz w:val="19"/>
+          <w:szCs w:val="19"/>
+          <w:lang w:val="en-US"/>
+        </w:rPr>
+        <w:t>///</w:t>
+      </w:r>
+      <w:r>
+        <w:rPr>
+          <w:rFonts w:ascii="Consolas" w:hAnsi="Consolas" w:cs="Consolas"/>
+          <w:color w:val="008000"/>
+          <w:sz w:val="19"/>
+          <w:szCs w:val="19"/>
+          <w:lang w:val="en-US"/>
+        </w:rPr>
+        <w:t xml:space="preserve"> </w:t>
+      </w:r>
+      <w:r>
+        <w:rPr>
+          <w:rFonts w:ascii="Consolas" w:hAnsi="Consolas" w:cs="Consolas"/>
+          <w:color w:val="808080"/>
+          <w:sz w:val="19"/>
+          <w:szCs w:val="19"/>
+          <w:lang w:val="en-US"/>
+        </w:rPr>
+        <w:t>&lt;/summary&gt;</w:t>
+      </w:r>
+    </w:p>
+    <w:p>
+      <w:pPr>
+        <w:autoSpaceDE w:val="0"/>
+        <w:autoSpaceDN w:val="0"/>
+        <w:adjustRightInd w:val="0"/>
+        <w:spacing w:line="240" w:lineRule="auto"/>
+        <w:rPr>
+          <w:rFonts w:ascii="Consolas" w:hAnsi="Consolas" w:cs="Consolas"/>
+          <w:color w:val="000000"/>
+          <w:sz w:val="19"/>
+          <w:szCs w:val="19"/>
+          <w:lang w:val="en-US"/>
+        </w:rPr>
+      </w:pPr>
+      <w:r>
+        <w:rPr>
+          <w:rFonts w:ascii="Consolas" w:hAnsi="Consolas" w:cs="Consolas"/>
+          <w:color w:val="000000"/>
+          <w:sz w:val="19"/>
+          <w:szCs w:val="19"/>
+          <w:lang w:val="en-US"/>
+        </w:rPr>
+        <w:t xml:space="preserve">        </w:t>
+      </w:r>
+      <w:r>
+        <w:rPr>
+          <w:rFonts w:ascii="Consolas" w:hAnsi="Consolas" w:cs="Consolas"/>
+          <w:color w:val="0000FF"/>
+          <w:sz w:val="19"/>
+          <w:szCs w:val="19"/>
+          <w:lang w:val="en-US"/>
+        </w:rPr>
+        <w:t>public</w:t>
+      </w:r>
+      <w:r>
+        <w:rPr>
+          <w:rFonts w:ascii="Consolas" w:hAnsi="Consolas" w:cs="Consolas"/>
+          <w:color w:val="000000"/>
+          <w:sz w:val="19"/>
+          <w:szCs w:val="19"/>
+          <w:lang w:val="en-US"/>
+        </w:rPr>
+        <w:t xml:space="preserve"> </w:t>
+      </w:r>
+      <w:r>
+        <w:rPr>
+          <w:rFonts w:ascii="Consolas" w:hAnsi="Consolas" w:cs="Consolas"/>
+          <w:color w:val="0000FF"/>
+          <w:sz w:val="19"/>
+          <w:szCs w:val="19"/>
+          <w:lang w:val="en-US"/>
+        </w:rPr>
+        <w:t>string</w:t>
+      </w:r>
+      <w:r>
+        <w:rPr>
+          <w:rFonts w:ascii="Consolas" w:hAnsi="Consolas" w:cs="Consolas"/>
+          <w:color w:val="000000"/>
+          <w:sz w:val="19"/>
+          <w:szCs w:val="19"/>
+          <w:lang w:val="en-US"/>
+        </w:rPr>
+        <w:t xml:space="preserve"> ViewID </w:t>
+      </w:r>
+      <w:proofErr w:type="gramStart"/>
+      <w:r>
+        <w:rPr>
+          <w:rFonts w:ascii="Consolas" w:hAnsi="Consolas" w:cs="Consolas"/>
+          <w:color w:val="000000"/>
+          <w:sz w:val="19"/>
+          <w:szCs w:val="19"/>
+          <w:lang w:val="en-US"/>
+        </w:rPr>
+        <w:t xml:space="preserve">{ </w:t>
+      </w:r>
+      <w:r>
+        <w:rPr>
+          <w:rFonts w:ascii="Consolas" w:hAnsi="Consolas" w:cs="Consolas"/>
+          <w:color w:val="0000FF"/>
+          <w:sz w:val="19"/>
+          <w:szCs w:val="19"/>
+          <w:lang w:val="en-US"/>
+        </w:rPr>
+        <w:t>get</w:t>
+      </w:r>
+      <w:proofErr w:type="gramEnd"/>
+      <w:r>
+        <w:rPr>
+          <w:rFonts w:ascii="Consolas" w:hAnsi="Consolas" w:cs="Consolas"/>
+          <w:color w:val="000000"/>
+          <w:sz w:val="19"/>
+          <w:szCs w:val="19"/>
+          <w:lang w:val="en-US"/>
+        </w:rPr>
+        <w:t xml:space="preserve">; </w:t>
+      </w:r>
+      <w:r>
+        <w:rPr>
+          <w:rFonts w:ascii="Consolas" w:hAnsi="Consolas" w:cs="Consolas"/>
+          <w:color w:val="0000FF"/>
+          <w:sz w:val="19"/>
+          <w:szCs w:val="19"/>
+          <w:lang w:val="en-US"/>
+        </w:rPr>
+        <w:t>set</w:t>
+      </w:r>
+      <w:r>
+        <w:rPr>
+          <w:rFonts w:ascii="Consolas" w:hAnsi="Consolas" w:cs="Consolas"/>
+          <w:color w:val="000000"/>
+          <w:sz w:val="19"/>
+          <w:szCs w:val="19"/>
+          <w:lang w:val="en-US"/>
+        </w:rPr>
+        <w:t>; }</w:t>
+      </w:r>
+    </w:p>
+    <w:p>
+      <w:pPr>
+        <w:autoSpaceDE w:val="0"/>
+        <w:autoSpaceDN w:val="0"/>
+        <w:adjustRightInd w:val="0"/>
+        <w:spacing w:line="240" w:lineRule="auto"/>
+        <w:rPr>
+          <w:rFonts w:ascii="Consolas" w:hAnsi="Consolas" w:cs="Consolas"/>
+          <w:color w:val="000000"/>
+          <w:sz w:val="19"/>
+          <w:szCs w:val="19"/>
+          <w:lang w:val="en-US"/>
+        </w:rPr>
+      </w:pPr>
+      <w:r>
+        <w:rPr>
+          <w:rFonts w:ascii="Consolas" w:hAnsi="Consolas" w:cs="Consolas"/>
+          <w:color w:val="000000"/>
+          <w:sz w:val="19"/>
+          <w:szCs w:val="19"/>
+          <w:lang w:val="en-US"/>
+        </w:rPr>
+        <w:t xml:space="preserve">        </w:t>
+      </w:r>
+      <w:r>
+        <w:rPr>
+          <w:rFonts w:ascii="Consolas" w:hAnsi="Consolas" w:cs="Consolas"/>
+          <w:color w:val="808080"/>
+          <w:sz w:val="19"/>
+          <w:szCs w:val="19"/>
+          <w:lang w:val="en-US"/>
+        </w:rPr>
+        <w:t>///</w:t>
+      </w:r>
+      <w:r>
+        <w:rPr>
+          <w:rFonts w:ascii="Consolas" w:hAnsi="Consolas" w:cs="Consolas"/>
+          <w:color w:val="008000"/>
+          <w:sz w:val="19"/>
+          <w:szCs w:val="19"/>
+          <w:lang w:val="en-US"/>
+        </w:rPr>
+        <w:t xml:space="preserve"> </w:t>
+      </w:r>
+      <w:r>
+        <w:rPr>
+          <w:rFonts w:ascii="Consolas" w:hAnsi="Consolas" w:cs="Consolas"/>
+          <w:color w:val="808080"/>
+          <w:sz w:val="19"/>
+          <w:szCs w:val="19"/>
+          <w:lang w:val="en-US"/>
+        </w:rPr>
+        <w:t>&lt;summary&gt;</w:t>
+      </w:r>
+    </w:p>
+    <w:p>
+      <w:pPr>
+        <w:autoSpaceDE w:val="0"/>
+        <w:autoSpaceDN w:val="0"/>
+        <w:adjustRightInd w:val="0"/>
+        <w:spacing w:line="240" w:lineRule="auto"/>
+        <w:rPr>
+          <w:rFonts w:ascii="Consolas" w:hAnsi="Consolas" w:cs="Consolas"/>
+          <w:color w:val="000000"/>
+          <w:sz w:val="19"/>
+          <w:szCs w:val="19"/>
+          <w:lang w:val="en-US"/>
+        </w:rPr>
+      </w:pPr>
+      <w:r>
+        <w:rPr>
+          <w:rFonts w:ascii="Consolas" w:hAnsi="Consolas" w:cs="Consolas"/>
+          <w:color w:val="000000"/>
+          <w:sz w:val="19"/>
+          <w:szCs w:val="19"/>
+          <w:lang w:val="en-US"/>
+        </w:rPr>
+        <w:t xml:space="preserve">        </w:t>
+      </w:r>
+      <w:r>
+        <w:rPr>
+          <w:rFonts w:ascii="Consolas" w:hAnsi="Consolas" w:cs="Consolas"/>
+          <w:color w:val="808080"/>
+          <w:sz w:val="19"/>
+          <w:szCs w:val="19"/>
+          <w:lang w:val="en-US"/>
+        </w:rPr>
+        <w:t>///</w:t>
+      </w:r>
+      <w:r>
+        <w:rPr>
+          <w:rFonts w:ascii="Consolas" w:hAnsi="Consolas" w:cs="Consolas"/>
+          <w:color w:val="008000"/>
+          <w:sz w:val="19"/>
+          <w:szCs w:val="19"/>
+          <w:lang w:val="en-US"/>
+        </w:rPr>
+        <w:t xml:space="preserve"> ViewOrder, default 0</w:t>
+      </w:r>
+    </w:p>
+    <w:p>
+      <w:pPr>
+        <w:autoSpaceDE w:val="0"/>
+        <w:autoSpaceDN w:val="0"/>
+        <w:adjustRightInd w:val="0"/>
+        <w:spacing w:line="240" w:lineRule="auto"/>
+        <w:rPr>
+          <w:rFonts w:ascii="Consolas" w:hAnsi="Consolas" w:cs="Consolas"/>
+          <w:color w:val="000000"/>
+          <w:sz w:val="19"/>
+          <w:szCs w:val="19"/>
+          <w:lang w:val="en-US"/>
+        </w:rPr>
+      </w:pPr>
+      <w:r>
+        <w:rPr>
+          <w:rFonts w:ascii="Consolas" w:hAnsi="Consolas" w:cs="Consolas"/>
+          <w:color w:val="000000"/>
+          <w:sz w:val="19"/>
+          <w:szCs w:val="19"/>
+          <w:lang w:val="en-US"/>
+        </w:rPr>
+        <w:t xml:space="preserve">        </w:t>
+      </w:r>
+      <w:r>
+        <w:rPr>
+          <w:rFonts w:ascii="Consolas" w:hAnsi="Consolas" w:cs="Consolas"/>
+          <w:color w:val="808080"/>
+          <w:sz w:val="19"/>
+          <w:szCs w:val="19"/>
+          <w:lang w:val="en-US"/>
+        </w:rPr>
+        <w:t>///</w:t>
+      </w:r>
+      <w:r>
+        <w:rPr>
+          <w:rFonts w:ascii="Consolas" w:hAnsi="Consolas" w:cs="Consolas"/>
+          <w:color w:val="008000"/>
+          <w:sz w:val="19"/>
+          <w:szCs w:val="19"/>
+          <w:lang w:val="en-US"/>
+        </w:rPr>
+        <w:t xml:space="preserve"> </w:t>
+      </w:r>
+      <w:r>
+        <w:rPr>
+          <w:rFonts w:ascii="Consolas" w:hAnsi="Consolas" w:cs="Consolas"/>
+          <w:color w:val="808080"/>
+          <w:sz w:val="19"/>
+          <w:szCs w:val="19"/>
+          <w:lang w:val="en-US"/>
+        </w:rPr>
+        <w:t>&lt;/summary&gt;</w:t>
+      </w:r>
+    </w:p>
+    <w:p>
+      <w:pPr>
+        <w:autoSpaceDE w:val="0"/>
+        <w:autoSpaceDN w:val="0"/>
+        <w:adjustRightInd w:val="0"/>
+        <w:spacing w:line="240" w:lineRule="auto"/>
+        <w:rPr>
+          <w:rFonts w:ascii="Consolas" w:hAnsi="Consolas" w:cs="Consolas"/>
+          <w:color w:val="000000"/>
+          <w:sz w:val="19"/>
+          <w:szCs w:val="19"/>
+          <w:lang w:val="en-US"/>
+        </w:rPr>
+      </w:pPr>
+      <w:r>
+        <w:rPr>
+          <w:rFonts w:ascii="Consolas" w:hAnsi="Consolas" w:cs="Consolas"/>
+          <w:color w:val="000000"/>
+          <w:sz w:val="19"/>
+          <w:szCs w:val="19"/>
+          <w:lang w:val="en-US"/>
+        </w:rPr>
+        <w:t xml:space="preserve">        </w:t>
+      </w:r>
+      <w:r>
+        <w:rPr>
+          <w:rFonts w:ascii="Consolas" w:hAnsi="Consolas" w:cs="Consolas"/>
+          <w:color w:val="0000FF"/>
+          <w:sz w:val="19"/>
+          <w:szCs w:val="19"/>
+          <w:lang w:val="en-US"/>
+        </w:rPr>
+        <w:t>public</w:t>
+      </w:r>
+      <w:r>
+        <w:rPr>
+          <w:rFonts w:ascii="Consolas" w:hAnsi="Consolas" w:cs="Consolas"/>
+          <w:color w:val="000000"/>
+          <w:sz w:val="19"/>
+          <w:szCs w:val="19"/>
+          <w:lang w:val="en-US"/>
+        </w:rPr>
+        <w:t xml:space="preserve"> </w:t>
+      </w:r>
+      <w:r>
+        <w:rPr>
+          <w:rFonts w:ascii="Consolas" w:hAnsi="Consolas" w:cs="Consolas"/>
+          <w:color w:val="0000FF"/>
+          <w:sz w:val="19"/>
+          <w:szCs w:val="19"/>
+          <w:lang w:val="en-US"/>
+        </w:rPr>
+        <w:t>int</w:t>
+      </w:r>
+      <w:r>
+        <w:rPr>
+          <w:rFonts w:ascii="Consolas" w:hAnsi="Consolas" w:cs="Consolas"/>
+          <w:color w:val="000000"/>
+          <w:sz w:val="19"/>
+          <w:szCs w:val="19"/>
+          <w:lang w:val="en-US"/>
+        </w:rPr>
+        <w:t xml:space="preserve"> ViewOrder </w:t>
+      </w:r>
+      <w:proofErr w:type="gramStart"/>
+      <w:r>
+        <w:rPr>
+          <w:rFonts w:ascii="Consolas" w:hAnsi="Consolas" w:cs="Consolas"/>
+          <w:color w:val="000000"/>
+          <w:sz w:val="19"/>
+          <w:szCs w:val="19"/>
+          <w:lang w:val="en-US"/>
+        </w:rPr>
+        <w:t xml:space="preserve">{ </w:t>
+      </w:r>
+      <w:r>
+        <w:rPr>
+          <w:rFonts w:ascii="Consolas" w:hAnsi="Consolas" w:cs="Consolas"/>
+          <w:color w:val="0000FF"/>
+          <w:sz w:val="19"/>
+          <w:szCs w:val="19"/>
+          <w:lang w:val="en-US"/>
+        </w:rPr>
+        <w:t>get</w:t>
+      </w:r>
+      <w:proofErr w:type="gramEnd"/>
+      <w:r>
+        <w:rPr>
+          <w:rFonts w:ascii="Consolas" w:hAnsi="Consolas" w:cs="Consolas"/>
+          <w:color w:val="000000"/>
+          <w:sz w:val="19"/>
+          <w:szCs w:val="19"/>
+          <w:lang w:val="en-US"/>
+        </w:rPr>
+        <w:t xml:space="preserve">; </w:t>
+      </w:r>
+      <w:r>
+        <w:rPr>
+          <w:rFonts w:ascii="Consolas" w:hAnsi="Consolas" w:cs="Consolas"/>
+          <w:color w:val="0000FF"/>
+          <w:sz w:val="19"/>
+          <w:szCs w:val="19"/>
+          <w:lang w:val="en-US"/>
+        </w:rPr>
+        <w:t>set</w:t>
+      </w:r>
+      <w:r>
+        <w:rPr>
+          <w:rFonts w:ascii="Consolas" w:hAnsi="Consolas" w:cs="Consolas"/>
+          <w:color w:val="000000"/>
+          <w:sz w:val="19"/>
+          <w:szCs w:val="19"/>
+          <w:lang w:val="en-US"/>
+        </w:rPr>
+        <w:t>; } = 0;</w:t>
+      </w:r>
+    </w:p>
+    <w:p>
+      <w:pPr>
+        <w:autoSpaceDE w:val="0"/>
+        <w:autoSpaceDN w:val="0"/>
+        <w:adjustRightInd w:val="0"/>
+        <w:spacing w:line="240" w:lineRule="auto"/>
+        <w:rPr>
+          <w:rFonts w:ascii="Consolas" w:hAnsi="Consolas" w:cs="Consolas"/>
+          <w:color w:val="000000"/>
+          <w:sz w:val="19"/>
+          <w:szCs w:val="19"/>
+          <w:lang w:val="en-US"/>
+        </w:rPr>
+      </w:pPr>
+      <w:r>
+        <w:rPr>
+          <w:rFonts w:ascii="Consolas" w:hAnsi="Consolas" w:cs="Consolas"/>
+          <w:color w:val="000000"/>
+          <w:sz w:val="19"/>
+          <w:szCs w:val="19"/>
+          <w:lang w:val="en-US"/>
+        </w:rPr>
+        <w:t xml:space="preserve">        </w:t>
+      </w:r>
+      <w:r>
+        <w:rPr>
+          <w:rFonts w:ascii="Consolas" w:hAnsi="Consolas" w:cs="Consolas"/>
+          <w:color w:val="808080"/>
+          <w:sz w:val="19"/>
+          <w:szCs w:val="19"/>
+          <w:lang w:val="en-US"/>
+        </w:rPr>
+        <w:t>///</w:t>
+      </w:r>
+      <w:r>
+        <w:rPr>
+          <w:rFonts w:ascii="Consolas" w:hAnsi="Consolas" w:cs="Consolas"/>
+          <w:color w:val="008000"/>
+          <w:sz w:val="19"/>
+          <w:szCs w:val="19"/>
+          <w:lang w:val="en-US"/>
+        </w:rPr>
+        <w:t xml:space="preserve"> </w:t>
+      </w:r>
+      <w:r>
+        <w:rPr>
+          <w:rFonts w:ascii="Consolas" w:hAnsi="Consolas" w:cs="Consolas"/>
+          <w:color w:val="808080"/>
+          <w:sz w:val="19"/>
+          <w:szCs w:val="19"/>
+          <w:lang w:val="en-US"/>
+        </w:rPr>
+        <w:t>&lt;summary&gt;</w:t>
+      </w:r>
+    </w:p>
+    <w:p>
+      <w:pPr>
+        <w:autoSpaceDE w:val="0"/>
+        <w:autoSpaceDN w:val="0"/>
+        <w:adjustRightInd w:val="0"/>
+        <w:spacing w:line="240" w:lineRule="auto"/>
+        <w:rPr>
+          <w:rFonts w:ascii="Consolas" w:hAnsi="Consolas" w:cs="Consolas"/>
+          <w:color w:val="000000"/>
+          <w:sz w:val="19"/>
+          <w:szCs w:val="19"/>
+          <w:lang w:val="en-US"/>
+        </w:rPr>
+      </w:pPr>
+      <w:r>
+        <w:rPr>
+          <w:rFonts w:ascii="Consolas" w:hAnsi="Consolas" w:cs="Consolas"/>
+          <w:color w:val="000000"/>
+          <w:sz w:val="19"/>
+          <w:szCs w:val="19"/>
+          <w:lang w:val="en-US"/>
+        </w:rPr>
+        <w:t xml:space="preserve">        </w:t>
+      </w:r>
+      <w:r>
+        <w:rPr>
+          <w:rFonts w:ascii="Consolas" w:hAnsi="Consolas" w:cs="Consolas"/>
+          <w:color w:val="808080"/>
+          <w:sz w:val="19"/>
+          <w:szCs w:val="19"/>
+          <w:lang w:val="en-US"/>
+        </w:rPr>
+        <w:t>///</w:t>
+      </w:r>
+      <w:r>
+        <w:rPr>
+          <w:rFonts w:ascii="Consolas" w:hAnsi="Consolas" w:cs="Consolas"/>
+          <w:color w:val="008000"/>
+          <w:sz w:val="19"/>
+          <w:szCs w:val="19"/>
+          <w:lang w:val="en-US"/>
+        </w:rPr>
+        <w:t xml:space="preserve"> Display filed names in UI grid</w:t>
+      </w:r>
+    </w:p>
+    <w:p>
+      <w:pPr>
+        <w:autoSpaceDE w:val="0"/>
+        <w:autoSpaceDN w:val="0"/>
+        <w:adjustRightInd w:val="0"/>
+        <w:spacing w:line="240" w:lineRule="auto"/>
+        <w:rPr>
+          <w:rFonts w:ascii="Consolas" w:hAnsi="Consolas" w:cs="Consolas"/>
+          <w:color w:val="000000"/>
+          <w:sz w:val="19"/>
+          <w:szCs w:val="19"/>
+          <w:lang w:val="en-US"/>
+        </w:rPr>
+      </w:pPr>
+      <w:r>
+        <w:rPr>
+          <w:rFonts w:ascii="Consolas" w:hAnsi="Consolas" w:cs="Consolas"/>
+          <w:color w:val="000000"/>
+          <w:sz w:val="19"/>
+          <w:szCs w:val="19"/>
+          <w:lang w:val="en-US"/>
+        </w:rPr>
+        <w:t xml:space="preserve">        </w:t>
+      </w:r>
+      <w:r>
+        <w:rPr>
+          <w:rFonts w:ascii="Consolas" w:hAnsi="Consolas" w:cs="Consolas"/>
+          <w:color w:val="808080"/>
+          <w:sz w:val="19"/>
+          <w:szCs w:val="19"/>
+          <w:lang w:val="en-US"/>
+        </w:rPr>
+        <w:t>///</w:t>
+      </w:r>
+      <w:r>
+        <w:rPr>
+          <w:rFonts w:ascii="Consolas" w:hAnsi="Consolas" w:cs="Consolas"/>
+          <w:color w:val="008000"/>
+          <w:sz w:val="19"/>
+          <w:szCs w:val="19"/>
+          <w:lang w:val="en-US"/>
+        </w:rPr>
+        <w:t xml:space="preserve"> </w:t>
+      </w:r>
+      <w:r>
+        <w:rPr>
+          <w:rFonts w:ascii="Consolas" w:hAnsi="Consolas" w:cs="Consolas"/>
+          <w:color w:val="808080"/>
+          <w:sz w:val="19"/>
+          <w:szCs w:val="19"/>
+          <w:lang w:val="en-US"/>
+        </w:rPr>
+        <w:t>&lt;/summary&gt;</w:t>
+      </w:r>
+    </w:p>
+    <w:p>
+      <w:pPr>
+        <w:autoSpaceDE w:val="0"/>
+        <w:autoSpaceDN w:val="0"/>
+        <w:adjustRightInd w:val="0"/>
+        <w:spacing w:line="240" w:lineRule="auto"/>
+        <w:rPr>
+          <w:rFonts w:ascii="Consolas" w:hAnsi="Consolas" w:cs="Consolas"/>
+          <w:color w:val="000000"/>
+          <w:sz w:val="19"/>
+          <w:szCs w:val="19"/>
+          <w:lang w:val="en-US"/>
+        </w:rPr>
+      </w:pPr>
+      <w:r>
+        <w:rPr>
+          <w:rFonts w:ascii="Consolas" w:hAnsi="Consolas" w:cs="Consolas"/>
+          <w:color w:val="000000"/>
+          <w:sz w:val="19"/>
+          <w:szCs w:val="19"/>
+          <w:lang w:val="en-US"/>
+        </w:rPr>
+        <w:t xml:space="preserve">        </w:t>
+      </w:r>
+      <w:r>
+        <w:rPr>
+          <w:rFonts w:ascii="Consolas" w:hAnsi="Consolas" w:cs="Consolas"/>
+          <w:color w:val="0000FF"/>
+          <w:sz w:val="19"/>
+          <w:szCs w:val="19"/>
+          <w:lang w:val="en-US"/>
+        </w:rPr>
+        <w:t>public</w:t>
+      </w:r>
+      <w:r>
+        <w:rPr>
+          <w:rFonts w:ascii="Consolas" w:hAnsi="Consolas" w:cs="Consolas"/>
+          <w:color w:val="000000"/>
+          <w:sz w:val="19"/>
+          <w:szCs w:val="19"/>
+          <w:lang w:val="en-US"/>
+        </w:rPr>
+        <w:t xml:space="preserve"> </w:t>
+      </w:r>
+      <w:proofErr w:type="gramStart"/>
+      <w:r>
+        <w:rPr>
+          <w:rFonts w:ascii="Consolas" w:hAnsi="Consolas" w:cs="Consolas"/>
+          <w:color w:val="0000FF"/>
+          <w:sz w:val="19"/>
+          <w:szCs w:val="19"/>
+          <w:lang w:val="en-US"/>
+        </w:rPr>
+        <w:t>string</w:t>
+      </w:r>
+      <w:r>
+        <w:rPr>
+          <w:rFonts w:ascii="Consolas" w:hAnsi="Consolas" w:cs="Consolas"/>
+          <w:color w:val="000000"/>
+          <w:sz w:val="19"/>
+          <w:szCs w:val="19"/>
+          <w:lang w:val="en-US"/>
+        </w:rPr>
+        <w:t>[</w:t>
+      </w:r>
+      <w:proofErr w:type="gramEnd"/>
+      <w:r>
+        <w:rPr>
+          <w:rFonts w:ascii="Consolas" w:hAnsi="Consolas" w:cs="Consolas"/>
+          <w:color w:val="000000"/>
+          <w:sz w:val="19"/>
+          <w:szCs w:val="19"/>
+          <w:lang w:val="en-US"/>
+        </w:rPr>
+        <w:t xml:space="preserve">] DisplayFieldNames { </w:t>
+      </w:r>
+      <w:r>
+        <w:rPr>
+          <w:rFonts w:ascii="Consolas" w:hAnsi="Consolas" w:cs="Consolas"/>
+          <w:color w:val="0000FF"/>
+          <w:sz w:val="19"/>
+          <w:szCs w:val="19"/>
+          <w:lang w:val="en-US"/>
+        </w:rPr>
+        <w:t>get</w:t>
+      </w:r>
+      <w:r>
+        <w:rPr>
+          <w:rFonts w:ascii="Consolas" w:hAnsi="Consolas" w:cs="Consolas"/>
+          <w:color w:val="000000"/>
+          <w:sz w:val="19"/>
+          <w:szCs w:val="19"/>
+          <w:lang w:val="en-US"/>
+        </w:rPr>
+        <w:t xml:space="preserve">; </w:t>
+      </w:r>
+      <w:r>
+        <w:rPr>
+          <w:rFonts w:ascii="Consolas" w:hAnsi="Consolas" w:cs="Consolas"/>
+          <w:color w:val="0000FF"/>
+          <w:sz w:val="19"/>
+          <w:szCs w:val="19"/>
+          <w:lang w:val="en-US"/>
+        </w:rPr>
+        <w:t>set</w:t>
+      </w:r>
+      <w:r>
+        <w:rPr>
+          <w:rFonts w:ascii="Consolas" w:hAnsi="Consolas" w:cs="Consolas"/>
+          <w:color w:val="000000"/>
+          <w:sz w:val="19"/>
+          <w:szCs w:val="19"/>
+          <w:lang w:val="en-US"/>
+        </w:rPr>
+        <w:t>; }</w:t>
+      </w:r>
+    </w:p>
+    <w:p>
+      <w:pPr>
+        <w:autoSpaceDE w:val="0"/>
+        <w:autoSpaceDN w:val="0"/>
+        <w:adjustRightInd w:val="0"/>
+        <w:spacing w:line="240" w:lineRule="auto"/>
+        <w:rPr>
+          <w:rFonts w:ascii="Consolas" w:hAnsi="Consolas" w:cs="Consolas"/>
+          <w:color w:val="000000"/>
+          <w:sz w:val="19"/>
+          <w:szCs w:val="19"/>
+          <w:lang w:val="en-US"/>
+        </w:rPr>
+      </w:pPr>
+    </w:p>
+    <w:p>
+      <w:pPr>
+        <w:autoSpaceDE w:val="0"/>
+        <w:autoSpaceDN w:val="0"/>
+        <w:adjustRightInd w:val="0"/>
+        <w:spacing w:line="240" w:lineRule="auto"/>
+        <w:rPr>
+          <w:rFonts w:ascii="Consolas" w:hAnsi="Consolas" w:cs="Consolas"/>
+          <w:color w:val="000000"/>
+          <w:sz w:val="19"/>
+          <w:szCs w:val="19"/>
+          <w:lang w:val="en-US"/>
+        </w:rPr>
+      </w:pPr>
+      <w:r>
+        <w:rPr>
+          <w:rFonts w:ascii="Consolas" w:hAnsi="Consolas" w:cs="Consolas"/>
+          <w:color w:val="000000"/>
+          <w:sz w:val="19"/>
+          <w:szCs w:val="19"/>
+          <w:lang w:val="en-US"/>
+        </w:rPr>
+        <w:t xml:space="preserve">        </w:t>
+      </w:r>
+      <w:r>
+        <w:rPr>
+          <w:rFonts w:ascii="Consolas" w:hAnsi="Consolas" w:cs="Consolas"/>
+          <w:color w:val="808080"/>
+          <w:sz w:val="19"/>
+          <w:szCs w:val="19"/>
+          <w:lang w:val="en-US"/>
+        </w:rPr>
+        <w:t>///</w:t>
+      </w:r>
+      <w:r>
+        <w:rPr>
+          <w:rFonts w:ascii="Consolas" w:hAnsi="Consolas" w:cs="Consolas"/>
+          <w:color w:val="008000"/>
+          <w:sz w:val="19"/>
+          <w:szCs w:val="19"/>
+          <w:lang w:val="en-US"/>
+        </w:rPr>
+        <w:t xml:space="preserve"> </w:t>
+      </w:r>
+      <w:r>
+        <w:rPr>
+          <w:rFonts w:ascii="Consolas" w:hAnsi="Consolas" w:cs="Consolas"/>
+          <w:color w:val="808080"/>
+          <w:sz w:val="19"/>
+          <w:szCs w:val="19"/>
+          <w:lang w:val="en-US"/>
+        </w:rPr>
+        <w:t>&lt;summary&gt;</w:t>
+      </w:r>
+    </w:p>
+    <w:p>
+      <w:pPr>
+        <w:autoSpaceDE w:val="0"/>
+        <w:autoSpaceDN w:val="0"/>
+        <w:adjustRightInd w:val="0"/>
+        <w:spacing w:line="240" w:lineRule="auto"/>
+        <w:rPr>
+          <w:rFonts w:ascii="Consolas" w:hAnsi="Consolas" w:cs="Consolas"/>
+          <w:color w:val="000000"/>
+          <w:sz w:val="19"/>
+          <w:szCs w:val="19"/>
+          <w:lang w:val="en-US"/>
+        </w:rPr>
+      </w:pPr>
+      <w:r>
+        <w:rPr>
+          <w:rFonts w:ascii="Consolas" w:hAnsi="Consolas" w:cs="Consolas"/>
+          <w:color w:val="000000"/>
+          <w:sz w:val="19"/>
+          <w:szCs w:val="19"/>
+          <w:lang w:val="en-US"/>
+        </w:rPr>
+        <w:t xml:space="preserve">        </w:t>
+      </w:r>
+      <w:r>
+        <w:rPr>
+          <w:rFonts w:ascii="Consolas" w:hAnsi="Consolas" w:cs="Consolas"/>
+          <w:color w:val="808080"/>
+          <w:sz w:val="19"/>
+          <w:szCs w:val="19"/>
+          <w:lang w:val="en-US"/>
+        </w:rPr>
+        <w:t>///</w:t>
+      </w:r>
+      <w:r>
+        <w:rPr>
+          <w:rFonts w:ascii="Consolas" w:hAnsi="Consolas" w:cs="Consolas"/>
+          <w:color w:val="008000"/>
+          <w:sz w:val="19"/>
+          <w:szCs w:val="19"/>
+          <w:lang w:val="en-US"/>
+        </w:rPr>
+        <w:t xml:space="preserve"> Finder select return </w:t>
+      </w:r>
+      <w:proofErr w:type="spellStart"/>
+      <w:r>
+        <w:rPr>
+          <w:rFonts w:ascii="Consolas" w:hAnsi="Consolas" w:cs="Consolas"/>
+          <w:color w:val="008000"/>
+          <w:sz w:val="19"/>
+          <w:szCs w:val="19"/>
+          <w:lang w:val="en-US"/>
+        </w:rPr>
+        <w:t>fileds</w:t>
+      </w:r>
+      <w:proofErr w:type="spellEnd"/>
+      <w:r>
+        <w:rPr>
+          <w:rFonts w:ascii="Consolas" w:hAnsi="Consolas" w:cs="Consolas"/>
+          <w:color w:val="008000"/>
+          <w:sz w:val="19"/>
+          <w:szCs w:val="19"/>
+          <w:lang w:val="en-US"/>
+        </w:rPr>
+        <w:t xml:space="preserve"> name in UI grid</w:t>
+      </w:r>
+    </w:p>
+    <w:p>
+      <w:pPr>
+        <w:autoSpaceDE w:val="0"/>
+        <w:autoSpaceDN w:val="0"/>
+        <w:adjustRightInd w:val="0"/>
+        <w:spacing w:line="240" w:lineRule="auto"/>
+        <w:rPr>
+          <w:rFonts w:ascii="Consolas" w:hAnsi="Consolas" w:cs="Consolas"/>
+          <w:color w:val="000000"/>
+          <w:sz w:val="19"/>
+          <w:szCs w:val="19"/>
+          <w:lang w:val="en-US"/>
+        </w:rPr>
+      </w:pPr>
+      <w:r>
+        <w:rPr>
+          <w:rFonts w:ascii="Consolas" w:hAnsi="Consolas" w:cs="Consolas"/>
+          <w:color w:val="000000"/>
+          <w:sz w:val="19"/>
+          <w:szCs w:val="19"/>
+          <w:lang w:val="en-US"/>
+        </w:rPr>
+        <w:t xml:space="preserve">        </w:t>
+      </w:r>
+      <w:r>
+        <w:rPr>
+          <w:rFonts w:ascii="Consolas" w:hAnsi="Consolas" w:cs="Consolas"/>
+          <w:color w:val="808080"/>
+          <w:sz w:val="19"/>
+          <w:szCs w:val="19"/>
+          <w:lang w:val="en-US"/>
+        </w:rPr>
+        <w:t>///</w:t>
+      </w:r>
+      <w:r>
+        <w:rPr>
+          <w:rFonts w:ascii="Consolas" w:hAnsi="Consolas" w:cs="Consolas"/>
+          <w:color w:val="008000"/>
+          <w:sz w:val="19"/>
+          <w:szCs w:val="19"/>
+          <w:lang w:val="en-US"/>
+        </w:rPr>
+        <w:t xml:space="preserve"> </w:t>
+      </w:r>
+      <w:r>
+        <w:rPr>
+          <w:rFonts w:ascii="Consolas" w:hAnsi="Consolas" w:cs="Consolas"/>
+          <w:color w:val="808080"/>
+          <w:sz w:val="19"/>
+          <w:szCs w:val="19"/>
+          <w:lang w:val="en-US"/>
+        </w:rPr>
+        <w:t>&lt;/summary&gt;</w:t>
+      </w:r>
+    </w:p>
+    <w:p>
+      <w:pPr>
+        <w:autoSpaceDE w:val="0"/>
+        <w:autoSpaceDN w:val="0"/>
+        <w:adjustRightInd w:val="0"/>
+        <w:spacing w:line="240" w:lineRule="auto"/>
+        <w:rPr>
+          <w:rFonts w:ascii="Consolas" w:hAnsi="Consolas" w:cs="Consolas"/>
+          <w:color w:val="000000"/>
+          <w:sz w:val="19"/>
+          <w:szCs w:val="19"/>
+          <w:lang w:val="en-US"/>
+        </w:rPr>
+      </w:pPr>
+      <w:r>
+        <w:rPr>
+          <w:rFonts w:ascii="Consolas" w:hAnsi="Consolas" w:cs="Consolas"/>
+          <w:color w:val="000000"/>
+          <w:sz w:val="19"/>
+          <w:szCs w:val="19"/>
+          <w:lang w:val="en-US"/>
+        </w:rPr>
+        <w:t xml:space="preserve">        </w:t>
+      </w:r>
+      <w:r>
+        <w:rPr>
+          <w:rFonts w:ascii="Consolas" w:hAnsi="Consolas" w:cs="Consolas"/>
+          <w:color w:val="0000FF"/>
+          <w:sz w:val="19"/>
+          <w:szCs w:val="19"/>
+          <w:lang w:val="en-US"/>
+        </w:rPr>
+        <w:t>public</w:t>
+      </w:r>
+      <w:r>
+        <w:rPr>
+          <w:rFonts w:ascii="Consolas" w:hAnsi="Consolas" w:cs="Consolas"/>
+          <w:color w:val="000000"/>
+          <w:sz w:val="19"/>
+          <w:szCs w:val="19"/>
+          <w:lang w:val="en-US"/>
+        </w:rPr>
+        <w:t xml:space="preserve"> </w:t>
+      </w:r>
+      <w:proofErr w:type="gramStart"/>
+      <w:r>
+        <w:rPr>
+          <w:rFonts w:ascii="Consolas" w:hAnsi="Consolas" w:cs="Consolas"/>
+          <w:color w:val="0000FF"/>
+          <w:sz w:val="19"/>
+          <w:szCs w:val="19"/>
+          <w:lang w:val="en-US"/>
+        </w:rPr>
+        <w:t>string</w:t>
+      </w:r>
+      <w:r>
+        <w:rPr>
+          <w:rFonts w:ascii="Consolas" w:hAnsi="Consolas" w:cs="Consolas"/>
+          <w:color w:val="000000"/>
+          <w:sz w:val="19"/>
+          <w:szCs w:val="19"/>
+          <w:lang w:val="en-US"/>
+        </w:rPr>
+        <w:t>[</w:t>
+      </w:r>
+      <w:proofErr w:type="gramEnd"/>
+      <w:r>
+        <w:rPr>
+          <w:rFonts w:ascii="Consolas" w:hAnsi="Consolas" w:cs="Consolas"/>
+          <w:color w:val="000000"/>
+          <w:sz w:val="19"/>
+          <w:szCs w:val="19"/>
+          <w:lang w:val="en-US"/>
+        </w:rPr>
+        <w:t xml:space="preserve">] ReturnFieldNames { </w:t>
+      </w:r>
+      <w:r>
+        <w:rPr>
+          <w:rFonts w:ascii="Consolas" w:hAnsi="Consolas" w:cs="Consolas"/>
+          <w:color w:val="0000FF"/>
+          <w:sz w:val="19"/>
+          <w:szCs w:val="19"/>
+          <w:lang w:val="en-US"/>
+        </w:rPr>
+        <w:t>get</w:t>
+      </w:r>
+      <w:r>
+        <w:rPr>
+          <w:rFonts w:ascii="Consolas" w:hAnsi="Consolas" w:cs="Consolas"/>
+          <w:color w:val="000000"/>
+          <w:sz w:val="19"/>
+          <w:szCs w:val="19"/>
+          <w:lang w:val="en-US"/>
+        </w:rPr>
+        <w:t xml:space="preserve">; </w:t>
+      </w:r>
+      <w:r>
+        <w:rPr>
+          <w:rFonts w:ascii="Consolas" w:hAnsi="Consolas" w:cs="Consolas"/>
+          <w:color w:val="0000FF"/>
+          <w:sz w:val="19"/>
+          <w:szCs w:val="19"/>
+          <w:lang w:val="en-US"/>
+        </w:rPr>
+        <w:t>set</w:t>
+      </w:r>
+      <w:r>
+        <w:rPr>
+          <w:rFonts w:ascii="Consolas" w:hAnsi="Consolas" w:cs="Consolas"/>
+          <w:color w:val="000000"/>
+          <w:sz w:val="19"/>
+          <w:szCs w:val="19"/>
+          <w:lang w:val="en-US"/>
+        </w:rPr>
+        <w:t>; }</w:t>
+      </w:r>
+    </w:p>
+    <w:p>
+      <w:pPr>
+        <w:autoSpaceDE w:val="0"/>
+        <w:autoSpaceDN w:val="0"/>
+        <w:adjustRightInd w:val="0"/>
+        <w:spacing w:line="240" w:lineRule="auto"/>
+        <w:rPr>
+          <w:rFonts w:ascii="Consolas" w:hAnsi="Consolas" w:cs="Consolas"/>
+          <w:color w:val="000000"/>
+          <w:sz w:val="19"/>
+          <w:szCs w:val="19"/>
+          <w:lang w:val="en-US"/>
+        </w:rPr>
+      </w:pPr>
+    </w:p>
+    <w:p>
+      <w:pPr>
+        <w:autoSpaceDE w:val="0"/>
+        <w:autoSpaceDN w:val="0"/>
+        <w:adjustRightInd w:val="0"/>
+        <w:spacing w:line="240" w:lineRule="auto"/>
+        <w:rPr>
+          <w:rFonts w:ascii="Consolas" w:hAnsi="Consolas" w:cs="Consolas"/>
+          <w:color w:val="000000"/>
+          <w:sz w:val="19"/>
+          <w:szCs w:val="19"/>
+          <w:lang w:val="en-US"/>
+        </w:rPr>
+      </w:pPr>
+      <w:r>
+        <w:rPr>
+          <w:rFonts w:ascii="Consolas" w:hAnsi="Consolas" w:cs="Consolas"/>
+          <w:color w:val="000000"/>
+          <w:sz w:val="19"/>
+          <w:szCs w:val="19"/>
+          <w:lang w:val="en-US"/>
+        </w:rPr>
+        <w:t xml:space="preserve">        </w:t>
+      </w:r>
+      <w:r>
+        <w:rPr>
+          <w:rFonts w:ascii="Consolas" w:hAnsi="Consolas" w:cs="Consolas"/>
+          <w:color w:val="808080"/>
+          <w:sz w:val="19"/>
+          <w:szCs w:val="19"/>
+          <w:lang w:val="en-US"/>
+        </w:rPr>
+        <w:t>///</w:t>
+      </w:r>
+      <w:r>
+        <w:rPr>
+          <w:rFonts w:ascii="Consolas" w:hAnsi="Consolas" w:cs="Consolas"/>
+          <w:color w:val="008000"/>
+          <w:sz w:val="19"/>
+          <w:szCs w:val="19"/>
+          <w:lang w:val="en-US"/>
+        </w:rPr>
+        <w:t xml:space="preserve"> </w:t>
+      </w:r>
+      <w:r>
+        <w:rPr>
+          <w:rFonts w:ascii="Consolas" w:hAnsi="Consolas" w:cs="Consolas"/>
+          <w:color w:val="808080"/>
+          <w:sz w:val="19"/>
+          <w:szCs w:val="19"/>
+          <w:lang w:val="en-US"/>
+        </w:rPr>
+        <w:t>&lt;summary&gt;</w:t>
+      </w:r>
+    </w:p>
+    <w:p>
+      <w:pPr>
+        <w:autoSpaceDE w:val="0"/>
+        <w:autoSpaceDN w:val="0"/>
+        <w:adjustRightInd w:val="0"/>
+        <w:spacing w:line="240" w:lineRule="auto"/>
+        <w:rPr>
+          <w:rFonts w:ascii="Consolas" w:hAnsi="Consolas" w:cs="Consolas"/>
+          <w:color w:val="000000"/>
+          <w:sz w:val="19"/>
+          <w:szCs w:val="19"/>
+          <w:lang w:val="en-US"/>
+        </w:rPr>
+      </w:pPr>
+      <w:r>
+        <w:rPr>
+          <w:rFonts w:ascii="Consolas" w:hAnsi="Consolas" w:cs="Consolas"/>
+          <w:color w:val="000000"/>
+          <w:sz w:val="19"/>
+          <w:szCs w:val="19"/>
+          <w:lang w:val="en-US"/>
+        </w:rPr>
+        <w:t xml:space="preserve">        </w:t>
+      </w:r>
+      <w:r>
+        <w:rPr>
+          <w:rFonts w:ascii="Consolas" w:hAnsi="Consolas" w:cs="Consolas"/>
+          <w:color w:val="808080"/>
+          <w:sz w:val="19"/>
+          <w:szCs w:val="19"/>
+          <w:lang w:val="en-US"/>
+        </w:rPr>
+        <w:t>///</w:t>
+      </w:r>
+      <w:r>
+        <w:rPr>
+          <w:rFonts w:ascii="Consolas" w:hAnsi="Consolas" w:cs="Consolas"/>
+          <w:color w:val="008000"/>
+          <w:sz w:val="19"/>
+          <w:szCs w:val="19"/>
+          <w:lang w:val="en-US"/>
+        </w:rPr>
+        <w:t xml:space="preserve"> Grid fields name for finder keys, used set filter and </w:t>
+      </w:r>
+      <w:proofErr w:type="spellStart"/>
+      <w:r>
+        <w:rPr>
+          <w:rFonts w:ascii="Consolas" w:hAnsi="Consolas" w:cs="Consolas"/>
+          <w:color w:val="008000"/>
+          <w:sz w:val="19"/>
+          <w:szCs w:val="19"/>
+          <w:lang w:val="en-US"/>
+        </w:rPr>
+        <w:t>initKeyValues</w:t>
+      </w:r>
+      <w:proofErr w:type="spellEnd"/>
+    </w:p>
+    <w:p>
+      <w:pPr>
+        <w:autoSpaceDE w:val="0"/>
+        <w:autoSpaceDN w:val="0"/>
+        <w:adjustRightInd w:val="0"/>
+        <w:spacing w:line="240" w:lineRule="auto"/>
+        <w:rPr>
+          <w:rFonts w:ascii="Consolas" w:hAnsi="Consolas" w:cs="Consolas"/>
+          <w:color w:val="000000"/>
+          <w:sz w:val="19"/>
+          <w:szCs w:val="19"/>
+          <w:lang w:val="en-US"/>
+        </w:rPr>
+      </w:pPr>
+      <w:r>
+        <w:rPr>
+          <w:rFonts w:ascii="Consolas" w:hAnsi="Consolas" w:cs="Consolas"/>
+          <w:color w:val="000000"/>
+          <w:sz w:val="19"/>
+          <w:szCs w:val="19"/>
+          <w:lang w:val="en-US"/>
+        </w:rPr>
+        <w:lastRenderedPageBreak/>
+        <w:t xml:space="preserve">        </w:t>
+      </w:r>
+      <w:r>
+        <w:rPr>
+          <w:rFonts w:ascii="Consolas" w:hAnsi="Consolas" w:cs="Consolas"/>
+          <w:color w:val="808080"/>
+          <w:sz w:val="19"/>
+          <w:szCs w:val="19"/>
+          <w:lang w:val="en-US"/>
+        </w:rPr>
+        <w:t>///</w:t>
+      </w:r>
+      <w:r>
+        <w:rPr>
+          <w:rFonts w:ascii="Consolas" w:hAnsi="Consolas" w:cs="Consolas"/>
+          <w:color w:val="008000"/>
+          <w:sz w:val="19"/>
+          <w:szCs w:val="19"/>
+          <w:lang w:val="en-US"/>
+        </w:rPr>
+        <w:t xml:space="preserve"> </w:t>
+      </w:r>
+      <w:r>
+        <w:rPr>
+          <w:rFonts w:ascii="Consolas" w:hAnsi="Consolas" w:cs="Consolas"/>
+          <w:color w:val="808080"/>
+          <w:sz w:val="19"/>
+          <w:szCs w:val="19"/>
+          <w:lang w:val="en-US"/>
+        </w:rPr>
+        <w:t>&lt;/summary&gt;</w:t>
+      </w:r>
+    </w:p>
+    <w:p>
+      <w:pPr>
+        <w:autoSpaceDE w:val="0"/>
+        <w:autoSpaceDN w:val="0"/>
+        <w:adjustRightInd w:val="0"/>
+        <w:spacing w:line="240" w:lineRule="auto"/>
+        <w:rPr>
+          <w:rFonts w:ascii="Consolas" w:hAnsi="Consolas" w:cs="Consolas"/>
+          <w:color w:val="000000"/>
+          <w:sz w:val="19"/>
+          <w:szCs w:val="19"/>
+          <w:lang w:val="en-US"/>
+        </w:rPr>
+      </w:pPr>
+      <w:r>
+        <w:rPr>
+          <w:rFonts w:ascii="Consolas" w:hAnsi="Consolas" w:cs="Consolas"/>
+          <w:color w:val="000000"/>
+          <w:sz w:val="19"/>
+          <w:szCs w:val="19"/>
+          <w:lang w:val="en-US"/>
+        </w:rPr>
+        <w:t xml:space="preserve">        </w:t>
+      </w:r>
+      <w:r>
+        <w:rPr>
+          <w:rFonts w:ascii="Consolas" w:hAnsi="Consolas" w:cs="Consolas"/>
+          <w:color w:val="0000FF"/>
+          <w:sz w:val="19"/>
+          <w:szCs w:val="19"/>
+          <w:lang w:val="en-US"/>
+        </w:rPr>
+        <w:t>public</w:t>
+      </w:r>
+      <w:r>
+        <w:rPr>
+          <w:rFonts w:ascii="Consolas" w:hAnsi="Consolas" w:cs="Consolas"/>
+          <w:color w:val="000000"/>
+          <w:sz w:val="19"/>
+          <w:szCs w:val="19"/>
+          <w:lang w:val="en-US"/>
+        </w:rPr>
+        <w:t xml:space="preserve"> </w:t>
+      </w:r>
+      <w:proofErr w:type="gramStart"/>
+      <w:r>
+        <w:rPr>
+          <w:rFonts w:ascii="Consolas" w:hAnsi="Consolas" w:cs="Consolas"/>
+          <w:color w:val="0000FF"/>
+          <w:sz w:val="19"/>
+          <w:szCs w:val="19"/>
+          <w:lang w:val="en-US"/>
+        </w:rPr>
+        <w:t>string</w:t>
+      </w:r>
+      <w:r>
+        <w:rPr>
+          <w:rFonts w:ascii="Consolas" w:hAnsi="Consolas" w:cs="Consolas"/>
+          <w:color w:val="000000"/>
+          <w:sz w:val="19"/>
+          <w:szCs w:val="19"/>
+          <w:lang w:val="en-US"/>
+        </w:rPr>
+        <w:t>[</w:t>
+      </w:r>
+      <w:proofErr w:type="gramEnd"/>
+      <w:r>
+        <w:rPr>
+          <w:rFonts w:ascii="Consolas" w:hAnsi="Consolas" w:cs="Consolas"/>
+          <w:color w:val="000000"/>
+          <w:sz w:val="19"/>
+          <w:szCs w:val="19"/>
+          <w:lang w:val="en-US"/>
+        </w:rPr>
+        <w:t xml:space="preserve">] </w:t>
+      </w:r>
+      <w:proofErr w:type="spellStart"/>
+      <w:r>
+        <w:rPr>
+          <w:rFonts w:ascii="Consolas" w:hAnsi="Consolas" w:cs="Consolas"/>
+          <w:color w:val="000000"/>
+          <w:sz w:val="19"/>
+          <w:szCs w:val="19"/>
+          <w:lang w:val="en-US"/>
+        </w:rPr>
+        <w:t>InitKeyFieldNames</w:t>
+      </w:r>
+      <w:proofErr w:type="spellEnd"/>
+      <w:r>
+        <w:rPr>
+          <w:rFonts w:ascii="Consolas" w:hAnsi="Consolas" w:cs="Consolas"/>
+          <w:color w:val="000000"/>
+          <w:sz w:val="19"/>
+          <w:szCs w:val="19"/>
+          <w:lang w:val="en-US"/>
+        </w:rPr>
+        <w:t xml:space="preserve"> { </w:t>
+      </w:r>
+      <w:r>
+        <w:rPr>
+          <w:rFonts w:ascii="Consolas" w:hAnsi="Consolas" w:cs="Consolas"/>
+          <w:color w:val="0000FF"/>
+          <w:sz w:val="19"/>
+          <w:szCs w:val="19"/>
+          <w:lang w:val="en-US"/>
+        </w:rPr>
+        <w:t>get</w:t>
+      </w:r>
+      <w:r>
+        <w:rPr>
+          <w:rFonts w:ascii="Consolas" w:hAnsi="Consolas" w:cs="Consolas"/>
+          <w:color w:val="000000"/>
+          <w:sz w:val="19"/>
+          <w:szCs w:val="19"/>
+          <w:lang w:val="en-US"/>
+        </w:rPr>
+        <w:t xml:space="preserve">; </w:t>
+      </w:r>
+      <w:r>
+        <w:rPr>
+          <w:rFonts w:ascii="Consolas" w:hAnsi="Consolas" w:cs="Consolas"/>
+          <w:color w:val="0000FF"/>
+          <w:sz w:val="19"/>
+          <w:szCs w:val="19"/>
+          <w:lang w:val="en-US"/>
+        </w:rPr>
+        <w:t>set</w:t>
+      </w:r>
+      <w:r>
+        <w:rPr>
+          <w:rFonts w:ascii="Consolas" w:hAnsi="Consolas" w:cs="Consolas"/>
+          <w:color w:val="000000"/>
+          <w:sz w:val="19"/>
+          <w:szCs w:val="19"/>
+          <w:lang w:val="en-US"/>
+        </w:rPr>
+        <w:t>; }</w:t>
+      </w:r>
+    </w:p>
+    <w:p>
+      <w:pPr>
+        <w:autoSpaceDE w:val="0"/>
+        <w:autoSpaceDN w:val="0"/>
+        <w:adjustRightInd w:val="0"/>
+        <w:spacing w:line="240" w:lineRule="auto"/>
+        <w:rPr>
+          <w:rFonts w:ascii="Consolas" w:hAnsi="Consolas" w:cs="Consolas"/>
+          <w:color w:val="000000"/>
+          <w:sz w:val="19"/>
+          <w:szCs w:val="19"/>
+          <w:lang w:val="en-US"/>
+        </w:rPr>
+      </w:pPr>
+    </w:p>
+    <w:p>
+      <w:pPr>
+        <w:autoSpaceDE w:val="0"/>
+        <w:autoSpaceDN w:val="0"/>
+        <w:adjustRightInd w:val="0"/>
+        <w:spacing w:line="240" w:lineRule="auto"/>
+        <w:rPr>
+          <w:rFonts w:ascii="Consolas" w:hAnsi="Consolas" w:cs="Consolas"/>
+          <w:color w:val="000000"/>
+          <w:sz w:val="19"/>
+          <w:szCs w:val="19"/>
+          <w:lang w:val="en-US"/>
+        </w:rPr>
+      </w:pPr>
+      <w:r>
+        <w:rPr>
+          <w:rFonts w:ascii="Consolas" w:hAnsi="Consolas" w:cs="Consolas"/>
+          <w:color w:val="000000"/>
+          <w:sz w:val="19"/>
+          <w:szCs w:val="19"/>
+          <w:lang w:val="en-US"/>
+        </w:rPr>
+        <w:t xml:space="preserve">        </w:t>
+      </w:r>
+      <w:r>
+        <w:rPr>
+          <w:rFonts w:ascii="Consolas" w:hAnsi="Consolas" w:cs="Consolas"/>
+          <w:color w:val="808080"/>
+          <w:sz w:val="19"/>
+          <w:szCs w:val="19"/>
+          <w:lang w:val="en-US"/>
+        </w:rPr>
+        <w:t>///</w:t>
+      </w:r>
+      <w:r>
+        <w:rPr>
+          <w:rFonts w:ascii="Consolas" w:hAnsi="Consolas" w:cs="Consolas"/>
+          <w:color w:val="008000"/>
+          <w:sz w:val="19"/>
+          <w:szCs w:val="19"/>
+          <w:lang w:val="en-US"/>
+        </w:rPr>
+        <w:t xml:space="preserve"> </w:t>
+      </w:r>
+      <w:r>
+        <w:rPr>
+          <w:rFonts w:ascii="Consolas" w:hAnsi="Consolas" w:cs="Consolas"/>
+          <w:color w:val="808080"/>
+          <w:sz w:val="19"/>
+          <w:szCs w:val="19"/>
+          <w:lang w:val="en-US"/>
+        </w:rPr>
+        <w:t>&lt;summary&gt;</w:t>
+      </w:r>
+    </w:p>
+    <w:p>
+      <w:pPr>
+        <w:autoSpaceDE w:val="0"/>
+        <w:autoSpaceDN w:val="0"/>
+        <w:adjustRightInd w:val="0"/>
+        <w:spacing w:line="240" w:lineRule="auto"/>
+        <w:rPr>
+          <w:rFonts w:ascii="Consolas" w:hAnsi="Consolas" w:cs="Consolas"/>
+          <w:color w:val="000000"/>
+          <w:sz w:val="19"/>
+          <w:szCs w:val="19"/>
+          <w:lang w:val="en-US"/>
+        </w:rPr>
+      </w:pPr>
+      <w:r>
+        <w:rPr>
+          <w:rFonts w:ascii="Consolas" w:hAnsi="Consolas" w:cs="Consolas"/>
+          <w:color w:val="000000"/>
+          <w:sz w:val="19"/>
+          <w:szCs w:val="19"/>
+          <w:lang w:val="en-US"/>
+        </w:rPr>
+        <w:t xml:space="preserve">        </w:t>
+      </w:r>
+      <w:r>
+        <w:rPr>
+          <w:rFonts w:ascii="Consolas" w:hAnsi="Consolas" w:cs="Consolas"/>
+          <w:color w:val="808080"/>
+          <w:sz w:val="19"/>
+          <w:szCs w:val="19"/>
+          <w:lang w:val="en-US"/>
+        </w:rPr>
+        <w:t>///</w:t>
+      </w:r>
+      <w:r>
+        <w:rPr>
+          <w:rFonts w:ascii="Consolas" w:hAnsi="Consolas" w:cs="Consolas"/>
+          <w:color w:val="008000"/>
+          <w:sz w:val="19"/>
+          <w:szCs w:val="19"/>
+          <w:lang w:val="en-US"/>
+        </w:rPr>
+        <w:t xml:space="preserve"> Filter for the finder. A complete browse filter is created in conjunction of the column filter </w:t>
+      </w:r>
+    </w:p>
+    <w:p>
+      <w:pPr>
+        <w:autoSpaceDE w:val="0"/>
+        <w:autoSpaceDN w:val="0"/>
+        <w:adjustRightInd w:val="0"/>
+        <w:spacing w:line="240" w:lineRule="auto"/>
+        <w:rPr>
+          <w:rFonts w:ascii="Consolas" w:hAnsi="Consolas" w:cs="Consolas"/>
+          <w:color w:val="000000"/>
+          <w:sz w:val="19"/>
+          <w:szCs w:val="19"/>
+          <w:lang w:val="en-US"/>
+        </w:rPr>
+      </w:pPr>
+      <w:r>
+        <w:rPr>
+          <w:rFonts w:ascii="Consolas" w:hAnsi="Consolas" w:cs="Consolas"/>
+          <w:color w:val="000000"/>
+          <w:sz w:val="19"/>
+          <w:szCs w:val="19"/>
+          <w:lang w:val="en-US"/>
+        </w:rPr>
+        <w:t xml:space="preserve">        </w:t>
+      </w:r>
+      <w:r>
+        <w:rPr>
+          <w:rFonts w:ascii="Consolas" w:hAnsi="Consolas" w:cs="Consolas"/>
+          <w:color w:val="808080"/>
+          <w:sz w:val="19"/>
+          <w:szCs w:val="19"/>
+          <w:lang w:val="en-US"/>
+        </w:rPr>
+        <w:t>///</w:t>
+      </w:r>
+      <w:r>
+        <w:rPr>
+          <w:rFonts w:ascii="Consolas" w:hAnsi="Consolas" w:cs="Consolas"/>
+          <w:color w:val="008000"/>
+          <w:sz w:val="19"/>
+          <w:szCs w:val="19"/>
+          <w:lang w:val="en-US"/>
+        </w:rPr>
+        <w:t xml:space="preserve"> </w:t>
+      </w:r>
+      <w:r>
+        <w:rPr>
+          <w:rFonts w:ascii="Consolas" w:hAnsi="Consolas" w:cs="Consolas"/>
+          <w:color w:val="808080"/>
+          <w:sz w:val="19"/>
+          <w:szCs w:val="19"/>
+          <w:lang w:val="en-US"/>
+        </w:rPr>
+        <w:t>&lt;/summary&gt;</w:t>
+      </w:r>
+    </w:p>
+    <w:p>
+      <w:pPr>
+        <w:autoSpaceDE w:val="0"/>
+        <w:autoSpaceDN w:val="0"/>
+        <w:adjustRightInd w:val="0"/>
+        <w:spacing w:line="240" w:lineRule="auto"/>
+        <w:rPr>
+          <w:rFonts w:ascii="Consolas" w:hAnsi="Consolas" w:cs="Consolas"/>
+          <w:color w:val="000000"/>
+          <w:sz w:val="19"/>
+          <w:szCs w:val="19"/>
+          <w:lang w:val="en-US"/>
+        </w:rPr>
+      </w:pPr>
+      <w:r>
+        <w:rPr>
+          <w:rFonts w:ascii="Consolas" w:hAnsi="Consolas" w:cs="Consolas"/>
+          <w:color w:val="000000"/>
+          <w:sz w:val="19"/>
+          <w:szCs w:val="19"/>
+          <w:lang w:val="en-US"/>
+        </w:rPr>
+        <w:t xml:space="preserve">        </w:t>
+      </w:r>
+      <w:r>
+        <w:rPr>
+          <w:rFonts w:ascii="Consolas" w:hAnsi="Consolas" w:cs="Consolas"/>
+          <w:color w:val="0000FF"/>
+          <w:sz w:val="19"/>
+          <w:szCs w:val="19"/>
+          <w:lang w:val="en-US"/>
+        </w:rPr>
+        <w:t>public</w:t>
+      </w:r>
+      <w:r>
+        <w:rPr>
+          <w:rFonts w:ascii="Consolas" w:hAnsi="Consolas" w:cs="Consolas"/>
+          <w:color w:val="000000"/>
+          <w:sz w:val="19"/>
+          <w:szCs w:val="19"/>
+          <w:lang w:val="en-US"/>
+        </w:rPr>
+        <w:t xml:space="preserve"> </w:t>
+      </w:r>
+      <w:r>
+        <w:rPr>
+          <w:rFonts w:ascii="Consolas" w:hAnsi="Consolas" w:cs="Consolas"/>
+          <w:color w:val="0000FF"/>
+          <w:sz w:val="19"/>
+          <w:szCs w:val="19"/>
+          <w:lang w:val="en-US"/>
+        </w:rPr>
+        <w:t>string</w:t>
+      </w:r>
+      <w:r>
+        <w:rPr>
+          <w:rFonts w:ascii="Consolas" w:hAnsi="Consolas" w:cs="Consolas"/>
+          <w:color w:val="000000"/>
+          <w:sz w:val="19"/>
+          <w:szCs w:val="19"/>
+          <w:lang w:val="en-US"/>
+        </w:rPr>
+        <w:t xml:space="preserve"> Filter </w:t>
+      </w:r>
+      <w:proofErr w:type="gramStart"/>
+      <w:r>
+        <w:rPr>
+          <w:rFonts w:ascii="Consolas" w:hAnsi="Consolas" w:cs="Consolas"/>
+          <w:color w:val="000000"/>
+          <w:sz w:val="19"/>
+          <w:szCs w:val="19"/>
+          <w:lang w:val="en-US"/>
+        </w:rPr>
+        <w:t xml:space="preserve">{ </w:t>
+      </w:r>
+      <w:r>
+        <w:rPr>
+          <w:rFonts w:ascii="Consolas" w:hAnsi="Consolas" w:cs="Consolas"/>
+          <w:color w:val="0000FF"/>
+          <w:sz w:val="19"/>
+          <w:szCs w:val="19"/>
+          <w:lang w:val="en-US"/>
+        </w:rPr>
+        <w:t>get</w:t>
+      </w:r>
+      <w:proofErr w:type="gramEnd"/>
+      <w:r>
+        <w:rPr>
+          <w:rFonts w:ascii="Consolas" w:hAnsi="Consolas" w:cs="Consolas"/>
+          <w:color w:val="000000"/>
+          <w:sz w:val="19"/>
+          <w:szCs w:val="19"/>
+          <w:lang w:val="en-US"/>
+        </w:rPr>
+        <w:t xml:space="preserve">; </w:t>
+      </w:r>
+      <w:r>
+        <w:rPr>
+          <w:rFonts w:ascii="Consolas" w:hAnsi="Consolas" w:cs="Consolas"/>
+          <w:color w:val="0000FF"/>
+          <w:sz w:val="19"/>
+          <w:szCs w:val="19"/>
+          <w:lang w:val="en-US"/>
+        </w:rPr>
+        <w:t>set</w:t>
+      </w:r>
+      <w:r>
+        <w:rPr>
+          <w:rFonts w:ascii="Consolas" w:hAnsi="Consolas" w:cs="Consolas"/>
+          <w:color w:val="000000"/>
+          <w:sz w:val="19"/>
+          <w:szCs w:val="19"/>
+          <w:lang w:val="en-US"/>
+        </w:rPr>
+        <w:t>; }</w:t>
+      </w:r>
+    </w:p>
+    <w:p>
+      <w:pPr>
+        <w:autoSpaceDE w:val="0"/>
+        <w:autoSpaceDN w:val="0"/>
+        <w:adjustRightInd w:val="0"/>
+        <w:spacing w:line="240" w:lineRule="auto"/>
+        <w:rPr>
+          <w:rFonts w:ascii="Consolas" w:hAnsi="Consolas" w:cs="Consolas"/>
+          <w:color w:val="000000"/>
+          <w:sz w:val="19"/>
+          <w:szCs w:val="19"/>
+          <w:lang w:val="en-US"/>
+        </w:rPr>
+      </w:pPr>
+    </w:p>
+    <w:p>
+      <w:pPr>
+        <w:autoSpaceDE w:val="0"/>
+        <w:autoSpaceDN w:val="0"/>
+        <w:adjustRightInd w:val="0"/>
+        <w:spacing w:line="240" w:lineRule="auto"/>
+        <w:ind w:left="720" w:firstLine="144"/>
+        <w:rPr>
+          <w:rFonts w:ascii="Consolas" w:hAnsi="Consolas" w:cs="Consolas"/>
+          <w:color w:val="000000"/>
+          <w:sz w:val="19"/>
+          <w:szCs w:val="19"/>
+          <w:lang w:val="en-US"/>
+        </w:rPr>
+      </w:pPr>
+      <w:r>
+        <w:rPr>
+          <w:rFonts w:ascii="Consolas" w:hAnsi="Consolas" w:cs="Consolas"/>
+          <w:color w:val="808080"/>
+          <w:sz w:val="19"/>
+          <w:szCs w:val="19"/>
+          <w:lang w:val="en-US"/>
+        </w:rPr>
+        <w:t>///</w:t>
+      </w:r>
+      <w:r>
+        <w:rPr>
+          <w:rFonts w:ascii="Consolas" w:hAnsi="Consolas" w:cs="Consolas"/>
+          <w:color w:val="008000"/>
+          <w:sz w:val="19"/>
+          <w:szCs w:val="19"/>
+          <w:lang w:val="en-US"/>
+        </w:rPr>
+        <w:t xml:space="preserve"> </w:t>
+      </w:r>
+      <w:r>
+        <w:rPr>
+          <w:rFonts w:ascii="Consolas" w:hAnsi="Consolas" w:cs="Consolas"/>
+          <w:color w:val="808080"/>
+          <w:sz w:val="19"/>
+          <w:szCs w:val="19"/>
+          <w:lang w:val="en-US"/>
+        </w:rPr>
+        <w:t>&lt;summary&gt;</w:t>
+      </w:r>
+    </w:p>
+    <w:p>
+      <w:pPr>
+        <w:autoSpaceDE w:val="0"/>
+        <w:autoSpaceDN w:val="0"/>
+        <w:adjustRightInd w:val="0"/>
+        <w:spacing w:line="240" w:lineRule="auto"/>
+        <w:rPr>
+          <w:rFonts w:ascii="Consolas" w:hAnsi="Consolas" w:cs="Consolas"/>
+          <w:color w:val="000000"/>
+          <w:sz w:val="19"/>
+          <w:szCs w:val="19"/>
+          <w:lang w:val="en-US"/>
+        </w:rPr>
+      </w:pPr>
+      <w:r>
+        <w:rPr>
+          <w:rFonts w:ascii="Consolas" w:hAnsi="Consolas" w:cs="Consolas"/>
+          <w:color w:val="000000"/>
+          <w:sz w:val="19"/>
+          <w:szCs w:val="19"/>
+          <w:lang w:val="en-US"/>
+        </w:rPr>
+        <w:t xml:space="preserve">        </w:t>
+      </w:r>
+      <w:r>
+        <w:rPr>
+          <w:rFonts w:ascii="Consolas" w:hAnsi="Consolas" w:cs="Consolas"/>
+          <w:color w:val="808080"/>
+          <w:sz w:val="19"/>
+          <w:szCs w:val="19"/>
+          <w:lang w:val="en-US"/>
+        </w:rPr>
+        <w:t>///</w:t>
+      </w:r>
+      <w:r>
+        <w:rPr>
+          <w:rFonts w:ascii="Consolas" w:hAnsi="Consolas" w:cs="Consolas"/>
+          <w:color w:val="008000"/>
+          <w:sz w:val="19"/>
+          <w:szCs w:val="19"/>
+          <w:lang w:val="en-US"/>
+        </w:rPr>
         <w:t xml:space="preserve"> Custom defined finder source</w:t>
       </w:r>
     </w:p>
@@ -19365,6 +19787,7 @@
           <w:szCs w:val="19"/>
           <w:lang w:val="en-US"/>
         </w:rPr>
+        <w:lastRenderedPageBreak/>
         <w:t xml:space="preserve">          </w:t>
       </w:r>
       <w:r>
@@ -19545,7 +19968,6 @@
           <w:szCs w:val="19"/>
           <w:lang w:val="en-US"/>
         </w:rPr>
-        <w:lastRenderedPageBreak/>
         <w:t xml:space="preserve">          </w:t>
       </w:r>
       <w:r>
@@ -22350,6 +22772,7 @@
           <w:szCs w:val="19"/>
           <w:lang w:val="en-US"/>
         </w:rPr>
+        <w:lastRenderedPageBreak/>
         <w:t xml:space="preserve">          </w:t>
       </w:r>
       <w:r>
@@ -22530,7 +22953,6 @@
           <w:szCs w:val="19"/>
           <w:lang w:val="en-US"/>
         </w:rPr>
-        <w:lastRenderedPageBreak/>
         <w:t xml:space="preserve">          </w:t>
       </w:r>
       <w:r>
@@ -25008,6 +25430,7 @@
           <w:szCs w:val="19"/>
           <w:lang w:val="en-US"/>
         </w:rPr>
+        <w:lastRenderedPageBreak/>
         <w:t xml:space="preserve">      </w:t>
       </w:r>
       <w:r>
@@ -25370,7 +25793,6 @@
           <w:szCs w:val="19"/>
           <w:lang w:val="en-US"/>
         </w:rPr>
-        <w:lastRenderedPageBreak/>
         <w:t xml:space="preserve">      ]</w:t>
       </w:r>
     </w:p>
@@ -27589,7 +28011,7 @@
 </file>
 
 <file path=word/endnotes.xml><?xml version="1.0" encoding="utf-8"?>
-<w:endnotes xmlns:wpc="http://schemas.microsoft.com/office/word/2010/wordprocessingCanvas" xmlns:cx="http://schemas.microsoft.com/office/drawing/2014/chartex" xmlns:cx1="http://schemas.microsoft.com/office/drawing/2015/9/8/chartex" xmlns:cx2="http://schemas.microsoft.com/office/drawing/2015/10/21/chartex" xmlns:cx3="http://schemas.microsoft.com/office/drawing/2016/5/9/chartex" xmlns:cx4="http://schemas.microsoft.com/office/drawing/2016/5/10/chartex" xmlns:cx5="http://schemas.microsoft.com/office/drawing/2016/5/11/chartex" xmlns:cx6="http://schemas.microsoft.com/office/drawing/2016/5/12/chartex" xmlns:cx7="http://schemas.microsoft.com/office/drawing/2016/5/13/chartex" xmlns:cx8="http://schemas.microsoft.com/office/drawing/2016/5/14/chartex" xmlns:mc="http://schemas.openxmlformats.org/markup-compatibility/2006" xmlns:aink="http://schemas.microsoft.com/office/drawing/2016/ink" xmlns:am3d="http://schemas.microsoft.com/office/drawing/2017/model3d" xmlns:o="urn:schemas-microsoft-com:office:office" xmlns:oel="http://schemas.microsoft.com/office/2019/extlst" xmlns:r="http://schemas.openxmlformats.org/officeDocument/2006/relationships" xmlns:m="http://schemas.openxmlformats.org/officeDocument/2006/math" xmlns:v="urn:schemas-microsoft-com:vml" xmlns:wp14="http://schemas.microsoft.com/office/word/2010/wordprocessingDrawing" xmlns:wp="http://schemas.openxmlformats.org/drawingml/2006/wordprocessingDrawing" xmlns:w10="urn:schemas-microsoft-com:office:word" xmlns:w="http://schemas.openxmlformats.org/wordprocessingml/2006/main" xmlns:w14="http://schemas.microsoft.com/office/word/2010/wordml" xmlns:w15="http://schemas.microsoft.com/office/word/2012/wordml" xmlns:w16cex="http://schemas.microsoft.com/office/word/2018/wordml/cex" xmlns:w16cid="http://schemas.microsoft.com/office/word/2016/wordml/cid" xmlns:w16="http://schemas.microsoft.com/office/word/2018/wordml" xmlns:w16sdtdh="http://schemas.microsoft.com/office/word/2020/wordml/sdtdatahash" xmlns:w16se="http://schemas.microsoft.com/office/word/2015/wordml/symex" xmlns:wpg="http://schemas.microsoft.com/office/word/2010/wordprocessingGroup" xmlns:wpi="http://schemas.microsoft.com/office/word/2010/wordprocessingInk" xmlns:wne="http://schemas.microsoft.com/office/word/2006/wordml" xmlns:wps="http://schemas.microsoft.com/office/word/2010/wordprocessingShape" mc:Ignorable="w14 w15 w16se w16cid w16 w16cex w16sdtdh wp14">
+<w:endnotes xmlns:wpc="http://schemas.microsoft.com/office/word/2010/wordprocessingCanvas" xmlns:cx="http://schemas.microsoft.com/office/drawing/2014/chartex" xmlns:cx1="http://schemas.microsoft.com/office/drawing/2015/9/8/chartex" xmlns:cx2="http://schemas.microsoft.com/office/drawing/2015/10/21/chartex" xmlns:cx3="http://schemas.microsoft.com/office/drawing/2016/5/9/chartex" xmlns:cx4="http://schemas.microsoft.com/office/drawing/2016/5/10/chartex" xmlns:cx5="http://schemas.microsoft.com/office/drawing/2016/5/11/chartex" xmlns:cx6="http://schemas.microsoft.com/office/drawing/2016/5/12/chartex" xmlns:cx7="http://schemas.microsoft.com/office/drawing/2016/5/13/chartex" xmlns:cx8="http://schemas.microsoft.com/office/drawing/2016/5/14/chartex" xmlns:mc="http://schemas.openxmlformats.org/markup-compatibility/2006" xmlns:aink="http://schemas.microsoft.com/office/drawing/2016/ink" xmlns:am3d="http://schemas.microsoft.com/office/drawing/2017/model3d" xmlns:o="urn:schemas-microsoft-com:office:office" xmlns:oel="http://schemas.microsoft.com/office/2019/extlst" xmlns:r="http://schemas.openxmlformats.org/officeDocument/2006/relationships" xmlns:m="http://schemas.openxmlformats.org/officeDocument/2006/math" xmlns:v="urn:schemas-microsoft-com:vml" xmlns:wp14="http://schemas.microsoft.com/office/word/2010/wordprocessingDrawing" xmlns:wp="http://schemas.openxmlformats.org/drawingml/2006/wordprocessingDrawing" xmlns:w10="urn:schemas-microsoft-com:office:word" xmlns:w="http://schemas.openxmlformats.org/wordprocessingml/2006/main" xmlns:w14="http://schemas.microsoft.com/office/word/2010/wordml" xmlns:w15="http://schemas.microsoft.com/office/word/2012/wordml" xmlns:w16cex="http://schemas.microsoft.com/office/word/2018/wordml/cex" xmlns:w16cid="http://schemas.microsoft.com/office/word/2016/wordml/cid" xmlns:w16="http://schemas.microsoft.com/office/word/2018/wordml" xmlns:w16du="http://schemas.microsoft.com/office/word/2023/wordml/word16du" xmlns:w16sdtdh="http://schemas.microsoft.com/office/word/2020/wordml/sdtdatahash" xmlns:w16se="http://schemas.microsoft.com/office/word/2015/wordml/symex" xmlns:wpg="http://schemas.microsoft.com/office/word/2010/wordprocessingGroup" xmlns:wpi="http://schemas.microsoft.com/office/word/2010/wordprocessingInk" xmlns:wne="http://schemas.microsoft.com/office/word/2006/wordml" xmlns:wps="http://schemas.microsoft.com/office/word/2010/wordprocessingShape" mc:Ignorable="w14 w15 w16se w16cid w16 w16cex w16sdtdh wp14">
   <w:endnote w:type="separator" w:id="-1">
     <w:p>
       <w:pPr>
@@ -27616,7 +28038,7 @@
 </file>
 
 <file path=word/footer1.xml><?xml version="1.0" encoding="utf-8"?>
-<w:ftr xmlns:wpc="http://schemas.microsoft.com/office/word/2010/wordprocessingCanvas" xmlns:cx="http://schemas.microsoft.com/office/drawing/2014/chartex" xmlns:cx1="http://schemas.microsoft.com/office/drawing/2015/9/8/chartex" xmlns:cx2="http://schemas.microsoft.com/office/drawing/2015/10/21/chartex" xmlns:cx3="http://schemas.microsoft.com/office/drawing/2016/5/9/chartex" xmlns:cx4="http://schemas.microsoft.com/office/drawing/2016/5/10/chartex" xmlns:cx5="http://schemas.microsoft.com/office/drawing/2016/5/11/chartex" xmlns:cx6="http://schemas.microsoft.com/office/drawing/2016/5/12/chartex" xmlns:cx7="http://schemas.microsoft.com/office/drawing/2016/5/13/chartex" xmlns:cx8="http://schemas.microsoft.com/office/drawing/2016/5/14/chartex" xmlns:mc="http://schemas.openxmlformats.org/markup-compatibility/2006" xmlns:aink="http://schemas.microsoft.com/office/drawing/2016/ink" xmlns:am3d="http://schemas.microsoft.com/office/drawing/2017/model3d" xmlns:o="urn:schemas-microsoft-com:office:office" xmlns:oel="http://schemas.microsoft.com/office/2019/extlst" xmlns:r="http://schemas.openxmlformats.org/officeDocument/2006/relationships" xmlns:m="http://schemas.openxmlformats.org/officeDocument/2006/math" xmlns:v="urn:schemas-microsoft-com:vml" xmlns:wp14="http://schemas.microsoft.com/office/word/2010/wordprocessingDrawing" xmlns:wp="http://schemas.openxmlformats.org/drawingml/2006/wordprocessingDrawing" xmlns:w10="urn:schemas-microsoft-com:office:word" xmlns:w="http://schemas.openxmlformats.org/wordprocessingml/2006/main" xmlns:w14="http://schemas.microsoft.com/office/word/2010/wordml" xmlns:w15="http://schemas.microsoft.com/office/word/2012/wordml" xmlns:w16cex="http://schemas.microsoft.com/office/word/2018/wordml/cex" xmlns:w16cid="http://schemas.microsoft.com/office/word/2016/wordml/cid" xmlns:w16="http://schemas.microsoft.com/office/word/2018/wordml" xmlns:w16sdtdh="http://schemas.microsoft.com/office/word/2020/wordml/sdtdatahash" xmlns:w16se="http://schemas.microsoft.com/office/word/2015/wordml/symex" xmlns:wpg="http://schemas.microsoft.com/office/word/2010/wordprocessingGroup" xmlns:wpi="http://schemas.microsoft.com/office/word/2010/wordprocessingInk" xmlns:wne="http://schemas.microsoft.com/office/word/2006/wordml" xmlns:wps="http://schemas.microsoft.com/office/word/2010/wordprocessingShape" mc:Ignorable="w14 w15 w16se w16cid w16 w16cex w16sdtdh wp14">
+<w:ftr xmlns:wpc="http://schemas.microsoft.com/office/word/2010/wordprocessingCanvas" xmlns:cx="http://schemas.microsoft.com/office/drawing/2014/chartex" xmlns:cx1="http://schemas.microsoft.com/office/drawing/2015/9/8/chartex" xmlns:cx2="http://schemas.microsoft.com/office/drawing/2015/10/21/chartex" xmlns:cx3="http://schemas.microsoft.com/office/drawing/2016/5/9/chartex" xmlns:cx4="http://schemas.microsoft.com/office/drawing/2016/5/10/chartex" xmlns:cx5="http://schemas.microsoft.com/office/drawing/2016/5/11/chartex" xmlns:cx6="http://schemas.microsoft.com/office/drawing/2016/5/12/chartex" xmlns:cx7="http://schemas.microsoft.com/office/drawing/2016/5/13/chartex" xmlns:cx8="http://schemas.microsoft.com/office/drawing/2016/5/14/chartex" xmlns:mc="http://schemas.openxmlformats.org/markup-compatibility/2006" xmlns:aink="http://schemas.microsoft.com/office/drawing/2016/ink" xmlns:am3d="http://schemas.microsoft.com/office/drawing/2017/model3d" xmlns:o="urn:schemas-microsoft-com:office:office" xmlns:oel="http://schemas.microsoft.com/office/2019/extlst" xmlns:r="http://schemas.openxmlformats.org/officeDocument/2006/relationships" xmlns:m="http://schemas.openxmlformats.org/officeDocument/2006/math" xmlns:v="urn:schemas-microsoft-com:vml" xmlns:wp14="http://schemas.microsoft.com/office/word/2010/wordprocessingDrawing" xmlns:wp="http://schemas.openxmlformats.org/drawingml/2006/wordprocessingDrawing" xmlns:w10="urn:schemas-microsoft-com:office:word" xmlns:w="http://schemas.openxmlformats.org/wordprocessingml/2006/main" xmlns:w14="http://schemas.microsoft.com/office/word/2010/wordml" xmlns:w15="http://schemas.microsoft.com/office/word/2012/wordml" xmlns:w16cex="http://schemas.microsoft.com/office/word/2018/wordml/cex" xmlns:w16cid="http://schemas.microsoft.com/office/word/2016/wordml/cid" xmlns:w16="http://schemas.microsoft.com/office/word/2018/wordml" xmlns:w16du="http://schemas.microsoft.com/office/word/2023/wordml/word16du" xmlns:w16sdtdh="http://schemas.microsoft.com/office/word/2020/wordml/sdtdatahash" xmlns:w16se="http://schemas.microsoft.com/office/word/2015/wordml/symex" xmlns:wpg="http://schemas.microsoft.com/office/word/2010/wordprocessingGroup" xmlns:wpi="http://schemas.microsoft.com/office/word/2010/wordprocessingInk" xmlns:wne="http://schemas.microsoft.com/office/word/2006/wordml" xmlns:wps="http://schemas.microsoft.com/office/word/2010/wordprocessingShape" mc:Ignorable="w14 w15 w16se w16cid w16 w16cex w16sdtdh wp14">
   <w:p>
     <w:pPr>
       <w:pStyle w:val="Footer"/>
@@ -27626,7 +28048,7 @@
 </file>
 
 <file path=word/footer2.xml><?xml version="1.0" encoding="utf-8"?>
-<w:ftr xmlns:wpc="http://schemas.microsoft.com/office/word/2010/wordprocessingCanvas" xmlns:cx="http://schemas.microsoft.com/office/drawing/2014/chartex" xmlns:cx1="http://schemas.microsoft.com/office/drawing/2015/9/8/chartex" xmlns:cx2="http://schemas.microsoft.com/office/drawing/2015/10/21/chartex" xmlns:cx3="http://schemas.microsoft.com/office/drawing/2016/5/9/chartex" xmlns:cx4="http://schemas.microsoft.com/office/drawing/2016/5/10/chartex" xmlns:cx5="http://schemas.microsoft.com/office/drawing/2016/5/11/chartex" xmlns:cx6="http://schemas.microsoft.com/office/drawing/2016/5/12/chartex" xmlns:cx7="http://schemas.microsoft.com/office/drawing/2016/5/13/chartex" xmlns:cx8="http://schemas.microsoft.com/office/drawing/2016/5/14/chartex" xmlns:mc="http://schemas.openxmlformats.org/markup-compatibility/2006" xmlns:aink="http://schemas.microsoft.com/office/drawing/2016/ink" xmlns:am3d="http://schemas.microsoft.com/office/drawing/2017/model3d" xmlns:o="urn:schemas-microsoft-com:office:office" xmlns:oel="http://schemas.microsoft.com/office/2019/extlst" xmlns:r="http://schemas.openxmlformats.org/officeDocument/2006/relationships" xmlns:m="http://schemas.openxmlformats.org/officeDocument/2006/math" xmlns:v="urn:schemas-microsoft-com:vml" xmlns:wp14="http://schemas.microsoft.com/office/word/2010/wordprocessingDrawing" xmlns:wp="http://schemas.openxmlformats.org/drawingml/2006/wordprocessingDrawing" xmlns:w10="urn:schemas-microsoft-com:office:word" xmlns:w="http://schemas.openxmlformats.org/wordprocessingml/2006/main" xmlns:w14="http://schemas.microsoft.com/office/word/2010/wordml" xmlns:w15="http://schemas.microsoft.com/office/word/2012/wordml" xmlns:w16cex="http://schemas.microsoft.com/office/word/2018/wordml/cex" xmlns:w16cid="http://schemas.microsoft.com/office/word/2016/wordml/cid" xmlns:w16="http://schemas.microsoft.com/office/word/2018/wordml" xmlns:w16sdtdh="http://schemas.microsoft.com/office/word/2020/wordml/sdtdatahash" xmlns:w16se="http://schemas.microsoft.com/office/word/2015/wordml/symex" xmlns:wpg="http://schemas.microsoft.com/office/word/2010/wordprocessingGroup" xmlns:wpi="http://schemas.microsoft.com/office/word/2010/wordprocessingInk" xmlns:wne="http://schemas.microsoft.com/office/word/2006/wordml" xmlns:wps="http://schemas.microsoft.com/office/word/2010/wordprocessingShape" mc:Ignorable="w14 w15 w16se w16cid w16 w16cex w16sdtdh wp14">
+<w:ftr xmlns:wpc="http://schemas.microsoft.com/office/word/2010/wordprocessingCanvas" xmlns:cx="http://schemas.microsoft.com/office/drawing/2014/chartex" xmlns:cx1="http://schemas.microsoft.com/office/drawing/2015/9/8/chartex" xmlns:cx2="http://schemas.microsoft.com/office/drawing/2015/10/21/chartex" xmlns:cx3="http://schemas.microsoft.com/office/drawing/2016/5/9/chartex" xmlns:cx4="http://schemas.microsoft.com/office/drawing/2016/5/10/chartex" xmlns:cx5="http://schemas.microsoft.com/office/drawing/2016/5/11/chartex" xmlns:cx6="http://schemas.microsoft.com/office/drawing/2016/5/12/chartex" xmlns:cx7="http://schemas.microsoft.com/office/drawing/2016/5/13/chartex" xmlns:cx8="http://schemas.microsoft.com/office/drawing/2016/5/14/chartex" xmlns:mc="http://schemas.openxmlformats.org/markup-compatibility/2006" xmlns:aink="http://schemas.microsoft.com/office/drawing/2016/ink" xmlns:am3d="http://schemas.microsoft.com/office/drawing/2017/model3d" xmlns:o="urn:schemas-microsoft-com:office:office" xmlns:oel="http://schemas.microsoft.com/office/2019/extlst" xmlns:r="http://schemas.openxmlformats.org/officeDocument/2006/relationships" xmlns:m="http://schemas.openxmlformats.org/officeDocument/2006/math" xmlns:v="urn:schemas-microsoft-com:vml" xmlns:wp14="http://schemas.microsoft.com/office/word/2010/wordprocessingDrawing" xmlns:wp="http://schemas.openxmlformats.org/drawingml/2006/wordprocessingDrawing" xmlns:w10="urn:schemas-microsoft-com:office:word" xmlns:w="http://schemas.openxmlformats.org/wordprocessingml/2006/main" xmlns:w14="http://schemas.microsoft.com/office/word/2010/wordml" xmlns:w15="http://schemas.microsoft.com/office/word/2012/wordml" xmlns:w16cex="http://schemas.microsoft.com/office/word/2018/wordml/cex" xmlns:w16cid="http://schemas.microsoft.com/office/word/2016/wordml/cid" xmlns:w16="http://schemas.microsoft.com/office/word/2018/wordml" xmlns:w16du="http://schemas.microsoft.com/office/word/2023/wordml/word16du" xmlns:w16sdtdh="http://schemas.microsoft.com/office/word/2020/wordml/sdtdatahash" xmlns:w16se="http://schemas.microsoft.com/office/word/2015/wordml/symex" xmlns:wpg="http://schemas.microsoft.com/office/word/2010/wordprocessingGroup" xmlns:wpi="http://schemas.microsoft.com/office/word/2010/wordprocessingInk" xmlns:wne="http://schemas.microsoft.com/office/word/2006/wordml" xmlns:wps="http://schemas.microsoft.com/office/word/2010/wordprocessingShape" mc:Ignorable="w14 w15 w16se w16cid w16 w16cex w16sdtdh wp14">
   <w:p>
     <w:pPr>
       <w:pStyle w:val="SAGEFooter"/>
@@ -27738,7 +28160,7 @@
 </file>
 
 <file path=word/footer3.xml><?xml version="1.0" encoding="utf-8"?>
-<w:ftr xmlns:wpc="http://schemas.microsoft.com/office/word/2010/wordprocessingCanvas" xmlns:cx="http://schemas.microsoft.com/office/drawing/2014/chartex" xmlns:cx1="http://schemas.microsoft.com/office/drawing/2015/9/8/chartex" xmlns:cx2="http://schemas.microsoft.com/office/drawing/2015/10/21/chartex" xmlns:cx3="http://schemas.microsoft.com/office/drawing/2016/5/9/chartex" xmlns:cx4="http://schemas.microsoft.com/office/drawing/2016/5/10/chartex" xmlns:cx5="http://schemas.microsoft.com/office/drawing/2016/5/11/chartex" xmlns:cx6="http://schemas.microsoft.com/office/drawing/2016/5/12/chartex" xmlns:cx7="http://schemas.microsoft.com/office/drawing/2016/5/13/chartex" xmlns:cx8="http://schemas.microsoft.com/office/drawing/2016/5/14/chartex" xmlns:mc="http://schemas.openxmlformats.org/markup-compatibility/2006" xmlns:aink="http://schemas.microsoft.com/office/drawing/2016/ink" xmlns:am3d="http://schemas.microsoft.com/office/drawing/2017/model3d" xmlns:o="urn:schemas-microsoft-com:office:office" xmlns:oel="http://schemas.microsoft.com/office/2019/extlst" xmlns:r="http://schemas.openxmlformats.org/officeDocument/2006/relationships" xmlns:m="http://schemas.openxmlformats.org/officeDocument/2006/math" xmlns:v="urn:schemas-microsoft-com:vml" xmlns:wp14="http://schemas.microsoft.com/office/word/2010/wordprocessingDrawing" xmlns:wp="http://schemas.openxmlformats.org/drawingml/2006/wordprocessingDrawing" xmlns:w10="urn:schemas-microsoft-com:office:word" xmlns:w="http://schemas.openxmlformats.org/wordprocessingml/2006/main" xmlns:w14="http://schemas.microsoft.com/office/word/2010/wordml" xmlns:w15="http://schemas.microsoft.com/office/word/2012/wordml" xmlns:w16cex="http://schemas.microsoft.com/office/word/2018/wordml/cex" xmlns:w16cid="http://schemas.microsoft.com/office/word/2016/wordml/cid" xmlns:w16="http://schemas.microsoft.com/office/word/2018/wordml" xmlns:w16sdtdh="http://schemas.microsoft.com/office/word/2020/wordml/sdtdatahash" xmlns:w16se="http://schemas.microsoft.com/office/word/2015/wordml/symex" xmlns:wpg="http://schemas.microsoft.com/office/word/2010/wordprocessingGroup" xmlns:wpi="http://schemas.microsoft.com/office/word/2010/wordprocessingInk" xmlns:wne="http://schemas.microsoft.com/office/word/2006/wordml" xmlns:wps="http://schemas.microsoft.com/office/word/2010/wordprocessingShape" mc:Ignorable="w14 w15 w16se w16cid w16 w16cex w16sdtdh wp14">
+<w:ftr xmlns:wpc="http://schemas.microsoft.com/office/word/2010/wordprocessingCanvas" xmlns:cx="http://schemas.microsoft.com/office/drawing/2014/chartex" xmlns:cx1="http://schemas.microsoft.com/office/drawing/2015/9/8/chartex" xmlns:cx2="http://schemas.microsoft.com/office/drawing/2015/10/21/chartex" xmlns:cx3="http://schemas.microsoft.com/office/drawing/2016/5/9/chartex" xmlns:cx4="http://schemas.microsoft.com/office/drawing/2016/5/10/chartex" xmlns:cx5="http://schemas.microsoft.com/office/drawing/2016/5/11/chartex" xmlns:cx6="http://schemas.microsoft.com/office/drawing/2016/5/12/chartex" xmlns:cx7="http://schemas.microsoft.com/office/drawing/2016/5/13/chartex" xmlns:cx8="http://schemas.microsoft.com/office/drawing/2016/5/14/chartex" xmlns:mc="http://schemas.openxmlformats.org/markup-compatibility/2006" xmlns:aink="http://schemas.microsoft.com/office/drawing/2016/ink" xmlns:am3d="http://schemas.microsoft.com/office/drawing/2017/model3d" xmlns:o="urn:schemas-microsoft-com:office:office" xmlns:oel="http://schemas.microsoft.com/office/2019/extlst" xmlns:r="http://schemas.openxmlformats.org/officeDocument/2006/relationships" xmlns:m="http://schemas.openxmlformats.org/officeDocument/2006/math" xmlns:v="urn:schemas-microsoft-com:vml" xmlns:wp14="http://schemas.microsoft.com/office/word/2010/wordprocessingDrawing" xmlns:wp="http://schemas.openxmlformats.org/drawingml/2006/wordprocessingDrawing" xmlns:w10="urn:schemas-microsoft-com:office:word" xmlns:w="http://schemas.openxmlformats.org/wordprocessingml/2006/main" xmlns:w14="http://schemas.microsoft.com/office/word/2010/wordml" xmlns:w15="http://schemas.microsoft.com/office/word/2012/wordml" xmlns:w16cex="http://schemas.microsoft.com/office/word/2018/wordml/cex" xmlns:w16cid="http://schemas.microsoft.com/office/word/2016/wordml/cid" xmlns:w16="http://schemas.microsoft.com/office/word/2018/wordml" xmlns:w16du="http://schemas.microsoft.com/office/word/2023/wordml/word16du" xmlns:w16sdtdh="http://schemas.microsoft.com/office/word/2020/wordml/sdtdatahash" xmlns:w16se="http://schemas.microsoft.com/office/word/2015/wordml/symex" xmlns:wpg="http://schemas.microsoft.com/office/word/2010/wordprocessingGroup" xmlns:wpi="http://schemas.microsoft.com/office/word/2010/wordprocessingInk" xmlns:wne="http://schemas.microsoft.com/office/word/2006/wordml" xmlns:wps="http://schemas.microsoft.com/office/word/2010/wordprocessingShape" mc:Ignorable="w14 w15 w16se w16cid w16 w16cex w16sdtdh wp14">
   <w:p>
     <w:pPr>
       <w:pStyle w:val="Footer"/>
@@ -27748,7 +28170,7 @@
 </file>
 
 <file path=word/footer4.xml><?xml version="1.0" encoding="utf-8"?>
-<w:ftr xmlns:wpc="http://schemas.microsoft.com/office/word/2010/wordprocessingCanvas" xmlns:cx="http://schemas.microsoft.com/office/drawing/2014/chartex" xmlns:cx1="http://schemas.microsoft.com/office/drawing/2015/9/8/chartex" xmlns:cx2="http://schemas.microsoft.com/office/drawing/2015/10/21/chartex" xmlns:cx3="http://schemas.microsoft.com/office/drawing/2016/5/9/chartex" xmlns:cx4="http://schemas.microsoft.com/office/drawing/2016/5/10/chartex" xmlns:cx5="http://schemas.microsoft.com/office/drawing/2016/5/11/chartex" xmlns:cx6="http://schemas.microsoft.com/office/drawing/2016/5/12/chartex" xmlns:cx7="http://schemas.microsoft.com/office/drawing/2016/5/13/chartex" xmlns:cx8="http://schemas.microsoft.com/office/drawing/2016/5/14/chartex" xmlns:mc="http://schemas.openxmlformats.org/markup-compatibility/2006" xmlns:aink="http://schemas.microsoft.com/office/drawing/2016/ink" xmlns:am3d="http://schemas.microsoft.com/office/drawing/2017/model3d" xmlns:o="urn:schemas-microsoft-com:office:office" xmlns:oel="http://schemas.microsoft.com/office/2019/extlst" xmlns:r="http://schemas.openxmlformats.org/officeDocument/2006/relationships" xmlns:m="http://schemas.openxmlformats.org/officeDocument/2006/math" xmlns:v="urn:schemas-microsoft-com:vml" xmlns:wp14="http://schemas.microsoft.com/office/word/2010/wordprocessingDrawing" xmlns:wp="http://schemas.openxmlformats.org/drawingml/2006/wordprocessingDrawing" xmlns:w10="urn:schemas-microsoft-com:office:word" xmlns:w="http://schemas.openxmlformats.org/wordprocessingml/2006/main" xmlns:w14="http://schemas.microsoft.com/office/word/2010/wordml" xmlns:w15="http://schemas.microsoft.com/office/word/2012/wordml" xmlns:w16cex="http://schemas.microsoft.com/office/word/2018/wordml/cex" xmlns:w16cid="http://schemas.microsoft.com/office/word/2016/wordml/cid" xmlns:w16="http://schemas.microsoft.com/office/word/2018/wordml" xmlns:w16sdtdh="http://schemas.microsoft.com/office/word/2020/wordml/sdtdatahash" xmlns:w16se="http://schemas.microsoft.com/office/word/2015/wordml/symex" xmlns:wpg="http://schemas.microsoft.com/office/word/2010/wordprocessingGroup" xmlns:wpi="http://schemas.microsoft.com/office/word/2010/wordprocessingInk" xmlns:wne="http://schemas.microsoft.com/office/word/2006/wordml" xmlns:wps="http://schemas.microsoft.com/office/word/2010/wordprocessingShape" mc:Ignorable="w14 w15 w16se w16cid w16 w16cex w16sdtdh wp14">
+<w:ftr xmlns:wpc="http://schemas.microsoft.com/office/word/2010/wordprocessingCanvas" xmlns:cx="http://schemas.microsoft.com/office/drawing/2014/chartex" xmlns:cx1="http://schemas.microsoft.com/office/drawing/2015/9/8/chartex" xmlns:cx2="http://schemas.microsoft.com/office/drawing/2015/10/21/chartex" xmlns:cx3="http://schemas.microsoft.com/office/drawing/2016/5/9/chartex" xmlns:cx4="http://schemas.microsoft.com/office/drawing/2016/5/10/chartex" xmlns:cx5="http://schemas.microsoft.com/office/drawing/2016/5/11/chartex" xmlns:cx6="http://schemas.microsoft.com/office/drawing/2016/5/12/chartex" xmlns:cx7="http://schemas.microsoft.com/office/drawing/2016/5/13/chartex" xmlns:cx8="http://schemas.microsoft.com/office/drawing/2016/5/14/chartex" xmlns:mc="http://schemas.openxmlformats.org/markup-compatibility/2006" xmlns:aink="http://schemas.microsoft.com/office/drawing/2016/ink" xmlns:am3d="http://schemas.microsoft.com/office/drawing/2017/model3d" xmlns:o="urn:schemas-microsoft-com:office:office" xmlns:oel="http://schemas.microsoft.com/office/2019/extlst" xmlns:r="http://schemas.openxmlformats.org/officeDocument/2006/relationships" xmlns:m="http://schemas.openxmlformats.org/officeDocument/2006/math" xmlns:v="urn:schemas-microsoft-com:vml" xmlns:wp14="http://schemas.microsoft.com/office/word/2010/wordprocessingDrawing" xmlns:wp="http://schemas.openxmlformats.org/drawingml/2006/wordprocessingDrawing" xmlns:w10="urn:schemas-microsoft-com:office:word" xmlns:w="http://schemas.openxmlformats.org/wordprocessingml/2006/main" xmlns:w14="http://schemas.microsoft.com/office/word/2010/wordml" xmlns:w15="http://schemas.microsoft.com/office/word/2012/wordml" xmlns:w16cex="http://schemas.microsoft.com/office/word/2018/wordml/cex" xmlns:w16cid="http://schemas.microsoft.com/office/word/2016/wordml/cid" xmlns:w16="http://schemas.microsoft.com/office/word/2018/wordml" xmlns:w16du="http://schemas.microsoft.com/office/word/2023/wordml/word16du" xmlns:w16sdtdh="http://schemas.microsoft.com/office/word/2020/wordml/sdtdatahash" xmlns:w16se="http://schemas.microsoft.com/office/word/2015/wordml/symex" xmlns:wpg="http://schemas.microsoft.com/office/word/2010/wordprocessingGroup" xmlns:wpi="http://schemas.microsoft.com/office/word/2010/wordprocessingInk" xmlns:wne="http://schemas.microsoft.com/office/word/2006/wordml" xmlns:wps="http://schemas.microsoft.com/office/word/2010/wordprocessingShape" mc:Ignorable="w14 w15 w16se w16cid w16 w16cex w16sdtdh wp14">
   <w:p>
     <w:pPr>
       <w:pStyle w:val="Footer"/>
@@ -27759,7 +28181,7 @@
 </file>
 
 <file path=word/footer5.xml><?xml version="1.0" encoding="utf-8"?>
-<w:ftr xmlns:wpc="http://schemas.microsoft.com/office/word/2010/wordprocessingCanvas" xmlns:cx="http://schemas.microsoft.com/office/drawing/2014/chartex" xmlns:cx1="http://schemas.microsoft.com/office/drawing/2015/9/8/chartex" xmlns:cx2="http://schemas.microsoft.com/office/drawing/2015/10/21/chartex" xmlns:cx3="http://schemas.microsoft.com/office/drawing/2016/5/9/chartex" xmlns:cx4="http://schemas.microsoft.com/office/drawing/2016/5/10/chartex" xmlns:cx5="http://schemas.microsoft.com/office/drawing/2016/5/11/chartex" xmlns:cx6="http://schemas.microsoft.com/office/drawing/2016/5/12/chartex" xmlns:cx7="http://schemas.microsoft.com/office/drawing/2016/5/13/chartex" xmlns:cx8="http://schemas.microsoft.com/office/drawing/2016/5/14/chartex" xmlns:mc="http://schemas.openxmlformats.org/markup-compatibility/2006" xmlns:aink="http://schemas.microsoft.com/office/drawing/2016/ink" xmlns:am3d="http://schemas.microsoft.com/office/drawing/2017/model3d" xmlns:o="urn:schemas-microsoft-com:office:office" xmlns:oel="http://schemas.microsoft.com/office/2019/extlst" xmlns:r="http://schemas.openxmlformats.org/officeDocument/2006/relationships" xmlns:m="http://schemas.openxmlformats.org/officeDocument/2006/math" xmlns:v="urn:schemas-microsoft-com:vml" xmlns:wp14="http://schemas.microsoft.com/office/word/2010/wordprocessingDrawing" xmlns:wp="http://schemas.openxmlformats.org/drawingml/2006/wordprocessingDrawing" xmlns:w10="urn:schemas-microsoft-com:office:word" xmlns:w="http://schemas.openxmlformats.org/wordprocessingml/2006/main" xmlns:w14="http://schemas.microsoft.com/office/word/2010/wordml" xmlns:w15="http://schemas.microsoft.com/office/word/2012/wordml" xmlns:w16cex="http://schemas.microsoft.com/office/word/2018/wordml/cex" xmlns:w16cid="http://schemas.microsoft.com/office/word/2016/wordml/cid" xmlns:w16="http://schemas.microsoft.com/office/word/2018/wordml" xmlns:w16sdtdh="http://schemas.microsoft.com/office/word/2020/wordml/sdtdatahash" xmlns:w16se="http://schemas.microsoft.com/office/word/2015/wordml/symex" xmlns:wpg="http://schemas.microsoft.com/office/word/2010/wordprocessingGroup" xmlns:wpi="http://schemas.microsoft.com/office/word/2010/wordprocessingInk" xmlns:wne="http://schemas.microsoft.com/office/word/2006/wordml" xmlns:wps="http://schemas.microsoft.com/office/word/2010/wordprocessingShape" mc:Ignorable="w14 w15 w16se w16cid w16 w16cex w16sdtdh wp14">
+<w:ftr xmlns:wpc="http://schemas.microsoft.com/office/word/2010/wordprocessingCanvas" xmlns:cx="http://schemas.microsoft.com/office/drawing/2014/chartex" xmlns:cx1="http://schemas.microsoft.com/office/drawing/2015/9/8/chartex" xmlns:cx2="http://schemas.microsoft.com/office/drawing/2015/10/21/chartex" xmlns:cx3="http://schemas.microsoft.com/office/drawing/2016/5/9/chartex" xmlns:cx4="http://schemas.microsoft.com/office/drawing/2016/5/10/chartex" xmlns:cx5="http://schemas.microsoft.com/office/drawing/2016/5/11/chartex" xmlns:cx6="http://schemas.microsoft.com/office/drawing/2016/5/12/chartex" xmlns:cx7="http://schemas.microsoft.com/office/drawing/2016/5/13/chartex" xmlns:cx8="http://schemas.microsoft.com/office/drawing/2016/5/14/chartex" xmlns:mc="http://schemas.openxmlformats.org/markup-compatibility/2006" xmlns:aink="http://schemas.microsoft.com/office/drawing/2016/ink" xmlns:am3d="http://schemas.microsoft.com/office/drawing/2017/model3d" xmlns:o="urn:schemas-microsoft-com:office:office" xmlns:oel="http://schemas.microsoft.com/office/2019/extlst" xmlns:r="http://schemas.openxmlformats.org/officeDocument/2006/relationships" xmlns:m="http://schemas.openxmlformats.org/officeDocument/2006/math" xmlns:v="urn:schemas-microsoft-com:vml" xmlns:wp14="http://schemas.microsoft.com/office/word/2010/wordprocessingDrawing" xmlns:wp="http://schemas.openxmlformats.org/drawingml/2006/wordprocessingDrawing" xmlns:w10="urn:schemas-microsoft-com:office:word" xmlns:w="http://schemas.openxmlformats.org/wordprocessingml/2006/main" xmlns:w14="http://schemas.microsoft.com/office/word/2010/wordml" xmlns:w15="http://schemas.microsoft.com/office/word/2012/wordml" xmlns:w16cex="http://schemas.microsoft.com/office/word/2018/wordml/cex" xmlns:w16cid="http://schemas.microsoft.com/office/word/2016/wordml/cid" xmlns:w16="http://schemas.microsoft.com/office/word/2018/wordml" xmlns:w16du="http://schemas.microsoft.com/office/word/2023/wordml/word16du" xmlns:w16sdtdh="http://schemas.microsoft.com/office/word/2020/wordml/sdtdatahash" xmlns:w16se="http://schemas.microsoft.com/office/word/2015/wordml/symex" xmlns:wpg="http://schemas.microsoft.com/office/word/2010/wordprocessingGroup" xmlns:wpi="http://schemas.microsoft.com/office/word/2010/wordprocessingInk" xmlns:wne="http://schemas.microsoft.com/office/word/2006/wordml" xmlns:wps="http://schemas.microsoft.com/office/word/2010/wordprocessingShape" mc:Ignorable="w14 w15 w16se w16cid w16 w16cex w16sdtdh wp14">
   <w:tbl>
     <w:tblPr>
       <w:tblStyle w:val="TableGrid"/>
@@ -27843,7 +28265,6 @@
               <w:docPartUnique/>
             </w:docPartObj>
           </w:sdtPr>
-          <w:sdtEndPr/>
           <w:sdtContent>
             <w:p>
               <w:pPr>
@@ -27928,7 +28349,7 @@
 </file>
 
 <file path=word/footer6.xml><?xml version="1.0" encoding="utf-8"?>
-<w:ftr xmlns:wpc="http://schemas.microsoft.com/office/word/2010/wordprocessingCanvas" xmlns:cx="http://schemas.microsoft.com/office/drawing/2014/chartex" xmlns:cx1="http://schemas.microsoft.com/office/drawing/2015/9/8/chartex" xmlns:cx2="http://schemas.microsoft.com/office/drawing/2015/10/21/chartex" xmlns:cx3="http://schemas.microsoft.com/office/drawing/2016/5/9/chartex" xmlns:cx4="http://schemas.microsoft.com/office/drawing/2016/5/10/chartex" xmlns:cx5="http://schemas.microsoft.com/office/drawing/2016/5/11/chartex" xmlns:cx6="http://schemas.microsoft.com/office/drawing/2016/5/12/chartex" xmlns:cx7="http://schemas.microsoft.com/office/drawing/2016/5/13/chartex" xmlns:cx8="http://schemas.microsoft.com/office/drawing/2016/5/14/chartex" xmlns:mc="http://schemas.openxmlformats.org/markup-compatibility/2006" xmlns:aink="http://schemas.microsoft.com/office/drawing/2016/ink" xmlns:am3d="http://schemas.microsoft.com/office/drawing/2017/model3d" xmlns:o="urn:schemas-microsoft-com:office:office" xmlns:oel="http://schemas.microsoft.com/office/2019/extlst" xmlns:r="http://schemas.openxmlformats.org/officeDocument/2006/relationships" xmlns:m="http://schemas.openxmlformats.org/officeDocument/2006/math" xmlns:v="urn:schemas-microsoft-com:vml" xmlns:wp14="http://schemas.microsoft.com/office/word/2010/wordprocessingDrawing" xmlns:wp="http://schemas.openxmlformats.org/drawingml/2006/wordprocessingDrawing" xmlns:w10="urn:schemas-microsoft-com:office:word" xmlns:w="http://schemas.openxmlformats.org/wordprocessingml/2006/main" xmlns:w14="http://schemas.microsoft.com/office/word/2010/wordml" xmlns:w15="http://schemas.microsoft.com/office/word/2012/wordml" xmlns:w16cex="http://schemas.microsoft.com/office/word/2018/wordml/cex" xmlns:w16cid="http://schemas.microsoft.com/office/word/2016/wordml/cid" xmlns:w16="http://schemas.microsoft.com/office/word/2018/wordml" xmlns:w16sdtdh="http://schemas.microsoft.com/office/word/2020/wordml/sdtdatahash" xmlns:w16se="http://schemas.microsoft.com/office/word/2015/wordml/symex" xmlns:wpg="http://schemas.microsoft.com/office/word/2010/wordprocessingGroup" xmlns:wpi="http://schemas.microsoft.com/office/word/2010/wordprocessingInk" xmlns:wne="http://schemas.microsoft.com/office/word/2006/wordml" xmlns:wps="http://schemas.microsoft.com/office/word/2010/wordprocessingShape" mc:Ignorable="w14 w15 w16se w16cid w16 w16cex w16sdtdh wp14">
+<w:ftr xmlns:wpc="http://schemas.microsoft.com/office/word/2010/wordprocessingCanvas" xmlns:cx="http://schemas.microsoft.com/office/drawing/2014/chartex" xmlns:cx1="http://schemas.microsoft.com/office/drawing/2015/9/8/chartex" xmlns:cx2="http://schemas.microsoft.com/office/drawing/2015/10/21/chartex" xmlns:cx3="http://schemas.microsoft.com/office/drawing/2016/5/9/chartex" xmlns:cx4="http://schemas.microsoft.com/office/drawing/2016/5/10/chartex" xmlns:cx5="http://schemas.microsoft.com/office/drawing/2016/5/11/chartex" xmlns:cx6="http://schemas.microsoft.com/office/drawing/2016/5/12/chartex" xmlns:cx7="http://schemas.microsoft.com/office/drawing/2016/5/13/chartex" xmlns:cx8="http://schemas.microsoft.com/office/drawing/2016/5/14/chartex" xmlns:mc="http://schemas.openxmlformats.org/markup-compatibility/2006" xmlns:aink="http://schemas.microsoft.com/office/drawing/2016/ink" xmlns:am3d="http://schemas.microsoft.com/office/drawing/2017/model3d" xmlns:o="urn:schemas-microsoft-com:office:office" xmlns:oel="http://schemas.microsoft.com/office/2019/extlst" xmlns:r="http://schemas.openxmlformats.org/officeDocument/2006/relationships" xmlns:m="http://schemas.openxmlformats.org/officeDocument/2006/math" xmlns:v="urn:schemas-microsoft-com:vml" xmlns:wp14="http://schemas.microsoft.com/office/word/2010/wordprocessingDrawing" xmlns:wp="http://schemas.openxmlformats.org/drawingml/2006/wordprocessingDrawing" xmlns:w10="urn:schemas-microsoft-com:office:word" xmlns:w="http://schemas.openxmlformats.org/wordprocessingml/2006/main" xmlns:w14="http://schemas.microsoft.com/office/word/2010/wordml" xmlns:w15="http://schemas.microsoft.com/office/word/2012/wordml" xmlns:w16cex="http://schemas.microsoft.com/office/word/2018/wordml/cex" xmlns:w16cid="http://schemas.microsoft.com/office/word/2016/wordml/cid" xmlns:w16="http://schemas.microsoft.com/office/word/2018/wordml" xmlns:w16du="http://schemas.microsoft.com/office/word/2023/wordml/word16du" xmlns:w16sdtdh="http://schemas.microsoft.com/office/word/2020/wordml/sdtdatahash" xmlns:w16se="http://schemas.microsoft.com/office/word/2015/wordml/symex" xmlns:wpg="http://schemas.microsoft.com/office/word/2010/wordprocessingGroup" xmlns:wpi="http://schemas.microsoft.com/office/word/2010/wordprocessingInk" xmlns:wne="http://schemas.microsoft.com/office/word/2006/wordml" xmlns:wps="http://schemas.microsoft.com/office/word/2010/wordprocessingShape" mc:Ignorable="w14 w15 w16se w16cid w16 w16cex w16sdtdh wp14">
   <w:tbl>
     <w:tblPr>
       <w:tblStyle w:val="TableGrid"/>
@@ -28012,7 +28433,6 @@
               <w:docPartUnique/>
             </w:docPartObj>
           </w:sdtPr>
-          <w:sdtEndPr/>
           <w:sdtContent>
             <w:p>
               <w:pPr>
@@ -28090,7 +28510,7 @@
 </file>
 
 <file path=word/footnotes.xml><?xml version="1.0" encoding="utf-8"?>
-<w:footnotes xmlns:wpc="http://schemas.microsoft.com/office/word/2010/wordprocessingCanvas" xmlns:cx="http://schemas.microsoft.com/office/drawing/2014/chartex" xmlns:cx1="http://schemas.microsoft.com/office/drawing/2015/9/8/chartex" xmlns:cx2="http://schemas.microsoft.com/office/drawing/2015/10/21/chartex" xmlns:cx3="http://schemas.microsoft.com/office/drawing/2016/5/9/chartex" xmlns:cx4="http://schemas.microsoft.com/office/drawing/2016/5/10/chartex" xmlns:cx5="http://schemas.microsoft.com/office/drawing/2016/5/11/chartex" xmlns:cx6="http://schemas.microsoft.com/office/drawing/2016/5/12/chartex" xmlns:cx7="http://schemas.microsoft.com/office/drawing/2016/5/13/chartex" xmlns:cx8="http://schemas.microsoft.com/office/drawing/2016/5/14/chartex" xmlns:mc="http://schemas.openxmlformats.org/markup-compatibility/2006" xmlns:aink="http://schemas.microsoft.com/office/drawing/2016/ink" xmlns:am3d="http://schemas.microsoft.com/office/drawing/2017/model3d" xmlns:o="urn:schemas-microsoft-com:office:office" xmlns:oel="http://schemas.microsoft.com/office/2019/extlst" xmlns:r="http://schemas.openxmlformats.org/officeDocument/2006/relationships" xmlns:m="http://schemas.openxmlformats.org/officeDocument/2006/math" xmlns:v="urn:schemas-microsoft-com:vml" xmlns:wp14="http://schemas.microsoft.com/office/word/2010/wordprocessingDrawing" xmlns:wp="http://schemas.openxmlformats.org/drawingml/2006/wordprocessingDrawing" xmlns:w10="urn:schemas-microsoft-com:office:word" xmlns:w="http://schemas.openxmlformats.org/wordprocessingml/2006/main" xmlns:w14="http://schemas.microsoft.com/office/word/2010/wordml" xmlns:w15="http://schemas.microsoft.com/office/word/2012/wordml" xmlns:w16cex="http://schemas.microsoft.com/office/word/2018/wordml/cex" xmlns:w16cid="http://schemas.microsoft.com/office/word/2016/wordml/cid" xmlns:w16="http://schemas.microsoft.com/office/word/2018/wordml" xmlns:w16sdtdh="http://schemas.microsoft.com/office/word/2020/wordml/sdtdatahash" xmlns:w16se="http://schemas.microsoft.com/office/word/2015/wordml/symex" xmlns:wpg="http://schemas.microsoft.com/office/word/2010/wordprocessingGroup" xmlns:wpi="http://schemas.microsoft.com/office/word/2010/wordprocessingInk" xmlns:wne="http://schemas.microsoft.com/office/word/2006/wordml" xmlns:wps="http://schemas.microsoft.com/office/word/2010/wordprocessingShape" mc:Ignorable="w14 w15 w16se w16cid w16 w16cex w16sdtdh wp14">
+<w:footnotes xmlns:wpc="http://schemas.microsoft.com/office/word/2010/wordprocessingCanvas" xmlns:cx="http://schemas.microsoft.com/office/drawing/2014/chartex" xmlns:cx1="http://schemas.microsoft.com/office/drawing/2015/9/8/chartex" xmlns:cx2="http://schemas.microsoft.com/office/drawing/2015/10/21/chartex" xmlns:cx3="http://schemas.microsoft.com/office/drawing/2016/5/9/chartex" xmlns:cx4="http://schemas.microsoft.com/office/drawing/2016/5/10/chartex" xmlns:cx5="http://schemas.microsoft.com/office/drawing/2016/5/11/chartex" xmlns:cx6="http://schemas.microsoft.com/office/drawing/2016/5/12/chartex" xmlns:cx7="http://schemas.microsoft.com/office/drawing/2016/5/13/chartex" xmlns:cx8="http://schemas.microsoft.com/office/drawing/2016/5/14/chartex" xmlns:mc="http://schemas.openxmlformats.org/markup-compatibility/2006" xmlns:aink="http://schemas.microsoft.com/office/drawing/2016/ink" xmlns:am3d="http://schemas.microsoft.com/office/drawing/2017/model3d" xmlns:o="urn:schemas-microsoft-com:office:office" xmlns:oel="http://schemas.microsoft.com/office/2019/extlst" xmlns:r="http://schemas.openxmlformats.org/officeDocument/2006/relationships" xmlns:m="http://schemas.openxmlformats.org/officeDocument/2006/math" xmlns:v="urn:schemas-microsoft-com:vml" xmlns:wp14="http://schemas.microsoft.com/office/word/2010/wordprocessingDrawing" xmlns:wp="http://schemas.openxmlformats.org/drawingml/2006/wordprocessingDrawing" xmlns:w10="urn:schemas-microsoft-com:office:word" xmlns:w="http://schemas.openxmlformats.org/wordprocessingml/2006/main" xmlns:w14="http://schemas.microsoft.com/office/word/2010/wordml" xmlns:w15="http://schemas.microsoft.com/office/word/2012/wordml" xmlns:w16cex="http://schemas.microsoft.com/office/word/2018/wordml/cex" xmlns:w16cid="http://schemas.microsoft.com/office/word/2016/wordml/cid" xmlns:w16="http://schemas.microsoft.com/office/word/2018/wordml" xmlns:w16du="http://schemas.microsoft.com/office/word/2023/wordml/word16du" xmlns:w16sdtdh="http://schemas.microsoft.com/office/word/2020/wordml/sdtdatahash" xmlns:w16se="http://schemas.microsoft.com/office/word/2015/wordml/symex" xmlns:wpg="http://schemas.microsoft.com/office/word/2010/wordprocessingGroup" xmlns:wpi="http://schemas.microsoft.com/office/word/2010/wordprocessingInk" xmlns:wne="http://schemas.microsoft.com/office/word/2006/wordml" xmlns:wps="http://schemas.microsoft.com/office/word/2010/wordprocessingShape" mc:Ignorable="w14 w15 w16se w16cid w16 w16cex w16sdtdh wp14">
   <w:footnote w:type="separator" w:id="-1">
     <w:p>
       <w:pPr>
@@ -28119,7 +28539,7 @@
 </file>
 
 <file path=word/header1.xml><?xml version="1.0" encoding="utf-8"?>
-<w:hdr xmlns:wpc="http://schemas.microsoft.com/office/word/2010/wordprocessingCanvas" xmlns:cx="http://schemas.microsoft.com/office/drawing/2014/chartex" xmlns:cx1="http://schemas.microsoft.com/office/drawing/2015/9/8/chartex" xmlns:cx2="http://schemas.microsoft.com/office/drawing/2015/10/21/chartex" xmlns:cx3="http://schemas.microsoft.com/office/drawing/2016/5/9/chartex" xmlns:cx4="http://schemas.microsoft.com/office/drawing/2016/5/10/chartex" xmlns:cx5="http://schemas.microsoft.com/office/drawing/2016/5/11/chartex" xmlns:cx6="http://schemas.microsoft.com/office/drawing/2016/5/12/chartex" xmlns:cx7="http://schemas.microsoft.com/office/drawing/2016/5/13/chartex" xmlns:cx8="http://schemas.microsoft.com/office/drawing/2016/5/14/chartex" xmlns:mc="http://schemas.openxmlformats.org/markup-compatibility/2006" xmlns:aink="http://schemas.microsoft.com/office/drawing/2016/ink" xmlns:am3d="http://schemas.microsoft.com/office/drawing/2017/model3d" xmlns:o="urn:schemas-microsoft-com:office:office" xmlns:oel="http://schemas.microsoft.com/office/2019/extlst" xmlns:r="http://schemas.openxmlformats.org/officeDocument/2006/relationships" xmlns:m="http://schemas.openxmlformats.org/officeDocument/2006/math" xmlns:v="urn:schemas-microsoft-com:vml" xmlns:wp14="http://schemas.microsoft.com/office/word/2010/wordprocessingDrawing" xmlns:wp="http://schemas.openxmlformats.org/drawingml/2006/wordprocessingDrawing" xmlns:w10="urn:schemas-microsoft-com:office:word" xmlns:w="http://schemas.openxmlformats.org/wordprocessingml/2006/main" xmlns:w14="http://schemas.microsoft.com/office/word/2010/wordml" xmlns:w15="http://schemas.microsoft.com/office/word/2012/wordml" xmlns:w16cex="http://schemas.microsoft.com/office/word/2018/wordml/cex" xmlns:w16cid="http://schemas.microsoft.com/office/word/2016/wordml/cid" xmlns:w16="http://schemas.microsoft.com/office/word/2018/wordml" xmlns:w16sdtdh="http://schemas.microsoft.com/office/word/2020/wordml/sdtdatahash" xmlns:w16se="http://schemas.microsoft.com/office/word/2015/wordml/symex" xmlns:wpg="http://schemas.microsoft.com/office/word/2010/wordprocessingGroup" xmlns:wpi="http://schemas.microsoft.com/office/word/2010/wordprocessingInk" xmlns:wne="http://schemas.microsoft.com/office/word/2006/wordml" xmlns:wps="http://schemas.microsoft.com/office/word/2010/wordprocessingShape" mc:Ignorable="w14 w15 w16se w16cid w16 w16cex w16sdtdh wp14">
+<w:hdr xmlns:wpc="http://schemas.microsoft.com/office/word/2010/wordprocessingCanvas" xmlns:cx="http://schemas.microsoft.com/office/drawing/2014/chartex" xmlns:cx1="http://schemas.microsoft.com/office/drawing/2015/9/8/chartex" xmlns:cx2="http://schemas.microsoft.com/office/drawing/2015/10/21/chartex" xmlns:cx3="http://schemas.microsoft.com/office/drawing/2016/5/9/chartex" xmlns:cx4="http://schemas.microsoft.com/office/drawing/2016/5/10/chartex" xmlns:cx5="http://schemas.microsoft.com/office/drawing/2016/5/11/chartex" xmlns:cx6="http://schemas.microsoft.com/office/drawing/2016/5/12/chartex" xmlns:cx7="http://schemas.microsoft.com/office/drawing/2016/5/13/chartex" xmlns:cx8="http://schemas.microsoft.com/office/drawing/2016/5/14/chartex" xmlns:mc="http://schemas.openxmlformats.org/markup-compatibility/2006" xmlns:aink="http://schemas.microsoft.com/office/drawing/2016/ink" xmlns:am3d="http://schemas.microsoft.com/office/drawing/2017/model3d" xmlns:o="urn:schemas-microsoft-com:office:office" xmlns:oel="http://schemas.microsoft.com/office/2019/extlst" xmlns:r="http://schemas.openxmlformats.org/officeDocument/2006/relationships" xmlns:m="http://schemas.openxmlformats.org/officeDocument/2006/math" xmlns:v="urn:schemas-microsoft-com:vml" xmlns:wp14="http://schemas.microsoft.com/office/word/2010/wordprocessingDrawing" xmlns:wp="http://schemas.openxmlformats.org/drawingml/2006/wordprocessingDrawing" xmlns:w10="urn:schemas-microsoft-com:office:word" xmlns:w="http://schemas.openxmlformats.org/wordprocessingml/2006/main" xmlns:w14="http://schemas.microsoft.com/office/word/2010/wordml" xmlns:w15="http://schemas.microsoft.com/office/word/2012/wordml" xmlns:w16cex="http://schemas.microsoft.com/office/word/2018/wordml/cex" xmlns:w16cid="http://schemas.microsoft.com/office/word/2016/wordml/cid" xmlns:w16="http://schemas.microsoft.com/office/word/2018/wordml" xmlns:w16du="http://schemas.microsoft.com/office/word/2023/wordml/word16du" xmlns:w16sdtdh="http://schemas.microsoft.com/office/word/2020/wordml/sdtdatahash" xmlns:w16se="http://schemas.microsoft.com/office/word/2015/wordml/symex" xmlns:wpg="http://schemas.microsoft.com/office/word/2010/wordprocessingGroup" xmlns:wpi="http://schemas.microsoft.com/office/word/2010/wordprocessingInk" xmlns:wne="http://schemas.microsoft.com/office/word/2006/wordml" xmlns:wps="http://schemas.microsoft.com/office/word/2010/wordprocessingShape" mc:Ignorable="w14 w15 w16se w16cid w16 w16cex w16sdtdh wp14">
   <w:p>
     <w:pPr>
       <w:pStyle w:val="Header"/>
@@ -28129,7 +28549,7 @@
 </file>
 
 <file path=word/header2.xml><?xml version="1.0" encoding="utf-8"?>
-<w:hdr xmlns:wpc="http://schemas.microsoft.com/office/word/2010/wordprocessingCanvas" xmlns:cx="http://schemas.microsoft.com/office/drawing/2014/chartex" xmlns:cx1="http://schemas.microsoft.com/office/drawing/2015/9/8/chartex" xmlns:cx2="http://schemas.microsoft.com/office/drawing/2015/10/21/chartex" xmlns:cx3="http://schemas.microsoft.com/office/drawing/2016/5/9/chartex" xmlns:cx4="http://schemas.microsoft.com/office/drawing/2016/5/10/chartex" xmlns:cx5="http://schemas.microsoft.com/office/drawing/2016/5/11/chartex" xmlns:cx6="http://schemas.microsoft.com/office/drawing/2016/5/12/chartex" xmlns:cx7="http://schemas.microsoft.com/office/drawing/2016/5/13/chartex" xmlns:cx8="http://schemas.microsoft.com/office/drawing/2016/5/14/chartex" xmlns:mc="http://schemas.openxmlformats.org/markup-compatibility/2006" xmlns:aink="http://schemas.microsoft.com/office/drawing/2016/ink" xmlns:am3d="http://schemas.microsoft.com/office/drawing/2017/model3d" xmlns:o="urn:schemas-microsoft-com:office:office" xmlns:oel="http://schemas.microsoft.com/office/2019/extlst" xmlns:r="http://schemas.openxmlformats.org/officeDocument/2006/relationships" xmlns:m="http://schemas.openxmlformats.org/officeDocument/2006/math" xmlns:v="urn:schemas-microsoft-com:vml" xmlns:wp14="http://schemas.microsoft.com/office/word/2010/wordprocessingDrawing" xmlns:wp="http://schemas.openxmlformats.org/drawingml/2006/wordprocessingDrawing" xmlns:w10="urn:schemas-microsoft-com:office:word" xmlns:w="http://schemas.openxmlformats.org/wordprocessingml/2006/main" xmlns:w14="http://schemas.microsoft.com/office/word/2010/wordml" xmlns:w15="http://schemas.microsoft.com/office/word/2012/wordml" xmlns:w16cex="http://schemas.microsoft.com/office/word/2018/wordml/cex" xmlns:w16cid="http://schemas.microsoft.com/office/word/2016/wordml/cid" xmlns:w16="http://schemas.microsoft.com/office/word/2018/wordml" xmlns:w16sdtdh="http://schemas.microsoft.com/office/word/2020/wordml/sdtdatahash" xmlns:w16se="http://schemas.microsoft.com/office/word/2015/wordml/symex" xmlns:wpg="http://schemas.microsoft.com/office/word/2010/wordprocessingGroup" xmlns:wpi="http://schemas.microsoft.com/office/word/2010/wordprocessingInk" xmlns:wne="http://schemas.microsoft.com/office/word/2006/wordml" xmlns:wps="http://schemas.microsoft.com/office/word/2010/wordprocessingShape" mc:Ignorable="w14 w15 w16se w16cid w16 w16cex w16sdtdh wp14">
+<w:hdr xmlns:wpc="http://schemas.microsoft.com/office/word/2010/wordprocessingCanvas" xmlns:cx="http://schemas.microsoft.com/office/drawing/2014/chartex" xmlns:cx1="http://schemas.microsoft.com/office/drawing/2015/9/8/chartex" xmlns:cx2="http://schemas.microsoft.com/office/drawing/2015/10/21/chartex" xmlns:cx3="http://schemas.microsoft.com/office/drawing/2016/5/9/chartex" xmlns:cx4="http://schemas.microsoft.com/office/drawing/2016/5/10/chartex" xmlns:cx5="http://schemas.microsoft.com/office/drawing/2016/5/11/chartex" xmlns:cx6="http://schemas.microsoft.com/office/drawing/2016/5/12/chartex" xmlns:cx7="http://schemas.microsoft.com/office/drawing/2016/5/13/chartex" xmlns:cx8="http://schemas.microsoft.com/office/drawing/2016/5/14/chartex" xmlns:mc="http://schemas.openxmlformats.org/markup-compatibility/2006" xmlns:aink="http://schemas.microsoft.com/office/drawing/2016/ink" xmlns:am3d="http://schemas.microsoft.com/office/drawing/2017/model3d" xmlns:o="urn:schemas-microsoft-com:office:office" xmlns:oel="http://schemas.microsoft.com/office/2019/extlst" xmlns:r="http://schemas.openxmlformats.org/officeDocument/2006/relationships" xmlns:m="http://schemas.openxmlformats.org/officeDocument/2006/math" xmlns:v="urn:schemas-microsoft-com:vml" xmlns:wp14="http://schemas.microsoft.com/office/word/2010/wordprocessingDrawing" xmlns:wp="http://schemas.openxmlformats.org/drawingml/2006/wordprocessingDrawing" xmlns:w10="urn:schemas-microsoft-com:office:word" xmlns:w="http://schemas.openxmlformats.org/wordprocessingml/2006/main" xmlns:w14="http://schemas.microsoft.com/office/word/2010/wordml" xmlns:w15="http://schemas.microsoft.com/office/word/2012/wordml" xmlns:w16cex="http://schemas.microsoft.com/office/word/2018/wordml/cex" xmlns:w16cid="http://schemas.microsoft.com/office/word/2016/wordml/cid" xmlns:w16="http://schemas.microsoft.com/office/word/2018/wordml" xmlns:w16du="http://schemas.microsoft.com/office/word/2023/wordml/word16du" xmlns:w16sdtdh="http://schemas.microsoft.com/office/word/2020/wordml/sdtdatahash" xmlns:w16se="http://schemas.microsoft.com/office/word/2015/wordml/symex" xmlns:wpg="http://schemas.microsoft.com/office/word/2010/wordprocessingGroup" xmlns:wpi="http://schemas.microsoft.com/office/word/2010/wordprocessingInk" xmlns:wne="http://schemas.microsoft.com/office/word/2006/wordml" xmlns:wps="http://schemas.microsoft.com/office/word/2010/wordprocessingShape" mc:Ignorable="w14 w15 w16se w16cid w16 w16cex w16sdtdh wp14">
   <w:p>
     <w:pPr>
       <w:pStyle w:val="Header"/>
@@ -28139,7 +28559,7 @@
 </file>
 
 <file path=word/header3.xml><?xml version="1.0" encoding="utf-8"?>
-<w:hdr xmlns:wpc="http://schemas.microsoft.com/office/word/2010/wordprocessingCanvas" xmlns:cx="http://schemas.microsoft.com/office/drawing/2014/chartex" xmlns:cx1="http://schemas.microsoft.com/office/drawing/2015/9/8/chartex" xmlns:cx2="http://schemas.microsoft.com/office/drawing/2015/10/21/chartex" xmlns:cx3="http://schemas.microsoft.com/office/drawing/2016/5/9/chartex" xmlns:cx4="http://schemas.microsoft.com/office/drawing/2016/5/10/chartex" xmlns:cx5="http://schemas.microsoft.com/office/drawing/2016/5/11/chartex" xmlns:cx6="http://schemas.microsoft.com/office/drawing/2016/5/12/chartex" xmlns:cx7="http://schemas.microsoft.com/office/drawing/2016/5/13/chartex" xmlns:cx8="http://schemas.microsoft.com/office/drawing/2016/5/14/chartex" xmlns:mc="http://schemas.openxmlformats.org/markup-compatibility/2006" xmlns:aink="http://schemas.microsoft.com/office/drawing/2016/ink" xmlns:am3d="http://schemas.microsoft.com/office/drawing/2017/model3d" xmlns:o="urn:schemas-microsoft-com:office:office" xmlns:oel="http://schemas.microsoft.com/office/2019/extlst" xmlns:r="http://schemas.openxmlformats.org/officeDocument/2006/relationships" xmlns:m="http://schemas.openxmlformats.org/officeDocument/2006/math" xmlns:v="urn:schemas-microsoft-com:vml" xmlns:wp14="http://schemas.microsoft.com/office/word/2010/wordprocessingDrawing" xmlns:wp="http://schemas.openxmlformats.org/drawingml/2006/wordprocessingDrawing" xmlns:w10="urn:schemas-microsoft-com:office:word" xmlns:w="http://schemas.openxmlformats.org/wordprocessingml/2006/main" xmlns:w14="http://schemas.microsoft.com/office/word/2010/wordml" xmlns:w15="http://schemas.microsoft.com/office/word/2012/wordml" xmlns:w16cex="http://schemas.microsoft.com/office/word/2018/wordml/cex" xmlns:w16cid="http://schemas.microsoft.com/office/word/2016/wordml/cid" xmlns:w16="http://schemas.microsoft.com/office/word/2018/wordml" xmlns:w16sdtdh="http://schemas.microsoft.com/office/word/2020/wordml/sdtdatahash" xmlns:w16se="http://schemas.microsoft.com/office/word/2015/wordml/symex" xmlns:wpg="http://schemas.microsoft.com/office/word/2010/wordprocessingGroup" xmlns:wpi="http://schemas.microsoft.com/office/word/2010/wordprocessingInk" xmlns:wne="http://schemas.microsoft.com/office/word/2006/wordml" xmlns:wps="http://schemas.microsoft.com/office/word/2010/wordprocessingShape" mc:Ignorable="w14 w15 w16se w16cid w16 w16cex w16sdtdh wp14">
+<w:hdr xmlns:wpc="http://schemas.microsoft.com/office/word/2010/wordprocessingCanvas" xmlns:cx="http://schemas.microsoft.com/office/drawing/2014/chartex" xmlns:cx1="http://schemas.microsoft.com/office/drawing/2015/9/8/chartex" xmlns:cx2="http://schemas.microsoft.com/office/drawing/2015/10/21/chartex" xmlns:cx3="http://schemas.microsoft.com/office/drawing/2016/5/9/chartex" xmlns:cx4="http://schemas.microsoft.com/office/drawing/2016/5/10/chartex" xmlns:cx5="http://schemas.microsoft.com/office/drawing/2016/5/11/chartex" xmlns:cx6="http://schemas.microsoft.com/office/drawing/2016/5/12/chartex" xmlns:cx7="http://schemas.microsoft.com/office/drawing/2016/5/13/chartex" xmlns:cx8="http://schemas.microsoft.com/office/drawing/2016/5/14/chartex" xmlns:mc="http://schemas.openxmlformats.org/markup-compatibility/2006" xmlns:aink="http://schemas.microsoft.com/office/drawing/2016/ink" xmlns:am3d="http://schemas.microsoft.com/office/drawing/2017/model3d" xmlns:o="urn:schemas-microsoft-com:office:office" xmlns:oel="http://schemas.microsoft.com/office/2019/extlst" xmlns:r="http://schemas.openxmlformats.org/officeDocument/2006/relationships" xmlns:m="http://schemas.openxmlformats.org/officeDocument/2006/math" xmlns:v="urn:schemas-microsoft-com:vml" xmlns:wp14="http://schemas.microsoft.com/office/word/2010/wordprocessingDrawing" xmlns:wp="http://schemas.openxmlformats.org/drawingml/2006/wordprocessingDrawing" xmlns:w10="urn:schemas-microsoft-com:office:word" xmlns:w="http://schemas.openxmlformats.org/wordprocessingml/2006/main" xmlns:w14="http://schemas.microsoft.com/office/word/2010/wordml" xmlns:w15="http://schemas.microsoft.com/office/word/2012/wordml" xmlns:w16cex="http://schemas.microsoft.com/office/word/2018/wordml/cex" xmlns:w16cid="http://schemas.microsoft.com/office/word/2016/wordml/cid" xmlns:w16="http://schemas.microsoft.com/office/word/2018/wordml" xmlns:w16du="http://schemas.microsoft.com/office/word/2023/wordml/word16du" xmlns:w16sdtdh="http://schemas.microsoft.com/office/word/2020/wordml/sdtdatahash" xmlns:w16se="http://schemas.microsoft.com/office/word/2015/wordml/symex" xmlns:wpg="http://schemas.microsoft.com/office/word/2010/wordprocessingGroup" xmlns:wpi="http://schemas.microsoft.com/office/word/2010/wordprocessingInk" xmlns:wne="http://schemas.microsoft.com/office/word/2006/wordml" xmlns:wps="http://schemas.microsoft.com/office/word/2010/wordprocessingShape" mc:Ignorable="w14 w15 w16se w16cid w16 w16cex w16sdtdh wp14">
   <w:p>
     <w:pPr>
       <w:pStyle w:val="Header"/>
@@ -28234,7 +28654,7 @@
 </file>
 
 <file path=word/header4.xml><?xml version="1.0" encoding="utf-8"?>
-<w:hdr xmlns:wpc="http://schemas.microsoft.com/office/word/2010/wordprocessingCanvas" xmlns:cx="http://schemas.microsoft.com/office/drawing/2014/chartex" xmlns:cx1="http://schemas.microsoft.com/office/drawing/2015/9/8/chartex" xmlns:cx2="http://schemas.microsoft.com/office/drawing/2015/10/21/chartex" xmlns:cx3="http://schemas.microsoft.com/office/drawing/2016/5/9/chartex" xmlns:cx4="http://schemas.microsoft.com/office/drawing/2016/5/10/chartex" xmlns:cx5="http://schemas.microsoft.com/office/drawing/2016/5/11/chartex" xmlns:cx6="http://schemas.microsoft.com/office/drawing/2016/5/12/chartex" xmlns:cx7="http://schemas.microsoft.com/office/drawing/2016/5/13/chartex" xmlns:cx8="http://schemas.microsoft.com/office/drawing/2016/5/14/chartex" xmlns:mc="http://schemas.openxmlformats.org/markup-compatibility/2006" xmlns:aink="http://schemas.microsoft.com/office/drawing/2016/ink" xmlns:am3d="http://schemas.microsoft.com/office/drawing/2017/model3d" xmlns:o="urn:schemas-microsoft-com:office:office" xmlns:oel="http://schemas.microsoft.com/office/2019/extlst" xmlns:r="http://schemas.openxmlformats.org/officeDocument/2006/relationships" xmlns:m="http://schemas.openxmlformats.org/officeDocument/2006/math" xmlns:v="urn:schemas-microsoft-com:vml" xmlns:wp14="http://schemas.microsoft.com/office/word/2010/wordprocessingDrawing" xmlns:wp="http://schemas.openxmlformats.org/drawingml/2006/wordprocessingDrawing" xmlns:w10="urn:schemas-microsoft-com:office:word" xmlns:w="http://schemas.openxmlformats.org/wordprocessingml/2006/main" xmlns:w14="http://schemas.microsoft.com/office/word/2010/wordml" xmlns:w15="http://schemas.microsoft.com/office/word/2012/wordml" xmlns:w16cex="http://schemas.microsoft.com/office/word/2018/wordml/cex" xmlns:w16cid="http://schemas.microsoft.com/office/word/2016/wordml/cid" xmlns:w16="http://schemas.microsoft.com/office/word/2018/wordml" xmlns:w16sdtdh="http://schemas.microsoft.com/office/word/2020/wordml/sdtdatahash" xmlns:w16se="http://schemas.microsoft.com/office/word/2015/wordml/symex" xmlns:wpg="http://schemas.microsoft.com/office/word/2010/wordprocessingGroup" xmlns:wpi="http://schemas.microsoft.com/office/word/2010/wordprocessingInk" xmlns:wne="http://schemas.microsoft.com/office/word/2006/wordml" xmlns:wps="http://schemas.microsoft.com/office/word/2010/wordprocessingShape" mc:Ignorable="w14 w15 w16se w16cid w16 w16cex w16sdtdh wp14">
+<w:hdr xmlns:wpc="http://schemas.microsoft.com/office/word/2010/wordprocessingCanvas" xmlns:cx="http://schemas.microsoft.com/office/drawing/2014/chartex" xmlns:cx1="http://schemas.microsoft.com/office/drawing/2015/9/8/chartex" xmlns:cx2="http://schemas.microsoft.com/office/drawing/2015/10/21/chartex" xmlns:cx3="http://schemas.microsoft.com/office/drawing/2016/5/9/chartex" xmlns:cx4="http://schemas.microsoft.com/office/drawing/2016/5/10/chartex" xmlns:cx5="http://schemas.microsoft.com/office/drawing/2016/5/11/chartex" xmlns:cx6="http://schemas.microsoft.com/office/drawing/2016/5/12/chartex" xmlns:cx7="http://schemas.microsoft.com/office/drawing/2016/5/13/chartex" xmlns:cx8="http://schemas.microsoft.com/office/drawing/2016/5/14/chartex" xmlns:mc="http://schemas.openxmlformats.org/markup-compatibility/2006" xmlns:aink="http://schemas.microsoft.com/office/drawing/2016/ink" xmlns:am3d="http://schemas.microsoft.com/office/drawing/2017/model3d" xmlns:o="urn:schemas-microsoft-com:office:office" xmlns:oel="http://schemas.microsoft.com/office/2019/extlst" xmlns:r="http://schemas.openxmlformats.org/officeDocument/2006/relationships" xmlns:m="http://schemas.openxmlformats.org/officeDocument/2006/math" xmlns:v="urn:schemas-microsoft-com:vml" xmlns:wp14="http://schemas.microsoft.com/office/word/2010/wordprocessingDrawing" xmlns:wp="http://schemas.openxmlformats.org/drawingml/2006/wordprocessingDrawing" xmlns:w10="urn:schemas-microsoft-com:office:word" xmlns:w="http://schemas.openxmlformats.org/wordprocessingml/2006/main" xmlns:w14="http://schemas.microsoft.com/office/word/2010/wordml" xmlns:w15="http://schemas.microsoft.com/office/word/2012/wordml" xmlns:w16cex="http://schemas.microsoft.com/office/word/2018/wordml/cex" xmlns:w16cid="http://schemas.microsoft.com/office/word/2016/wordml/cid" xmlns:w16="http://schemas.microsoft.com/office/word/2018/wordml" xmlns:w16du="http://schemas.microsoft.com/office/word/2023/wordml/word16du" xmlns:w16sdtdh="http://schemas.microsoft.com/office/word/2020/wordml/sdtdatahash" xmlns:w16se="http://schemas.microsoft.com/office/word/2015/wordml/symex" xmlns:wpg="http://schemas.microsoft.com/office/word/2010/wordprocessingGroup" xmlns:wpi="http://schemas.microsoft.com/office/word/2010/wordprocessingInk" xmlns:wne="http://schemas.microsoft.com/office/word/2006/wordml" xmlns:wps="http://schemas.microsoft.com/office/word/2010/wordprocessingShape" mc:Ignorable="w14 w15 w16se w16cid w16 w16cex w16sdtdh wp14">
   <w:p>
     <w:pPr>
       <w:pStyle w:val="Header"/>
@@ -28244,7 +28664,7 @@
 </file>
 
 <file path=word/header5.xml><?xml version="1.0" encoding="utf-8"?>
-<w:hdr xmlns:wpc="http://schemas.microsoft.com/office/word/2010/wordprocessingCanvas" xmlns:cx="http://schemas.microsoft.com/office/drawing/2014/chartex" xmlns:cx1="http://schemas.microsoft.com/office/drawing/2015/9/8/chartex" xmlns:cx2="http://schemas.microsoft.com/office/drawing/2015/10/21/chartex" xmlns:cx3="http://schemas.microsoft.com/office/drawing/2016/5/9/chartex" xmlns:cx4="http://schemas.microsoft.com/office/drawing/2016/5/10/chartex" xmlns:cx5="http://schemas.microsoft.com/office/drawing/2016/5/11/chartex" xmlns:cx6="http://schemas.microsoft.com/office/drawing/2016/5/12/chartex" xmlns:cx7="http://schemas.microsoft.com/office/drawing/2016/5/13/chartex" xmlns:cx8="http://schemas.microsoft.com/office/drawing/2016/5/14/chartex" xmlns:mc="http://schemas.openxmlformats.org/markup-compatibility/2006" xmlns:aink="http://schemas.microsoft.com/office/drawing/2016/ink" xmlns:am3d="http://schemas.microsoft.com/office/drawing/2017/model3d" xmlns:o="urn:schemas-microsoft-com:office:office" xmlns:oel="http://schemas.microsoft.com/office/2019/extlst" xmlns:r="http://schemas.openxmlformats.org/officeDocument/2006/relationships" xmlns:m="http://schemas.openxmlformats.org/officeDocument/2006/math" xmlns:v="urn:schemas-microsoft-com:vml" xmlns:wp14="http://schemas.microsoft.com/office/word/2010/wordprocessingDrawing" xmlns:wp="http://schemas.openxmlformats.org/drawingml/2006/wordprocessingDrawing" xmlns:w10="urn:schemas-microsoft-com:office:word" xmlns:w="http://schemas.openxmlformats.org/wordprocessingml/2006/main" xmlns:w14="http://schemas.microsoft.com/office/word/2010/wordml" xmlns:w15="http://schemas.microsoft.com/office/word/2012/wordml" xmlns:w16cex="http://schemas.microsoft.com/office/word/2018/wordml/cex" xmlns:w16cid="http://schemas.microsoft.com/office/word/2016/wordml/cid" xmlns:w16="http://schemas.microsoft.com/office/word/2018/wordml" xmlns:w16sdtdh="http://schemas.microsoft.com/office/word/2020/wordml/sdtdatahash" xmlns:w16se="http://schemas.microsoft.com/office/word/2015/wordml/symex" xmlns:wpg="http://schemas.microsoft.com/office/word/2010/wordprocessingGroup" xmlns:wpi="http://schemas.microsoft.com/office/word/2010/wordprocessingInk" xmlns:wne="http://schemas.microsoft.com/office/word/2006/wordml" xmlns:wps="http://schemas.microsoft.com/office/word/2010/wordprocessingShape" mc:Ignorable="w14 w15 w16se w16cid w16 w16cex w16sdtdh wp14">
+<w:hdr xmlns:wpc="http://schemas.microsoft.com/office/word/2010/wordprocessingCanvas" xmlns:cx="http://schemas.microsoft.com/office/drawing/2014/chartex" xmlns:cx1="http://schemas.microsoft.com/office/drawing/2015/9/8/chartex" xmlns:cx2="http://schemas.microsoft.com/office/drawing/2015/10/21/chartex" xmlns:cx3="http://schemas.microsoft.com/office/drawing/2016/5/9/chartex" xmlns:cx4="http://schemas.microsoft.com/office/drawing/2016/5/10/chartex" xmlns:cx5="http://schemas.microsoft.com/office/drawing/2016/5/11/chartex" xmlns:cx6="http://schemas.microsoft.com/office/drawing/2016/5/12/chartex" xmlns:cx7="http://schemas.microsoft.com/office/drawing/2016/5/13/chartex" xmlns:cx8="http://schemas.microsoft.com/office/drawing/2016/5/14/chartex" xmlns:mc="http://schemas.openxmlformats.org/markup-compatibility/2006" xmlns:aink="http://schemas.microsoft.com/office/drawing/2016/ink" xmlns:am3d="http://schemas.microsoft.com/office/drawing/2017/model3d" xmlns:o="urn:schemas-microsoft-com:office:office" xmlns:oel="http://schemas.microsoft.com/office/2019/extlst" xmlns:r="http://schemas.openxmlformats.org/officeDocument/2006/relationships" xmlns:m="http://schemas.openxmlformats.org/officeDocument/2006/math" xmlns:v="urn:schemas-microsoft-com:vml" xmlns:wp14="http://schemas.microsoft.com/office/word/2010/wordprocessingDrawing" xmlns:wp="http://schemas.openxmlformats.org/drawingml/2006/wordprocessingDrawing" xmlns:w10="urn:schemas-microsoft-com:office:word" xmlns:w="http://schemas.openxmlformats.org/wordprocessingml/2006/main" xmlns:w14="http://schemas.microsoft.com/office/word/2010/wordml" xmlns:w15="http://schemas.microsoft.com/office/word/2012/wordml" xmlns:w16cex="http://schemas.microsoft.com/office/word/2018/wordml/cex" xmlns:w16cid="http://schemas.microsoft.com/office/word/2016/wordml/cid" xmlns:w16="http://schemas.microsoft.com/office/word/2018/wordml" xmlns:w16du="http://schemas.microsoft.com/office/word/2023/wordml/word16du" xmlns:w16sdtdh="http://schemas.microsoft.com/office/word/2020/wordml/sdtdatahash" xmlns:w16se="http://schemas.microsoft.com/office/word/2015/wordml/symex" xmlns:wpg="http://schemas.microsoft.com/office/word/2010/wordprocessingGroup" xmlns:wpi="http://schemas.microsoft.com/office/word/2010/wordprocessingInk" xmlns:wne="http://schemas.microsoft.com/office/word/2006/wordml" xmlns:wps="http://schemas.microsoft.com/office/word/2010/wordprocessingShape" mc:Ignorable="w14 w15 w16se w16cid w16 w16cex w16sdtdh wp14">
   <w:p>
     <w:pPr>
       <w:pStyle w:val="Header"/>
@@ -28255,7 +28675,7 @@
 </file>
 
 <file path=word/header6.xml><?xml version="1.0" encoding="utf-8"?>
-<w:hdr xmlns:wpc="http://schemas.microsoft.com/office/word/2010/wordprocessingCanvas" xmlns:cx="http://schemas.microsoft.com/office/drawing/2014/chartex" xmlns:cx1="http://schemas.microsoft.com/office/drawing/2015/9/8/chartex" xmlns:cx2="http://schemas.microsoft.com/office/drawing/2015/10/21/chartex" xmlns:cx3="http://schemas.microsoft.com/office/drawing/2016/5/9/chartex" xmlns:cx4="http://schemas.microsoft.com/office/drawing/2016/5/10/chartex" xmlns:cx5="http://schemas.microsoft.com/office/drawing/2016/5/11/chartex" xmlns:cx6="http://schemas.microsoft.com/office/drawing/2016/5/12/chartex" xmlns:cx7="http://schemas.microsoft.com/office/drawing/2016/5/13/chartex" xmlns:cx8="http://schemas.microsoft.com/office/drawing/2016/5/14/chartex" xmlns:mc="http://schemas.openxmlformats.org/markup-compatibility/2006" xmlns:aink="http://schemas.microsoft.com/office/drawing/2016/ink" xmlns:am3d="http://schemas.microsoft.com/office/drawing/2017/model3d" xmlns:o="urn:schemas-microsoft-com:office:office" xmlns:oel="http://schemas.microsoft.com/office/2019/extlst" xmlns:r="http://schemas.openxmlformats.org/officeDocument/2006/relationships" xmlns:m="http://schemas.openxmlformats.org/officeDocument/2006/math" xmlns:v="urn:schemas-microsoft-com:vml" xmlns:wp14="http://schemas.microsoft.com/office/word/2010/wordprocessingDrawing" xmlns:wp="http://schemas.openxmlformats.org/drawingml/2006/wordprocessingDrawing" xmlns:w10="urn:schemas-microsoft-com:office:word" xmlns:w="http://schemas.openxmlformats.org/wordprocessingml/2006/main" xmlns:w14="http://schemas.microsoft.com/office/word/2010/wordml" xmlns:w15="http://schemas.microsoft.com/office/word/2012/wordml" xmlns:w16cex="http://schemas.microsoft.com/office/word/2018/wordml/cex" xmlns:w16cid="http://schemas.microsoft.com/office/word/2016/wordml/cid" xmlns:w16="http://schemas.microsoft.com/office/word/2018/wordml" xmlns:w16sdtdh="http://schemas.microsoft.com/office/word/2020/wordml/sdtdatahash" xmlns:w16se="http://schemas.microsoft.com/office/word/2015/wordml/symex" xmlns:wpg="http://schemas.microsoft.com/office/word/2010/wordprocessingGroup" xmlns:wpi="http://schemas.microsoft.com/office/word/2010/wordprocessingInk" xmlns:wne="http://schemas.microsoft.com/office/word/2006/wordml" xmlns:wps="http://schemas.microsoft.com/office/word/2010/wordprocessingShape" mc:Ignorable="w14 w15 w16se w16cid w16 w16cex w16sdtdh wp14">
+<w:hdr xmlns:wpc="http://schemas.microsoft.com/office/word/2010/wordprocessingCanvas" xmlns:cx="http://schemas.microsoft.com/office/drawing/2014/chartex" xmlns:cx1="http://schemas.microsoft.com/office/drawing/2015/9/8/chartex" xmlns:cx2="http://schemas.microsoft.com/office/drawing/2015/10/21/chartex" xmlns:cx3="http://schemas.microsoft.com/office/drawing/2016/5/9/chartex" xmlns:cx4="http://schemas.microsoft.com/office/drawing/2016/5/10/chartex" xmlns:cx5="http://schemas.microsoft.com/office/drawing/2016/5/11/chartex" xmlns:cx6="http://schemas.microsoft.com/office/drawing/2016/5/12/chartex" xmlns:cx7="http://schemas.microsoft.com/office/drawing/2016/5/13/chartex" xmlns:cx8="http://schemas.microsoft.com/office/drawing/2016/5/14/chartex" xmlns:mc="http://schemas.openxmlformats.org/markup-compatibility/2006" xmlns:aink="http://schemas.microsoft.com/office/drawing/2016/ink" xmlns:am3d="http://schemas.microsoft.com/office/drawing/2017/model3d" xmlns:o="urn:schemas-microsoft-com:office:office" xmlns:oel="http://schemas.microsoft.com/office/2019/extlst" xmlns:r="http://schemas.openxmlformats.org/officeDocument/2006/relationships" xmlns:m="http://schemas.openxmlformats.org/officeDocument/2006/math" xmlns:v="urn:schemas-microsoft-com:vml" xmlns:wp14="http://schemas.microsoft.com/office/word/2010/wordprocessingDrawing" xmlns:wp="http://schemas.openxmlformats.org/drawingml/2006/wordprocessingDrawing" xmlns:w10="urn:schemas-microsoft-com:office:word" xmlns:w="http://schemas.openxmlformats.org/wordprocessingml/2006/main" xmlns:w14="http://schemas.microsoft.com/office/word/2010/wordml" xmlns:w15="http://schemas.microsoft.com/office/word/2012/wordml" xmlns:w16cex="http://schemas.microsoft.com/office/word/2018/wordml/cex" xmlns:w16cid="http://schemas.microsoft.com/office/word/2016/wordml/cid" xmlns:w16="http://schemas.microsoft.com/office/word/2018/wordml" xmlns:w16du="http://schemas.microsoft.com/office/word/2023/wordml/word16du" xmlns:w16sdtdh="http://schemas.microsoft.com/office/word/2020/wordml/sdtdatahash" xmlns:w16se="http://schemas.microsoft.com/office/word/2015/wordml/symex" xmlns:wpg="http://schemas.microsoft.com/office/word/2010/wordprocessingGroup" xmlns:wpi="http://schemas.microsoft.com/office/word/2010/wordprocessingInk" xmlns:wne="http://schemas.microsoft.com/office/word/2006/wordml" xmlns:wps="http://schemas.microsoft.com/office/word/2010/wordprocessingShape" mc:Ignorable="w14 w15 w16se w16cid w16 w16cex w16sdtdh wp14">
   <w:p>
     <w:pPr>
       <w:pStyle w:val="SAGEHeader"/>
@@ -28295,7 +28715,7 @@
 </file>
 
 <file path=word/header7.xml><?xml version="1.0" encoding="utf-8"?>
-<w:hdr xmlns:wpc="http://schemas.microsoft.com/office/word/2010/wordprocessingCanvas" xmlns:cx="http://schemas.microsoft.com/office/drawing/2014/chartex" xmlns:cx1="http://schemas.microsoft.com/office/drawing/2015/9/8/chartex" xmlns:cx2="http://schemas.microsoft.com/office/drawing/2015/10/21/chartex" xmlns:cx3="http://schemas.microsoft.com/office/drawing/2016/5/9/chartex" xmlns:cx4="http://schemas.microsoft.com/office/drawing/2016/5/10/chartex" xmlns:cx5="http://schemas.microsoft.com/office/drawing/2016/5/11/chartex" xmlns:cx6="http://schemas.microsoft.com/office/drawing/2016/5/12/chartex" xmlns:cx7="http://schemas.microsoft.com/office/drawing/2016/5/13/chartex" xmlns:cx8="http://schemas.microsoft.com/office/drawing/2016/5/14/chartex" xmlns:mc="http://schemas.openxmlformats.org/markup-compatibility/2006" xmlns:aink="http://schemas.microsoft.com/office/drawing/2016/ink" xmlns:am3d="http://schemas.microsoft.com/office/drawing/2017/model3d" xmlns:o="urn:schemas-microsoft-com:office:office" xmlns:oel="http://schemas.microsoft.com/office/2019/extlst" xmlns:r="http://schemas.openxmlformats.org/officeDocument/2006/relationships" xmlns:m="http://schemas.openxmlformats.org/officeDocument/2006/math" xmlns:v="urn:schemas-microsoft-com:vml" xmlns:wp14="http://schemas.microsoft.com/office/word/2010/wordprocessingDrawing" xmlns:wp="http://schemas.openxmlformats.org/drawingml/2006/wordprocessingDrawing" xmlns:w10="urn:schemas-microsoft-com:office:word" xmlns:w="http://schemas.openxmlformats.org/wordprocessingml/2006/main" xmlns:w14="http://schemas.microsoft.com/office/word/2010/wordml" xmlns:w15="http://schemas.microsoft.com/office/word/2012/wordml" xmlns:w16cex="http://schemas.microsoft.com/office/word/2018/wordml/cex" xmlns:w16cid="http://schemas.microsoft.com/office/word/2016/wordml/cid" xmlns:w16="http://schemas.microsoft.com/office/word/2018/wordml" xmlns:w16sdtdh="http://schemas.microsoft.com/office/word/2020/wordml/sdtdatahash" xmlns:w16se="http://schemas.microsoft.com/office/word/2015/wordml/symex" xmlns:wpg="http://schemas.microsoft.com/office/word/2010/wordprocessingGroup" xmlns:wpi="http://schemas.microsoft.com/office/word/2010/wordprocessingInk" xmlns:wne="http://schemas.microsoft.com/office/word/2006/wordml" xmlns:wps="http://schemas.microsoft.com/office/word/2010/wordprocessingShape" mc:Ignorable="w14 w15 w16se w16cid w16 w16cex w16sdtdh wp14">
+<w:hdr xmlns:wpc="http://schemas.microsoft.com/office/word/2010/wordprocessingCanvas" xmlns:cx="http://schemas.microsoft.com/office/drawing/2014/chartex" xmlns:cx1="http://schemas.microsoft.com/office/drawing/2015/9/8/chartex" xmlns:cx2="http://schemas.microsoft.com/office/drawing/2015/10/21/chartex" xmlns:cx3="http://schemas.microsoft.com/office/drawing/2016/5/9/chartex" xmlns:cx4="http://schemas.microsoft.com/office/drawing/2016/5/10/chartex" xmlns:cx5="http://schemas.microsoft.com/office/drawing/2016/5/11/chartex" xmlns:cx6="http://schemas.microsoft.com/office/drawing/2016/5/12/chartex" xmlns:cx7="http://schemas.microsoft.com/office/drawing/2016/5/13/chartex" xmlns:cx8="http://schemas.microsoft.com/office/drawing/2016/5/14/chartex" xmlns:mc="http://schemas.openxmlformats.org/markup-compatibility/2006" xmlns:aink="http://schemas.microsoft.com/office/drawing/2016/ink" xmlns:am3d="http://schemas.microsoft.com/office/drawing/2017/model3d" xmlns:o="urn:schemas-microsoft-com:office:office" xmlns:oel="http://schemas.microsoft.com/office/2019/extlst" xmlns:r="http://schemas.openxmlformats.org/officeDocument/2006/relationships" xmlns:m="http://schemas.openxmlformats.org/officeDocument/2006/math" xmlns:v="urn:schemas-microsoft-com:vml" xmlns:wp14="http://schemas.microsoft.com/office/word/2010/wordprocessingDrawing" xmlns:wp="http://schemas.openxmlformats.org/drawingml/2006/wordprocessingDrawing" xmlns:w10="urn:schemas-microsoft-com:office:word" xmlns:w="http://schemas.openxmlformats.org/wordprocessingml/2006/main" xmlns:w14="http://schemas.microsoft.com/office/word/2010/wordml" xmlns:w15="http://schemas.microsoft.com/office/word/2012/wordml" xmlns:w16cex="http://schemas.microsoft.com/office/word/2018/wordml/cex" xmlns:w16cid="http://schemas.microsoft.com/office/word/2016/wordml/cid" xmlns:w16="http://schemas.microsoft.com/office/word/2018/wordml" xmlns:w16du="http://schemas.microsoft.com/office/word/2023/wordml/word16du" xmlns:w16sdtdh="http://schemas.microsoft.com/office/word/2020/wordml/sdtdatahash" xmlns:w16se="http://schemas.microsoft.com/office/word/2015/wordml/symex" xmlns:wpg="http://schemas.microsoft.com/office/word/2010/wordprocessingGroup" xmlns:wpi="http://schemas.microsoft.com/office/word/2010/wordprocessingInk" xmlns:wne="http://schemas.microsoft.com/office/word/2006/wordml" xmlns:wps="http://schemas.microsoft.com/office/word/2010/wordprocessingShape" mc:Ignorable="w14 w15 w16se w16cid w16 w16cex w16sdtdh wp14">
   <w:p>
     <w:pPr>
       <w:pStyle w:val="Header"/>
@@ -28305,7 +28725,7 @@
 </file>
 
 <file path=word/header8.xml><?xml version="1.0" encoding="utf-8"?>
-<w:hdr xmlns:wpc="http://schemas.microsoft.com/office/word/2010/wordprocessingCanvas" xmlns:cx="http://schemas.microsoft.com/office/drawing/2014/chartex" xmlns:cx1="http://schemas.microsoft.com/office/drawing/2015/9/8/chartex" xmlns:cx2="http://schemas.microsoft.com/office/drawing/2015/10/21/chartex" xmlns:cx3="http://schemas.microsoft.com/office/drawing/2016/5/9/chartex" xmlns:cx4="http://schemas.microsoft.com/office/drawing/2016/5/10/chartex" xmlns:cx5="http://schemas.microsoft.com/office/drawing/2016/5/11/chartex" xmlns:cx6="http://schemas.microsoft.com/office/drawing/2016/5/12/chartex" xmlns:cx7="http://schemas.microsoft.com/office/drawing/2016/5/13/chartex" xmlns:cx8="http://schemas.microsoft.com/office/drawing/2016/5/14/chartex" xmlns:mc="http://schemas.openxmlformats.org/markup-compatibility/2006" xmlns:aink="http://schemas.microsoft.com/office/drawing/2016/ink" xmlns:am3d="http://schemas.microsoft.com/office/drawing/2017/model3d" xmlns:o="urn:schemas-microsoft-com:office:office" xmlns:oel="http://schemas.microsoft.com/office/2019/extlst" xmlns:r="http://schemas.openxmlformats.org/officeDocument/2006/relationships" xmlns:m="http://schemas.openxmlformats.org/officeDocument/2006/math" xmlns:v="urn:schemas-microsoft-com:vml" xmlns:wp14="http://schemas.microsoft.com/office/word/2010/wordprocessingDrawing" xmlns:wp="http://schemas.openxmlformats.org/drawingml/2006/wordprocessingDrawing" xmlns:w10="urn:schemas-microsoft-com:office:word" xmlns:w="http://schemas.openxmlformats.org/wordprocessingml/2006/main" xmlns:w14="http://schemas.microsoft.com/office/word/2010/wordml" xmlns:w15="http://schemas.microsoft.com/office/word/2012/wordml" xmlns:w16cex="http://schemas.microsoft.com/office/word/2018/wordml/cex" xmlns:w16cid="http://schemas.microsoft.com/office/word/2016/wordml/cid" xmlns:w16="http://schemas.microsoft.com/office/word/2018/wordml" xmlns:w16sdtdh="http://schemas.microsoft.com/office/word/2020/wordml/sdtdatahash" xmlns:w16se="http://schemas.microsoft.com/office/word/2015/wordml/symex" xmlns:wpg="http://schemas.microsoft.com/office/word/2010/wordprocessingGroup" xmlns:wpi="http://schemas.microsoft.com/office/word/2010/wordprocessingInk" xmlns:wne="http://schemas.microsoft.com/office/word/2006/wordml" xmlns:wps="http://schemas.microsoft.com/office/word/2010/wordprocessingShape" mc:Ignorable="w14 w15 w16se w16cid w16 w16cex w16sdtdh wp14">
+<w:hdr xmlns:wpc="http://schemas.microsoft.com/office/word/2010/wordprocessingCanvas" xmlns:cx="http://schemas.microsoft.com/office/drawing/2014/chartex" xmlns:cx1="http://schemas.microsoft.com/office/drawing/2015/9/8/chartex" xmlns:cx2="http://schemas.microsoft.com/office/drawing/2015/10/21/chartex" xmlns:cx3="http://schemas.microsoft.com/office/drawing/2016/5/9/chartex" xmlns:cx4="http://schemas.microsoft.com/office/drawing/2016/5/10/chartex" xmlns:cx5="http://schemas.microsoft.com/office/drawing/2016/5/11/chartex" xmlns:cx6="http://schemas.microsoft.com/office/drawing/2016/5/12/chartex" xmlns:cx7="http://schemas.microsoft.com/office/drawing/2016/5/13/chartex" xmlns:cx8="http://schemas.microsoft.com/office/drawing/2016/5/14/chartex" xmlns:mc="http://schemas.openxmlformats.org/markup-compatibility/2006" xmlns:aink="http://schemas.microsoft.com/office/drawing/2016/ink" xmlns:am3d="http://schemas.microsoft.com/office/drawing/2017/model3d" xmlns:o="urn:schemas-microsoft-com:office:office" xmlns:oel="http://schemas.microsoft.com/office/2019/extlst" xmlns:r="http://schemas.openxmlformats.org/officeDocument/2006/relationships" xmlns:m="http://schemas.openxmlformats.org/officeDocument/2006/math" xmlns:v="urn:schemas-microsoft-com:vml" xmlns:wp14="http://schemas.microsoft.com/office/word/2010/wordprocessingDrawing" xmlns:wp="http://schemas.openxmlformats.org/drawingml/2006/wordprocessingDrawing" xmlns:w10="urn:schemas-microsoft-com:office:word" xmlns:w="http://schemas.openxmlformats.org/wordprocessingml/2006/main" xmlns:w14="http://schemas.microsoft.com/office/word/2010/wordml" xmlns:w15="http://schemas.microsoft.com/office/word/2012/wordml" xmlns:w16cex="http://schemas.microsoft.com/office/word/2018/wordml/cex" xmlns:w16cid="http://schemas.microsoft.com/office/word/2016/wordml/cid" xmlns:w16="http://schemas.microsoft.com/office/word/2018/wordml" xmlns:w16du="http://schemas.microsoft.com/office/word/2023/wordml/word16du" xmlns:w16sdtdh="http://schemas.microsoft.com/office/word/2020/wordml/sdtdatahash" xmlns:w16se="http://schemas.microsoft.com/office/word/2015/wordml/symex" xmlns:wpg="http://schemas.microsoft.com/office/word/2010/wordprocessingGroup" xmlns:wpi="http://schemas.microsoft.com/office/word/2010/wordprocessingInk" xmlns:wne="http://schemas.microsoft.com/office/word/2006/wordml" xmlns:wps="http://schemas.microsoft.com/office/word/2010/wordprocessingShape" mc:Ignorable="w14 w15 w16se w16cid w16 w16cex w16sdtdh wp14">
   <w:p>
     <w:pPr>
       <w:pStyle w:val="Header"/>
@@ -28315,7 +28735,7 @@
 </file>
 
 <file path=word/numbering.xml><?xml version="1.0" encoding="utf-8"?>
-<w:numbering xmlns:wpc="http://schemas.microsoft.com/office/word/2010/wordprocessingCanvas" xmlns:cx="http://schemas.microsoft.com/office/drawing/2014/chartex" xmlns:cx1="http://schemas.microsoft.com/office/drawing/2015/9/8/chartex" xmlns:cx2="http://schemas.microsoft.com/office/drawing/2015/10/21/chartex" xmlns:cx3="http://schemas.microsoft.com/office/drawing/2016/5/9/chartex" xmlns:cx4="http://schemas.microsoft.com/office/drawing/2016/5/10/chartex" xmlns:cx5="http://schemas.microsoft.com/office/drawing/2016/5/11/chartex" xmlns:cx6="http://schemas.microsoft.com/office/drawing/2016/5/12/chartex" xmlns:cx7="http://schemas.microsoft.com/office/drawing/2016/5/13/chartex" xmlns:cx8="http://schemas.microsoft.com/office/drawing/2016/5/14/chartex" xmlns:mc="http://schemas.openxmlformats.org/markup-compatibility/2006" xmlns:aink="http://schemas.microsoft.com/office/drawing/2016/ink" xmlns:am3d="http://schemas.microsoft.com/office/drawing/2017/model3d" xmlns:o="urn:schemas-microsoft-com:office:office" xmlns:oel="http://schemas.microsoft.com/office/2019/extlst" xmlns:r="http://schemas.openxmlformats.org/officeDocument/2006/relationships" xmlns:m="http://schemas.openxmlformats.org/officeDocument/2006/math" xmlns:v="urn:schemas-microsoft-com:vml" xmlns:wp14="http://schemas.microsoft.com/office/word/2010/wordprocessingDrawing" xmlns:wp="http://schemas.openxmlformats.org/drawingml/2006/wordprocessingDrawing" xmlns:w10="urn:schemas-microsoft-com:office:word" xmlns:w="http://schemas.openxmlformats.org/wordprocessingml/2006/main" xmlns:w14="http://schemas.microsoft.com/office/word/2010/wordml" xmlns:w15="http://schemas.microsoft.com/office/word/2012/wordml" xmlns:w16cex="http://schemas.microsoft.com/office/word/2018/wordml/cex" xmlns:w16cid="http://schemas.microsoft.com/office/word/2016/wordml/cid" xmlns:w16="http://schemas.microsoft.com/office/word/2018/wordml" xmlns:w16sdtdh="http://schemas.microsoft.com/office/word/2020/wordml/sdtdatahash" xmlns:w16se="http://schemas.microsoft.com/office/word/2015/wordml/symex" xmlns:wpg="http://schemas.microsoft.com/office/word/2010/wordprocessingGroup" xmlns:wpi="http://schemas.microsoft.com/office/word/2010/wordprocessingInk" xmlns:wne="http://schemas.microsoft.com/office/word/2006/wordml" xmlns:wps="http://schemas.microsoft.com/office/word/2010/wordprocessingShape" mc:Ignorable="w14 w15 w16se w16cid w16 w16cex w16sdtdh wp14">
+<w:numbering xmlns:wpc="http://schemas.microsoft.com/office/word/2010/wordprocessingCanvas" xmlns:cx="http://schemas.microsoft.com/office/drawing/2014/chartex" xmlns:cx1="http://schemas.microsoft.com/office/drawing/2015/9/8/chartex" xmlns:cx2="http://schemas.microsoft.com/office/drawing/2015/10/21/chartex" xmlns:cx3="http://schemas.microsoft.com/office/drawing/2016/5/9/chartex" xmlns:cx4="http://schemas.microsoft.com/office/drawing/2016/5/10/chartex" xmlns:cx5="http://schemas.microsoft.com/office/drawing/2016/5/11/chartex" xmlns:cx6="http://schemas.microsoft.com/office/drawing/2016/5/12/chartex" xmlns:cx7="http://schemas.microsoft.com/office/drawing/2016/5/13/chartex" xmlns:cx8="http://schemas.microsoft.com/office/drawing/2016/5/14/chartex" xmlns:mc="http://schemas.openxmlformats.org/markup-compatibility/2006" xmlns:aink="http://schemas.microsoft.com/office/drawing/2016/ink" xmlns:am3d="http://schemas.microsoft.com/office/drawing/2017/model3d" xmlns:o="urn:schemas-microsoft-com:office:office" xmlns:oel="http://schemas.microsoft.com/office/2019/extlst" xmlns:r="http://schemas.openxmlformats.org/officeDocument/2006/relationships" xmlns:m="http://schemas.openxmlformats.org/officeDocument/2006/math" xmlns:v="urn:schemas-microsoft-com:vml" xmlns:wp14="http://schemas.microsoft.com/office/word/2010/wordprocessingDrawing" xmlns:wp="http://schemas.openxmlformats.org/drawingml/2006/wordprocessingDrawing" xmlns:w10="urn:schemas-microsoft-com:office:word" xmlns:w="http://schemas.openxmlformats.org/wordprocessingml/2006/main" xmlns:w14="http://schemas.microsoft.com/office/word/2010/wordml" xmlns:w15="http://schemas.microsoft.com/office/word/2012/wordml" xmlns:w16cex="http://schemas.microsoft.com/office/word/2018/wordml/cex" xmlns:w16cid="http://schemas.microsoft.com/office/word/2016/wordml/cid" xmlns:w16="http://schemas.microsoft.com/office/word/2018/wordml" xmlns:w16du="http://schemas.microsoft.com/office/word/2023/wordml/word16du" xmlns:w16sdtdh="http://schemas.microsoft.com/office/word/2020/wordml/sdtdatahash" xmlns:w16se="http://schemas.microsoft.com/office/word/2015/wordml/symex" xmlns:wpg="http://schemas.microsoft.com/office/word/2010/wordprocessingGroup" xmlns:wpi="http://schemas.microsoft.com/office/word/2010/wordprocessingInk" xmlns:wne="http://schemas.microsoft.com/office/word/2006/wordml" xmlns:wps="http://schemas.microsoft.com/office/word/2010/wordprocessingShape" mc:Ignorable="w14 w15 w16se w16cid w16 w16cex w16sdtdh wp14">
   <w:numPicBullet w:numPicBulletId="0">
     <w:pict>
       <v:shapetype id="_x0000_t75" coordsize="21600,21600" o:spt="75" o:preferrelative="t" path="m@4@5l@4@11@9@11@9@5xe" filled="f" stroked="f">
@@ -28337,7 +28757,7 @@
         <v:path o:extrusionok="f" gradientshapeok="t" o:connecttype="rect"/>
         <o:lock v:ext="edit" aspectratio="t"/>
       </v:shapetype>
-      <v:shape id="_x0000_i1353" type="#_x0000_t75" style="width:20.25pt;height:20.25pt" o:bullet="t">
+      <v:shape id="_x0000_i1029" type="#_x0000_t75" style="width:20.4pt;height:20.4pt" o:bullet="t">
         <v:imagedata r:id="rId1" o:title="clip_image001"/>
       </v:shape>
     </w:pict>

</xml_diff>